<commit_message>
Fixed issue 34 - changed diagrams to show PDO
</commit_message>
<xml_diff>
--- a/docs/deliverables/Interaction and High Level Design.docx
+++ b/docs/deliverables/Interaction and High Level Design.docx
@@ -1,9 +1,7 @@
 
 <file path=word/document.xml><?xml version="1.0" encoding="utf-8"?>
-<w:document xmlns:wpc="http://schemas.microsoft.com/office/word/2010/wordprocessingCanvas" xmlns:mc="http://schemas.openxmlformats.org/markup-compatibility/2006" xmlns:o="urn:schemas-microsoft-com:office:office" xmlns:r="http://schemas.openxmlformats.org/officeDocument/2006/relationships" xmlns:m="http://schemas.openxmlformats.org/officeDocument/2006/math" xmlns:v="urn:schemas-microsoft-com:vml" xmlns:wp14="http://schemas.microsoft.com/office/word/2010/wordprocessingDrawing" xmlns:wp="http://schemas.openxmlformats.org/drawingml/2006/wordprocessingDrawing" xmlns:w10="urn:schemas-microsoft-com:office:word" xmlns:w="http://schemas.openxmlformats.org/wordprocessingml/2006/main" xmlns:w14="http://schemas.microsoft.com/office/word/2010/wordml" xmlns:w15="http://schemas.microsoft.com/office/word/2012/wordml" xmlns:wpg="http://schemas.microsoft.com/office/word/2010/wordprocessingGroup" xmlns:wpi="http://schemas.microsoft.com/office/word/2010/wordprocessingInk" xmlns:wne="http://schemas.microsoft.com/office/word/2006/wordml" xmlns:wps="http://schemas.microsoft.com/office/word/2010/wordprocessingShape" mc:Ignorable="w14 w15 wp14">
+<w:document xmlns:wpc="http://schemas.microsoft.com/office/word/2010/wordprocessingCanvas" xmlns:mc="http://schemas.openxmlformats.org/markup-compatibility/2006" xmlns:o="urn:schemas-microsoft-com:office:office" xmlns:r="http://schemas.openxmlformats.org/officeDocument/2006/relationships" xmlns:m="http://schemas.openxmlformats.org/officeDocument/2006/math" xmlns:v="urn:schemas-microsoft-com:vml" xmlns:wp14="http://schemas.microsoft.com/office/word/2010/wordprocessingDrawing" xmlns:wp="http://schemas.openxmlformats.org/drawingml/2006/wordprocessingDrawing" xmlns:w10="urn:schemas-microsoft-com:office:word" xmlns:w="http://schemas.openxmlformats.org/wordprocessingml/2006/main" xmlns:w14="http://schemas.microsoft.com/office/word/2010/wordml" xmlns:wpg="http://schemas.microsoft.com/office/word/2010/wordprocessingGroup" xmlns:wpi="http://schemas.microsoft.com/office/word/2010/wordprocessingInk" xmlns:wne="http://schemas.microsoft.com/office/word/2006/wordml" xmlns:wps="http://schemas.microsoft.com/office/word/2010/wordprocessingShape" mc:Ignorable="w14 wp14">
   <w:body>
-    <w:bookmarkStart w:id="0" w:name="_GoBack" w:displacedByCustomXml="next"/>
-    <w:bookmarkEnd w:id="0" w:displacedByCustomXml="next"/>
     <w:sdt>
       <w:sdtPr>
         <w:rPr>
@@ -220,6 +218,9 @@
                 <w:r>
                   <w:t>1.2</w:t>
                 </w:r>
+                <w:r>
+                  <w:t>1</w:t>
+                </w:r>
               </w:sdtContent>
             </w:sdt>
             <w:r>
@@ -392,7 +393,7 @@
               </wp:anchor>
             </w:drawing>
           </mc:Choice>
-          <mc:Fallback>
+          <mc:Fallback xmlns:w15="http://schemas.microsoft.com/office/word/2012/wordml">
             <w:pict>
               <v:shapetype w14:anchorId="2C195737" id="_x0000_t202" coordsize="21600,21600" o:spt="202" path="m,l,21600r21600,l21600,xe">
                 <v:stroke joinstyle="miter"/>
@@ -457,11 +458,11 @@
       <w:pPr>
         <w:pStyle w:val="UnnumHeading1"/>
       </w:pPr>
-      <w:bookmarkStart w:id="1" w:name="_Toc433904806"/>
+      <w:bookmarkStart w:id="0" w:name="_Toc433904806"/>
       <w:r>
         <w:t>CONTENTS</w:t>
       </w:r>
-      <w:bookmarkEnd w:id="1"/>
+      <w:bookmarkEnd w:id="0"/>
     </w:p>
     <w:p>
       <w:pPr>
@@ -1554,28 +1555,28 @@
       <w:pPr>
         <w:pStyle w:val="Heading1"/>
       </w:pPr>
-      <w:bookmarkStart w:id="2" w:name="_Toc433904807"/>
+      <w:bookmarkStart w:id="1" w:name="_Toc433904807"/>
       <w:r>
         <w:lastRenderedPageBreak/>
         <w:t>Introduction</w:t>
       </w:r>
+      <w:bookmarkEnd w:id="1"/>
+    </w:p>
+    <w:p>
+      <w:pPr>
+        <w:pStyle w:val="Heading2"/>
+      </w:pPr>
+      <w:bookmarkStart w:id="2" w:name="_Toc433904808"/>
+      <w:r>
+        <w:t>Purpose</w:t>
+      </w:r>
+      <w:r>
+        <w:t xml:space="preserve"> of this </w:t>
+      </w:r>
+      <w:r>
+        <w:t>Document</w:t>
+      </w:r>
       <w:bookmarkEnd w:id="2"/>
-    </w:p>
-    <w:p>
-      <w:pPr>
-        <w:pStyle w:val="Heading2"/>
-      </w:pPr>
-      <w:bookmarkStart w:id="3" w:name="_Toc433904808"/>
-      <w:r>
-        <w:t>Purpose</w:t>
-      </w:r>
-      <w:r>
-        <w:t xml:space="preserve"> of this </w:t>
-      </w:r>
-      <w:r>
-        <w:t>Document</w:t>
-      </w:r>
-      <w:bookmarkEnd w:id="3"/>
     </w:p>
     <w:p>
       <w:pPr>
@@ -1617,11 +1618,11 @@
       <w:pPr>
         <w:pStyle w:val="Heading2"/>
       </w:pPr>
-      <w:bookmarkStart w:id="4" w:name="_Toc433904809"/>
+      <w:bookmarkStart w:id="3" w:name="_Toc433904809"/>
       <w:r>
         <w:t>Scope</w:t>
       </w:r>
-      <w:bookmarkEnd w:id="4"/>
+      <w:bookmarkEnd w:id="3"/>
     </w:p>
     <w:p>
       <w:pPr>
@@ -1648,11 +1649,11 @@
       <w:pPr>
         <w:pStyle w:val="Heading2"/>
       </w:pPr>
-      <w:bookmarkStart w:id="5" w:name="_Toc433904810"/>
+      <w:bookmarkStart w:id="4" w:name="_Toc433904810"/>
       <w:r>
         <w:t>Objectives</w:t>
       </w:r>
-      <w:bookmarkEnd w:id="5"/>
+      <w:bookmarkEnd w:id="4"/>
     </w:p>
     <w:p>
       <w:pPr>
@@ -1688,21 +1689,21 @@
       <w:pPr>
         <w:pStyle w:val="Heading1"/>
       </w:pPr>
-      <w:bookmarkStart w:id="6" w:name="_Toc433904811"/>
+      <w:bookmarkStart w:id="5" w:name="_Toc433904811"/>
       <w:r>
         <w:t>DEPLOYMENT DESCRIPTION</w:t>
       </w:r>
+      <w:bookmarkEnd w:id="5"/>
+    </w:p>
+    <w:p>
+      <w:pPr>
+        <w:pStyle w:val="Heading2"/>
+      </w:pPr>
+      <w:bookmarkStart w:id="6" w:name="_Toc433904812"/>
+      <w:r>
+        <w:t>Applications in the system</w:t>
+      </w:r>
       <w:bookmarkEnd w:id="6"/>
-    </w:p>
-    <w:p>
-      <w:pPr>
-        <w:pStyle w:val="Heading2"/>
-      </w:pPr>
-      <w:bookmarkStart w:id="7" w:name="_Toc433904812"/>
-      <w:r>
-        <w:t>Applications in the system</w:t>
-      </w:r>
-      <w:bookmarkEnd w:id="7"/>
     </w:p>
     <w:p>
       <w:pPr>
@@ -2075,9 +2076,20 @@
     </w:p>
     <w:p>
       <w:pPr>
+        <w:rPr>
+          <w:rFonts w:ascii="Helvetica" w:hAnsi="Helvetica"/>
+          <w:b/>
+        </w:rPr>
+      </w:pPr>
+      <w:bookmarkStart w:id="7" w:name="_Toc433904813"/>
+      <w:r>
+        <w:br w:type="page"/>
+      </w:r>
+    </w:p>
+    <w:p>
+      <w:pPr>
         <w:pStyle w:val="Heading2"/>
       </w:pPr>
-      <w:bookmarkStart w:id="8" w:name="_Toc433904813"/>
       <w:r>
         <w:rPr>
           <w:noProof/>
@@ -2085,18 +2097,18 @@
         </w:rPr>
         <w:lastRenderedPageBreak/>
         <w:drawing>
-          <wp:anchor distT="0" distB="0" distL="114300" distR="114300" simplePos="0" relativeHeight="251663360" behindDoc="0" locked="0" layoutInCell="1" allowOverlap="1" wp14:anchorId="6BDADAF3" wp14:editId="460E9C68">
+          <wp:anchor distT="0" distB="0" distL="114300" distR="114300" simplePos="0" relativeHeight="251663360" behindDoc="0" locked="0" layoutInCell="1" allowOverlap="1" wp14:anchorId="66A136CA" wp14:editId="51BFC29E">
             <wp:simplePos x="0" y="0"/>
             <wp:positionH relativeFrom="column">
-              <wp:posOffset>-1563370</wp:posOffset>
+              <wp:posOffset>-1289685</wp:posOffset>
             </wp:positionH>
             <wp:positionV relativeFrom="paragraph">
-              <wp:posOffset>2592070</wp:posOffset>
+              <wp:posOffset>2393950</wp:posOffset>
             </wp:positionV>
-            <wp:extent cx="8367395" cy="3903345"/>
-            <wp:effectExtent l="3175" t="0" r="0" b="0"/>
+            <wp:extent cx="8246110" cy="4183380"/>
+            <wp:effectExtent l="0" t="6985" r="0" b="0"/>
             <wp:wrapTopAndBottom/>
-            <wp:docPr id="8" name="Picture 8"/>
+            <wp:docPr id="7" name="Picture 7"/>
             <wp:cNvGraphicFramePr>
               <a:graphicFrameLocks xmlns:a="http://schemas.openxmlformats.org/drawingml/2006/main" noChangeAspect="1"/>
             </wp:cNvGraphicFramePr>
@@ -2108,20 +2120,20 @@
                     <pic:cNvPicPr/>
                   </pic:nvPicPr>
                   <pic:blipFill rotWithShape="1">
-                    <a:blip r:embed="rId8">
+                    <a:blip r:embed="rId9">
                       <a:extLst>
                         <a:ext uri="{28A0092B-C50C-407E-A947-70E740481C1C}">
                           <a14:useLocalDpi xmlns:a14="http://schemas.microsoft.com/office/drawing/2010/main" val="0"/>
                         </a:ext>
                       </a:extLst>
                     </a:blip>
-                    <a:srcRect l="3323" t="10639" r="996"/>
+                    <a:srcRect l="2372" r="1349"/>
                     <a:stretch/>
                   </pic:blipFill>
                   <pic:spPr bwMode="auto">
                     <a:xfrm rot="5400000">
                       <a:off x="0" y="0"/>
-                      <a:ext cx="8367395" cy="3903345"/>
+                      <a:ext cx="8246110" cy="4183380"/>
                     </a:xfrm>
                     <a:prstGeom prst="rect">
                       <a:avLst/>
@@ -2150,32 +2162,33 @@
       <w:r>
         <w:t>Application interactions</w:t>
       </w:r>
+      <w:bookmarkEnd w:id="7"/>
+    </w:p>
+    <w:p>
+      <w:pPr>
+        <w:pStyle w:val="BodyText"/>
+      </w:pPr>
+    </w:p>
+    <w:p>
+      <w:pPr>
+        <w:pStyle w:val="Heading1"/>
+      </w:pPr>
+      <w:bookmarkStart w:id="8" w:name="_Toc433904814"/>
+      <w:r>
+        <w:lastRenderedPageBreak/>
+        <w:t>INteraction design</w:t>
+      </w:r>
       <w:bookmarkEnd w:id="8"/>
     </w:p>
     <w:p>
       <w:pPr>
-        <w:pStyle w:val="BodyText"/>
-      </w:pPr>
-    </w:p>
-    <w:p>
-      <w:pPr>
-        <w:pStyle w:val="Heading1"/>
-      </w:pPr>
-      <w:bookmarkStart w:id="9" w:name="_Toc433904814"/>
-      <w:r>
-        <w:t>INteraction design</w:t>
+        <w:pStyle w:val="Heading2"/>
+      </w:pPr>
+      <w:bookmarkStart w:id="9" w:name="_Toc433904815"/>
+      <w:r>
+        <w:t>Use-Case Diagrams</w:t>
       </w:r>
       <w:bookmarkEnd w:id="9"/>
-    </w:p>
-    <w:p>
-      <w:pPr>
-        <w:pStyle w:val="Heading2"/>
-      </w:pPr>
-      <w:bookmarkStart w:id="10" w:name="_Toc433904815"/>
-      <w:r>
-        <w:t>Use-Case Diagrams</w:t>
-      </w:r>
-      <w:bookmarkEnd w:id="10"/>
     </w:p>
     <w:p>
       <w:r>
@@ -2199,8 +2212,8 @@
             <v:path o:extrusionok="f" gradientshapeok="t" o:connecttype="rect"/>
             <o:lock v:ext="edit" aspectratio="t"/>
           </v:shapetype>
-          <v:shape id="_x0000_i1025" type="#_x0000_t75" style="width:451.15pt;height:590.15pt;mso-left-percent:-10001;mso-top-percent:-10001;mso-position-horizontal:absolute;mso-position-horizontal-relative:char;mso-position-vertical:absolute;mso-position-vertical-relative:line;mso-left-percent:-10001;mso-top-percent:-10001">
-            <v:imagedata r:id="rId9" o:title="Use Case exported"/>
+          <v:shape id="_x0000_i1025" type="#_x0000_t75" style="width:451.5pt;height:590.25pt;mso-left-percent:-10001;mso-top-percent:-10001;mso-position-horizontal:absolute;mso-position-horizontal-relative:char;mso-position-vertical:absolute;mso-position-vertical-relative:line;mso-left-percent:-10001;mso-top-percent:-10001">
+            <v:imagedata r:id="rId10" o:title="Use Case exported"/>
           </v:shape>
         </w:pict>
       </w:r>
@@ -2212,7 +2225,7 @@
       <w:pPr>
         <w:pStyle w:val="Heading2"/>
       </w:pPr>
-      <w:bookmarkStart w:id="11" w:name="_Toc433904816"/>
+      <w:bookmarkStart w:id="10" w:name="_Toc433904816"/>
       <w:r>
         <w:lastRenderedPageBreak/>
         <w:t>User Interface Design</w:t>
@@ -2220,7 +2233,7 @@
       <w:r>
         <w:t xml:space="preserve"> – Tasker CLI</w:t>
       </w:r>
-      <w:bookmarkEnd w:id="11"/>
+      <w:bookmarkEnd w:id="10"/>
     </w:p>
     <w:p>
       <w:pPr>
@@ -2751,7 +2764,7 @@
               </wp:anchor>
             </w:drawing>
           </mc:Choice>
-          <mc:Fallback>
+          <mc:Fallback xmlns:w15="http://schemas.microsoft.com/office/word/2012/wordml">
             <w:pict>
               <v:group w14:anchorId="39930CA3" id="Group 238" o:spid="_x0000_s1027" style="position:absolute;margin-left:0;margin-top:-.05pt;width:319.5pt;height:244pt;z-index:251662336;mso-position-horizontal-relative:margin" coordsize="40576,30988" o:gfxdata="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">
                 <v:group id="Group 232" o:spid="_x0000_s1028" style="position:absolute;width:40576;height:30988" coordsize="54546,60198" o:gfxdata="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">
@@ -3052,7 +3065,7 @@
                     </pic:cNvPicPr>
                   </pic:nvPicPr>
                   <pic:blipFill>
-                    <a:blip r:embed="rId10">
+                    <a:blip r:embed="rId11">
                       <a:extLst>
                         <a:ext uri="{28A0092B-C50C-407E-A947-70E740481C1C}">
                           <a14:useLocalDpi xmlns:a14="http://schemas.microsoft.com/office/drawing/2010/main" val="0"/>
@@ -3353,7 +3366,7 @@
                     </pic:cNvPicPr>
                   </pic:nvPicPr>
                   <pic:blipFill>
-                    <a:blip r:embed="rId11">
+                    <a:blip r:embed="rId12">
                       <a:extLst>
                         <a:ext uri="{28A0092B-C50C-407E-A947-70E740481C1C}">
                           <a14:useLocalDpi xmlns:a14="http://schemas.microsoft.com/office/drawing/2010/main" val="0"/>
@@ -3509,7 +3522,7 @@
                     </pic:cNvPicPr>
                   </pic:nvPicPr>
                   <pic:blipFill>
-                    <a:blip r:embed="rId12">
+                    <a:blip r:embed="rId13">
                       <a:extLst>
                         <a:ext uri="{28A0092B-C50C-407E-A947-70E740481C1C}">
                           <a14:useLocalDpi xmlns:a14="http://schemas.microsoft.com/office/drawing/2010/main" val="0"/>
@@ -3734,7 +3747,7 @@
                     </pic:cNvPicPr>
                   </pic:nvPicPr>
                   <pic:blipFill>
-                    <a:blip r:embed="rId13">
+                    <a:blip r:embed="rId14">
                       <a:extLst>
                         <a:ext uri="{28A0092B-C50C-407E-A947-70E740481C1C}">
                           <a14:useLocalDpi xmlns:a14="http://schemas.microsoft.com/office/drawing/2010/main" val="0"/>
@@ -3828,14 +3841,14 @@
       <w:pPr>
         <w:pStyle w:val="Heading2"/>
       </w:pPr>
-      <w:bookmarkStart w:id="12" w:name="_Toc433904817"/>
+      <w:bookmarkStart w:id="11" w:name="_Toc433904817"/>
       <w:r>
         <w:t xml:space="preserve">User Interface Design - </w:t>
       </w:r>
       <w:r>
         <w:t>TaskerMAN</w:t>
       </w:r>
-      <w:bookmarkEnd w:id="12"/>
+      <w:bookmarkEnd w:id="11"/>
     </w:p>
     <w:p>
       <w:pPr>
@@ -3913,7 +3926,7 @@
                     </pic:cNvPicPr>
                   </pic:nvPicPr>
                   <pic:blipFill>
-                    <a:blip r:embed="rId14">
+                    <a:blip r:embed="rId15">
                       <a:extLst>
                         <a:ext uri="{28A0092B-C50C-407E-A947-70E740481C1C}">
                           <a14:useLocalDpi xmlns:a14="http://schemas.microsoft.com/office/drawing/2010/main" val="0"/>
@@ -4030,177 +4043,6 @@
                 <pic:pic xmlns:pic="http://schemas.openxmlformats.org/drawingml/2006/picture">
                   <pic:nvPicPr>
                     <pic:cNvPr id="0" name="Picture 7"/>
-                    <pic:cNvPicPr>
-                      <a:picLocks noChangeAspect="1" noChangeArrowheads="1"/>
-                    </pic:cNvPicPr>
-                  </pic:nvPicPr>
-                  <pic:blipFill>
-                    <a:blip r:embed="rId15">
-                      <a:extLst>
-                        <a:ext uri="{28A0092B-C50C-407E-A947-70E740481C1C}">
-                          <a14:useLocalDpi xmlns:a14="http://schemas.microsoft.com/office/drawing/2010/main" val="0"/>
-                        </a:ext>
-                      </a:extLst>
-                    </a:blip>
-                    <a:srcRect/>
-                    <a:stretch>
-                      <a:fillRect/>
-                    </a:stretch>
-                  </pic:blipFill>
-                  <pic:spPr bwMode="auto">
-                    <a:xfrm>
-                      <a:off x="0" y="0"/>
-                      <a:ext cx="5760720" cy="3931920"/>
-                    </a:xfrm>
-                    <a:prstGeom prst="rect">
-                      <a:avLst/>
-                    </a:prstGeom>
-                    <a:noFill/>
-                    <a:ln>
-                      <a:noFill/>
-                    </a:ln>
-                  </pic:spPr>
-                </pic:pic>
-              </a:graphicData>
-            </a:graphic>
-          </wp:inline>
-        </w:drawing>
-      </w:r>
-    </w:p>
-    <w:p/>
-    <w:p>
-      <w:pPr>
-        <w:pStyle w:val="ListParagraph"/>
-        <w:numPr>
-          <w:ilvl w:val="0"/>
-          <w:numId w:val="32"/>
-        </w:numPr>
-      </w:pPr>
-      <w:r>
-        <w:t>Displays user’s email address at the top of the page, indicating who is currently logged in.</w:t>
-      </w:r>
-    </w:p>
-    <w:p>
-      <w:pPr>
-        <w:pStyle w:val="ListParagraph"/>
-        <w:numPr>
-          <w:ilvl w:val="0"/>
-          <w:numId w:val="32"/>
-        </w:numPr>
-      </w:pPr>
-      <w:r>
-        <w:t xml:space="preserve">The ‘Logout’ button displays the ‘Log Out Prompt’, and </w:t>
-      </w:r>
-      <w:r>
-        <w:t>directs the user to the ‘Logout Successful’ screen</w:t>
-      </w:r>
-      <w:r>
-        <w:t xml:space="preserve"> upon successful logging out.</w:t>
-      </w:r>
-    </w:p>
-    <w:p>
-      <w:pPr>
-        <w:pStyle w:val="ListParagraph"/>
-        <w:numPr>
-          <w:ilvl w:val="0"/>
-          <w:numId w:val="32"/>
-        </w:numPr>
-      </w:pPr>
-      <w:r>
-        <w:t xml:space="preserve">The ‘Synced’ button will show a green dot if currently synchronised with </w:t>
-      </w:r>
-      <w:r>
-        <w:rPr>
-          <w:i/>
-        </w:rPr>
-        <w:t>TaskerSRV</w:t>
-      </w:r>
-      <w:r>
-        <w:t>. Red if not.</w:t>
-      </w:r>
-    </w:p>
-    <w:p>
-      <w:pPr>
-        <w:pStyle w:val="ListParagraph"/>
-        <w:numPr>
-          <w:ilvl w:val="0"/>
-          <w:numId w:val="32"/>
-        </w:numPr>
-      </w:pPr>
-      <w:r>
-        <w:t>The ‘Settings’ button will bring up the ‘Connection Setting’ screen.</w:t>
-      </w:r>
-    </w:p>
-    <w:p>
-      <w:pPr>
-        <w:pStyle w:val="ListParagraph"/>
-        <w:numPr>
-          <w:ilvl w:val="0"/>
-          <w:numId w:val="32"/>
-        </w:numPr>
-      </w:pPr>
-      <w:r>
-        <w:t>All information shown in the database table and tasks can be selected and</w:t>
-      </w:r>
-      <w:r>
-        <w:t xml:space="preserve"> edited in bulk</w:t>
-      </w:r>
-      <w:r>
-        <w:t>.</w:t>
-      </w:r>
-    </w:p>
-    <w:p>
-      <w:pPr>
-        <w:pStyle w:val="ListParagraph"/>
-        <w:numPr>
-          <w:ilvl w:val="0"/>
-          <w:numId w:val="32"/>
-        </w:numPr>
-      </w:pPr>
-      <w:r>
-        <w:t>Buttons at t</w:t>
-      </w:r>
-      <w:r>
-        <w:t xml:space="preserve">he top provide </w:t>
-      </w:r>
-      <w:r>
-        <w:t>functionality</w:t>
-      </w:r>
-      <w:r>
-        <w:t xml:space="preserve"> for viewing, adding, editing and</w:t>
-      </w:r>
-      <w:r>
-        <w:t xml:space="preserve"> deleting of tasks, or refreshing the table.</w:t>
-      </w:r>
-    </w:p>
-    <w:p>
-      <w:pPr>
-        <w:pStyle w:val="Heading3"/>
-      </w:pPr>
-      <w:r>
-        <w:lastRenderedPageBreak/>
-        <w:t>View Task Overlay</w:t>
-      </w:r>
-    </w:p>
-    <w:p>
-      <w:r>
-        <w:rPr>
-          <w:noProof/>
-          <w:lang w:eastAsia="en-GB"/>
-        </w:rPr>
-        <w:drawing>
-          <wp:inline distT="0" distB="0" distL="0" distR="0" wp14:anchorId="2E2B68E9" wp14:editId="52648A9C">
-            <wp:extent cx="5760720" cy="3931920"/>
-            <wp:effectExtent l="0" t="0" r="0" b="0"/>
-            <wp:docPr id="36" name="Picture 36"/>
-            <wp:cNvGraphicFramePr>
-              <a:graphicFrameLocks xmlns:a="http://schemas.openxmlformats.org/drawingml/2006/main" noChangeAspect="1"/>
-            </wp:cNvGraphicFramePr>
-            <a:graphic xmlns:a="http://schemas.openxmlformats.org/drawingml/2006/main">
-              <a:graphicData uri="http://schemas.openxmlformats.org/drawingml/2006/picture">
-                <pic:pic xmlns:pic="http://schemas.openxmlformats.org/drawingml/2006/picture">
-                  <pic:nvPicPr>
-                    <pic:cNvPr id="0" name="Picture 8"/>
                     <pic:cNvPicPr>
                       <a:picLocks noChangeAspect="1" noChangeArrowheads="1"/>
                     </pic:cNvPicPr>
@@ -4244,6 +4086,177 @@
         <w:pStyle w:val="ListParagraph"/>
         <w:numPr>
           <w:ilvl w:val="0"/>
+          <w:numId w:val="32"/>
+        </w:numPr>
+      </w:pPr>
+      <w:r>
+        <w:t>Displays user’s email address at the top of the page, indicating who is currently logged in.</w:t>
+      </w:r>
+    </w:p>
+    <w:p>
+      <w:pPr>
+        <w:pStyle w:val="ListParagraph"/>
+        <w:numPr>
+          <w:ilvl w:val="0"/>
+          <w:numId w:val="32"/>
+        </w:numPr>
+      </w:pPr>
+      <w:r>
+        <w:t xml:space="preserve">The ‘Logout’ button displays the ‘Log Out Prompt’, and </w:t>
+      </w:r>
+      <w:r>
+        <w:t>directs the user to the ‘Logout Successful’ screen</w:t>
+      </w:r>
+      <w:r>
+        <w:t xml:space="preserve"> upon successful logging out.</w:t>
+      </w:r>
+    </w:p>
+    <w:p>
+      <w:pPr>
+        <w:pStyle w:val="ListParagraph"/>
+        <w:numPr>
+          <w:ilvl w:val="0"/>
+          <w:numId w:val="32"/>
+        </w:numPr>
+      </w:pPr>
+      <w:r>
+        <w:t xml:space="preserve">The ‘Synced’ button will show a green dot if currently synchronised with </w:t>
+      </w:r>
+      <w:r>
+        <w:rPr>
+          <w:i/>
+        </w:rPr>
+        <w:t>TaskerSRV</w:t>
+      </w:r>
+      <w:r>
+        <w:t>. Red if not.</w:t>
+      </w:r>
+    </w:p>
+    <w:p>
+      <w:pPr>
+        <w:pStyle w:val="ListParagraph"/>
+        <w:numPr>
+          <w:ilvl w:val="0"/>
+          <w:numId w:val="32"/>
+        </w:numPr>
+      </w:pPr>
+      <w:r>
+        <w:t>The ‘Settings’ button will bring up the ‘Connection Setting’ screen.</w:t>
+      </w:r>
+    </w:p>
+    <w:p>
+      <w:pPr>
+        <w:pStyle w:val="ListParagraph"/>
+        <w:numPr>
+          <w:ilvl w:val="0"/>
+          <w:numId w:val="32"/>
+        </w:numPr>
+      </w:pPr>
+      <w:r>
+        <w:t>All information shown in the database table and tasks can be selected and</w:t>
+      </w:r>
+      <w:r>
+        <w:t xml:space="preserve"> edited in bulk</w:t>
+      </w:r>
+      <w:r>
+        <w:t>.</w:t>
+      </w:r>
+    </w:p>
+    <w:p>
+      <w:pPr>
+        <w:pStyle w:val="ListParagraph"/>
+        <w:numPr>
+          <w:ilvl w:val="0"/>
+          <w:numId w:val="32"/>
+        </w:numPr>
+      </w:pPr>
+      <w:r>
+        <w:t>Buttons at t</w:t>
+      </w:r>
+      <w:r>
+        <w:t xml:space="preserve">he top provide </w:t>
+      </w:r>
+      <w:r>
+        <w:t>functionality</w:t>
+      </w:r>
+      <w:r>
+        <w:t xml:space="preserve"> for viewing, adding, editing and</w:t>
+      </w:r>
+      <w:r>
+        <w:t xml:space="preserve"> deleting of tasks, or refreshing the table.</w:t>
+      </w:r>
+    </w:p>
+    <w:p>
+      <w:pPr>
+        <w:pStyle w:val="Heading3"/>
+      </w:pPr>
+      <w:r>
+        <w:lastRenderedPageBreak/>
+        <w:t>View Task Overlay</w:t>
+      </w:r>
+    </w:p>
+    <w:p>
+      <w:r>
+        <w:rPr>
+          <w:noProof/>
+          <w:lang w:eastAsia="en-GB"/>
+        </w:rPr>
+        <w:drawing>
+          <wp:inline distT="0" distB="0" distL="0" distR="0" wp14:anchorId="2E2B68E9" wp14:editId="52648A9C">
+            <wp:extent cx="5760720" cy="3931920"/>
+            <wp:effectExtent l="0" t="0" r="0" b="0"/>
+            <wp:docPr id="36" name="Picture 36"/>
+            <wp:cNvGraphicFramePr>
+              <a:graphicFrameLocks xmlns:a="http://schemas.openxmlformats.org/drawingml/2006/main" noChangeAspect="1"/>
+            </wp:cNvGraphicFramePr>
+            <a:graphic xmlns:a="http://schemas.openxmlformats.org/drawingml/2006/main">
+              <a:graphicData uri="http://schemas.openxmlformats.org/drawingml/2006/picture">
+                <pic:pic xmlns:pic="http://schemas.openxmlformats.org/drawingml/2006/picture">
+                  <pic:nvPicPr>
+                    <pic:cNvPr id="0" name="Picture 8"/>
+                    <pic:cNvPicPr>
+                      <a:picLocks noChangeAspect="1" noChangeArrowheads="1"/>
+                    </pic:cNvPicPr>
+                  </pic:nvPicPr>
+                  <pic:blipFill>
+                    <a:blip r:embed="rId17">
+                      <a:extLst>
+                        <a:ext uri="{28A0092B-C50C-407E-A947-70E740481C1C}">
+                          <a14:useLocalDpi xmlns:a14="http://schemas.microsoft.com/office/drawing/2010/main" val="0"/>
+                        </a:ext>
+                      </a:extLst>
+                    </a:blip>
+                    <a:srcRect/>
+                    <a:stretch>
+                      <a:fillRect/>
+                    </a:stretch>
+                  </pic:blipFill>
+                  <pic:spPr bwMode="auto">
+                    <a:xfrm>
+                      <a:off x="0" y="0"/>
+                      <a:ext cx="5760720" cy="3931920"/>
+                    </a:xfrm>
+                    <a:prstGeom prst="rect">
+                      <a:avLst/>
+                    </a:prstGeom>
+                    <a:noFill/>
+                    <a:ln>
+                      <a:noFill/>
+                    </a:ln>
+                  </pic:spPr>
+                </pic:pic>
+              </a:graphicData>
+            </a:graphic>
+          </wp:inline>
+        </w:drawing>
+      </w:r>
+    </w:p>
+    <w:p/>
+    <w:p>
+      <w:pPr>
+        <w:pStyle w:val="ListParagraph"/>
+        <w:numPr>
+          <w:ilvl w:val="0"/>
           <w:numId w:val="33"/>
         </w:numPr>
       </w:pPr>
@@ -4297,7 +4310,7 @@
                     </pic:cNvPicPr>
                   </pic:nvPicPr>
                   <pic:blipFill>
-                    <a:blip r:embed="rId17">
+                    <a:blip r:embed="rId18">
                       <a:extLst>
                         <a:ext uri="{28A0092B-C50C-407E-A947-70E740481C1C}">
                           <a14:useLocalDpi xmlns:a14="http://schemas.microsoft.com/office/drawing/2010/main" val="0"/>
@@ -4401,106 +4414,6 @@
                 <pic:pic xmlns:pic="http://schemas.openxmlformats.org/drawingml/2006/picture">
                   <pic:nvPicPr>
                     <pic:cNvPr id="0" name="Picture 10"/>
-                    <pic:cNvPicPr>
-                      <a:picLocks noChangeAspect="1" noChangeArrowheads="1"/>
-                    </pic:cNvPicPr>
-                  </pic:nvPicPr>
-                  <pic:blipFill>
-                    <a:blip r:embed="rId18">
-                      <a:extLst>
-                        <a:ext uri="{28A0092B-C50C-407E-A947-70E740481C1C}">
-                          <a14:useLocalDpi xmlns:a14="http://schemas.microsoft.com/office/drawing/2010/main" val="0"/>
-                        </a:ext>
-                      </a:extLst>
-                    </a:blip>
-                    <a:srcRect/>
-                    <a:stretch>
-                      <a:fillRect/>
-                    </a:stretch>
-                  </pic:blipFill>
-                  <pic:spPr bwMode="auto">
-                    <a:xfrm>
-                      <a:off x="0" y="0"/>
-                      <a:ext cx="5724525" cy="3924300"/>
-                    </a:xfrm>
-                    <a:prstGeom prst="rect">
-                      <a:avLst/>
-                    </a:prstGeom>
-                    <a:noFill/>
-                    <a:ln>
-                      <a:noFill/>
-                    </a:ln>
-                  </pic:spPr>
-                </pic:pic>
-              </a:graphicData>
-            </a:graphic>
-          </wp:inline>
-        </w:drawing>
-      </w:r>
-    </w:p>
-    <w:p/>
-    <w:p>
-      <w:pPr>
-        <w:pStyle w:val="ListParagraph"/>
-        <w:numPr>
-          <w:ilvl w:val="0"/>
-          <w:numId w:val="36"/>
-        </w:numPr>
-      </w:pPr>
-      <w:r>
-        <w:t>In visual likeness to the ‘View Task’ screen, except blank where information can be inserted.</w:t>
-      </w:r>
-    </w:p>
-    <w:p>
-      <w:pPr>
-        <w:pStyle w:val="ListParagraph"/>
-        <w:numPr>
-          <w:ilvl w:val="0"/>
-          <w:numId w:val="36"/>
-        </w:numPr>
-      </w:pPr>
-      <w:r>
-        <w:t>V</w:t>
-      </w:r>
-      <w:r>
-        <w:t>alidation</w:t>
-      </w:r>
-      <w:r>
-        <w:t xml:space="preserve"> will be used</w:t>
-      </w:r>
-      <w:r>
-        <w:t xml:space="preserve"> to ensure only correct/meaningful data can be entered.</w:t>
-      </w:r>
-    </w:p>
-    <w:p/>
-    <w:p>
-      <w:pPr>
-        <w:pStyle w:val="Heading3"/>
-      </w:pPr>
-      <w:r>
-        <w:lastRenderedPageBreak/>
-        <w:t>Connection Setting Screen</w:t>
-      </w:r>
-    </w:p>
-    <w:p>
-      <w:r>
-        <w:rPr>
-          <w:noProof/>
-          <w:lang w:eastAsia="en-GB"/>
-        </w:rPr>
-        <w:drawing>
-          <wp:inline distT="0" distB="0" distL="0" distR="0" wp14:anchorId="61E88B24" wp14:editId="312EBC7F">
-            <wp:extent cx="5724525" cy="3924300"/>
-            <wp:effectExtent l="0" t="0" r="9525" b="0"/>
-            <wp:docPr id="42" name="Picture 42"/>
-            <wp:cNvGraphicFramePr>
-              <a:graphicFrameLocks xmlns:a="http://schemas.openxmlformats.org/drawingml/2006/main" noChangeAspect="1"/>
-            </wp:cNvGraphicFramePr>
-            <a:graphic xmlns:a="http://schemas.openxmlformats.org/drawingml/2006/main">
-              <a:graphicData uri="http://schemas.openxmlformats.org/drawingml/2006/picture">
-                <pic:pic xmlns:pic="http://schemas.openxmlformats.org/drawingml/2006/picture">
-                  <pic:nvPicPr>
-                    <pic:cNvPr id="0" name="Picture 11"/>
                     <pic:cNvPicPr>
                       <a:picLocks noChangeAspect="1" noChangeArrowheads="1"/>
                     </pic:cNvPicPr>
@@ -4544,6 +4457,106 @@
         <w:pStyle w:val="ListParagraph"/>
         <w:numPr>
           <w:ilvl w:val="0"/>
+          <w:numId w:val="36"/>
+        </w:numPr>
+      </w:pPr>
+      <w:r>
+        <w:t>In visual likeness to the ‘View Task’ screen, except blank where information can be inserted.</w:t>
+      </w:r>
+    </w:p>
+    <w:p>
+      <w:pPr>
+        <w:pStyle w:val="ListParagraph"/>
+        <w:numPr>
+          <w:ilvl w:val="0"/>
+          <w:numId w:val="36"/>
+        </w:numPr>
+      </w:pPr>
+      <w:r>
+        <w:t>V</w:t>
+      </w:r>
+      <w:r>
+        <w:t>alidation</w:t>
+      </w:r>
+      <w:r>
+        <w:t xml:space="preserve"> will be used</w:t>
+      </w:r>
+      <w:r>
+        <w:t xml:space="preserve"> to ensure only correct/meaningful data can be entered.</w:t>
+      </w:r>
+    </w:p>
+    <w:p/>
+    <w:p>
+      <w:pPr>
+        <w:pStyle w:val="Heading3"/>
+      </w:pPr>
+      <w:r>
+        <w:lastRenderedPageBreak/>
+        <w:t>Connection Setting Screen</w:t>
+      </w:r>
+    </w:p>
+    <w:p>
+      <w:r>
+        <w:rPr>
+          <w:noProof/>
+          <w:lang w:eastAsia="en-GB"/>
+        </w:rPr>
+        <w:drawing>
+          <wp:inline distT="0" distB="0" distL="0" distR="0" wp14:anchorId="61E88B24" wp14:editId="312EBC7F">
+            <wp:extent cx="5724525" cy="3924300"/>
+            <wp:effectExtent l="0" t="0" r="9525" b="0"/>
+            <wp:docPr id="42" name="Picture 42"/>
+            <wp:cNvGraphicFramePr>
+              <a:graphicFrameLocks xmlns:a="http://schemas.openxmlformats.org/drawingml/2006/main" noChangeAspect="1"/>
+            </wp:cNvGraphicFramePr>
+            <a:graphic xmlns:a="http://schemas.openxmlformats.org/drawingml/2006/main">
+              <a:graphicData uri="http://schemas.openxmlformats.org/drawingml/2006/picture">
+                <pic:pic xmlns:pic="http://schemas.openxmlformats.org/drawingml/2006/picture">
+                  <pic:nvPicPr>
+                    <pic:cNvPr id="0" name="Picture 11"/>
+                    <pic:cNvPicPr>
+                      <a:picLocks noChangeAspect="1" noChangeArrowheads="1"/>
+                    </pic:cNvPicPr>
+                  </pic:nvPicPr>
+                  <pic:blipFill>
+                    <a:blip r:embed="rId20">
+                      <a:extLst>
+                        <a:ext uri="{28A0092B-C50C-407E-A947-70E740481C1C}">
+                          <a14:useLocalDpi xmlns:a14="http://schemas.microsoft.com/office/drawing/2010/main" val="0"/>
+                        </a:ext>
+                      </a:extLst>
+                    </a:blip>
+                    <a:srcRect/>
+                    <a:stretch>
+                      <a:fillRect/>
+                    </a:stretch>
+                  </pic:blipFill>
+                  <pic:spPr bwMode="auto">
+                    <a:xfrm>
+                      <a:off x="0" y="0"/>
+                      <a:ext cx="5724525" cy="3924300"/>
+                    </a:xfrm>
+                    <a:prstGeom prst="rect">
+                      <a:avLst/>
+                    </a:prstGeom>
+                    <a:noFill/>
+                    <a:ln>
+                      <a:noFill/>
+                    </a:ln>
+                  </pic:spPr>
+                </pic:pic>
+              </a:graphicData>
+            </a:graphic>
+          </wp:inline>
+        </w:drawing>
+      </w:r>
+    </w:p>
+    <w:p/>
+    <w:p>
+      <w:pPr>
+        <w:pStyle w:val="ListParagraph"/>
+        <w:numPr>
+          <w:ilvl w:val="0"/>
           <w:numId w:val="37"/>
         </w:numPr>
       </w:pPr>
@@ -4603,7 +4616,7 @@
                     </pic:cNvPicPr>
                   </pic:nvPicPr>
                   <pic:blipFill>
-                    <a:blip r:embed="rId20">
+                    <a:blip r:embed="rId21">
                       <a:extLst>
                         <a:ext uri="{28A0092B-C50C-407E-A947-70E740481C1C}">
                           <a14:useLocalDpi xmlns:a14="http://schemas.microsoft.com/office/drawing/2010/main" val="0"/>
@@ -4706,7 +4719,7 @@
                     </pic:cNvPicPr>
                   </pic:nvPicPr>
                   <pic:blipFill>
-                    <a:blip r:embed="rId21">
+                    <a:blip r:embed="rId22">
                       <a:extLst>
                         <a:ext uri="{28A0092B-C50C-407E-A947-70E740481C1C}">
                           <a14:useLocalDpi xmlns:a14="http://schemas.microsoft.com/office/drawing/2010/main" val="0"/>
@@ -5145,12 +5158,12 @@
       <w:pPr>
         <w:pStyle w:val="UnnumHeading1"/>
       </w:pPr>
-      <w:bookmarkStart w:id="13" w:name="_Toc433904818"/>
+      <w:bookmarkStart w:id="12" w:name="_Toc433904818"/>
       <w:r>
         <w:lastRenderedPageBreak/>
         <w:t>APPENDICES</w:t>
       </w:r>
-      <w:bookmarkEnd w:id="13"/>
+      <w:bookmarkEnd w:id="12"/>
     </w:p>
     <w:p>
       <w:pPr>
@@ -5185,7 +5198,7 @@
                     <pic:cNvPicPr/>
                   </pic:nvPicPr>
                   <pic:blipFill>
-                    <a:blip r:embed="rId22"/>
+                    <a:blip r:embed="rId23"/>
                     <a:stretch>
                       <a:fillRect/>
                     </a:stretch>
@@ -5241,72 +5254,6 @@
                 <pic:pic xmlns:pic="http://schemas.openxmlformats.org/drawingml/2006/picture">
                   <pic:nvPicPr>
                     <pic:cNvPr id="2" name="Picture 2"/>
-                    <pic:cNvPicPr>
-                      <a:picLocks noChangeAspect="1" noChangeArrowheads="1"/>
-                    </pic:cNvPicPr>
-                  </pic:nvPicPr>
-                  <pic:blipFill>
-                    <a:blip r:embed="rId23"/>
-                    <a:stretch>
-                      <a:fillRect/>
-                    </a:stretch>
-                  </pic:blipFill>
-                  <pic:spPr bwMode="auto">
-                    <a:xfrm>
-                      <a:off x="0" y="0"/>
-                      <a:ext cx="5731510" cy="2976245"/>
-                    </a:xfrm>
-                    <a:prstGeom prst="rect">
-                      <a:avLst/>
-                    </a:prstGeom>
-                    <a:noFill/>
-                    <a:ln w="9525">
-                      <a:noFill/>
-                      <a:miter lim="800000"/>
-                      <a:headEnd/>
-                      <a:tailEnd/>
-                    </a:ln>
-                  </pic:spPr>
-                </pic:pic>
-              </a:graphicData>
-            </a:graphic>
-          </wp:inline>
-        </w:drawing>
-      </w:r>
-    </w:p>
-    <w:p>
-      <w:r>
-        <w:br w:type="page"/>
-      </w:r>
-    </w:p>
-    <w:p>
-      <w:pPr>
-        <w:pStyle w:val="Subtitle"/>
-      </w:pPr>
-      <w:r>
-        <w:lastRenderedPageBreak/>
-        <w:t>APPENDIX C – Apache Information</w:t>
-      </w:r>
-    </w:p>
-    <w:p>
-      <w:r>
-        <w:rPr>
-          <w:noProof/>
-          <w:lang w:eastAsia="en-GB"/>
-        </w:rPr>
-        <w:drawing>
-          <wp:inline distT="0" distB="0" distL="0" distR="0" wp14:anchorId="35BD6B64" wp14:editId="3ECDA62F">
-            <wp:extent cx="5731510" cy="2976245"/>
-            <wp:effectExtent l="0" t="0" r="0" b="0"/>
-            <wp:docPr id="4" name="Picture 4"/>
-            <wp:cNvGraphicFramePr>
-              <a:graphicFrameLocks xmlns:a="http://schemas.openxmlformats.org/drawingml/2006/main" noChangeAspect="1"/>
-            </wp:cNvGraphicFramePr>
-            <a:graphic xmlns:a="http://schemas.openxmlformats.org/drawingml/2006/main">
-              <a:graphicData uri="http://schemas.openxmlformats.org/drawingml/2006/picture">
-                <pic:pic xmlns:pic="http://schemas.openxmlformats.org/drawingml/2006/picture">
-                  <pic:nvPicPr>
-                    <pic:cNvPr id="3" name="Picture 3"/>
                     <pic:cNvPicPr>
                       <a:picLocks noChangeAspect="1" noChangeArrowheads="1"/>
                     </pic:cNvPicPr>
@@ -5340,13 +5287,18 @@
         </w:drawing>
       </w:r>
     </w:p>
-    <w:p/>
+    <w:p>
+      <w:r>
+        <w:br w:type="page"/>
+      </w:r>
+    </w:p>
     <w:p>
       <w:pPr>
         <w:pStyle w:val="Subtitle"/>
       </w:pPr>
       <w:r>
-        <w:t>APPENDIX D – Linux information</w:t>
+        <w:lastRenderedPageBreak/>
+        <w:t>APPENDIX C – Apache Information</w:t>
       </w:r>
     </w:p>
     <w:p>
@@ -5356,10 +5308,10 @@
           <w:lang w:eastAsia="en-GB"/>
         </w:rPr>
         <w:drawing>
-          <wp:inline distT="0" distB="0" distL="0" distR="0" wp14:anchorId="726D1E28" wp14:editId="5F2AD080">
+          <wp:inline distT="0" distB="0" distL="0" distR="0" wp14:anchorId="35BD6B64" wp14:editId="3ECDA62F">
             <wp:extent cx="5731510" cy="2976245"/>
             <wp:effectExtent l="0" t="0" r="0" b="0"/>
-            <wp:docPr id="5" name="Picture 5"/>
+            <wp:docPr id="4" name="Picture 4"/>
             <wp:cNvGraphicFramePr>
               <a:graphicFrameLocks xmlns:a="http://schemas.openxmlformats.org/drawingml/2006/main" noChangeAspect="1"/>
             </wp:cNvGraphicFramePr>
@@ -5367,7 +5319,7 @@
               <a:graphicData uri="http://schemas.openxmlformats.org/drawingml/2006/picture">
                 <pic:pic xmlns:pic="http://schemas.openxmlformats.org/drawingml/2006/picture">
                   <pic:nvPicPr>
-                    <pic:cNvPr id="1" name="Picture 1"/>
+                    <pic:cNvPr id="3" name="Picture 3"/>
                     <pic:cNvPicPr>
                       <a:picLocks noChangeAspect="1" noChangeArrowheads="1"/>
                     </pic:cNvPicPr>
@@ -5404,6 +5356,67 @@
     <w:p/>
     <w:p>
       <w:pPr>
+        <w:pStyle w:val="Subtitle"/>
+      </w:pPr>
+      <w:r>
+        <w:t>APPENDIX D – Linux information</w:t>
+      </w:r>
+    </w:p>
+    <w:p>
+      <w:r>
+        <w:rPr>
+          <w:noProof/>
+          <w:lang w:eastAsia="en-GB"/>
+        </w:rPr>
+        <w:drawing>
+          <wp:inline distT="0" distB="0" distL="0" distR="0" wp14:anchorId="726D1E28" wp14:editId="5F2AD080">
+            <wp:extent cx="5731510" cy="2976245"/>
+            <wp:effectExtent l="0" t="0" r="0" b="0"/>
+            <wp:docPr id="5" name="Picture 5"/>
+            <wp:cNvGraphicFramePr>
+              <a:graphicFrameLocks xmlns:a="http://schemas.openxmlformats.org/drawingml/2006/main" noChangeAspect="1"/>
+            </wp:cNvGraphicFramePr>
+            <a:graphic xmlns:a="http://schemas.openxmlformats.org/drawingml/2006/main">
+              <a:graphicData uri="http://schemas.openxmlformats.org/drawingml/2006/picture">
+                <pic:pic xmlns:pic="http://schemas.openxmlformats.org/drawingml/2006/picture">
+                  <pic:nvPicPr>
+                    <pic:cNvPr id="1" name="Picture 1"/>
+                    <pic:cNvPicPr>
+                      <a:picLocks noChangeAspect="1" noChangeArrowheads="1"/>
+                    </pic:cNvPicPr>
+                  </pic:nvPicPr>
+                  <pic:blipFill>
+                    <a:blip r:embed="rId26"/>
+                    <a:stretch>
+                      <a:fillRect/>
+                    </a:stretch>
+                  </pic:blipFill>
+                  <pic:spPr bwMode="auto">
+                    <a:xfrm>
+                      <a:off x="0" y="0"/>
+                      <a:ext cx="5731510" cy="2976245"/>
+                    </a:xfrm>
+                    <a:prstGeom prst="rect">
+                      <a:avLst/>
+                    </a:prstGeom>
+                    <a:noFill/>
+                    <a:ln w="9525">
+                      <a:noFill/>
+                      <a:miter lim="800000"/>
+                      <a:headEnd/>
+                      <a:tailEnd/>
+                    </a:ln>
+                  </pic:spPr>
+                </pic:pic>
+              </a:graphicData>
+            </a:graphic>
+          </wp:inline>
+        </w:drawing>
+      </w:r>
+    </w:p>
+    <w:p/>
+    <w:p>
+      <w:pPr>
         <w:rPr>
           <w:b/>
           <w:sz w:val="28"/>
@@ -5444,7 +5457,7 @@
                     <pic:cNvPicPr/>
                   </pic:nvPicPr>
                   <pic:blipFill>
-                    <a:blip r:embed="rId26"/>
+                    <a:blip r:embed="rId27"/>
                     <a:stretch>
                       <a:fillRect/>
                     </a:stretch>
@@ -5484,12 +5497,12 @@
       <w:pPr>
         <w:pStyle w:val="UnnumHeading1"/>
       </w:pPr>
-      <w:bookmarkStart w:id="14" w:name="_Toc433904819"/>
+      <w:bookmarkStart w:id="13" w:name="_Toc433904819"/>
       <w:r>
         <w:lastRenderedPageBreak/>
         <w:t>DOCUMENT HISTORY</w:t>
       </w:r>
-      <w:bookmarkEnd w:id="14"/>
+      <w:bookmarkEnd w:id="13"/>
     </w:p>
     <w:tbl>
       <w:tblPr>
@@ -5877,6 +5890,96 @@
           </w:p>
         </w:tc>
       </w:tr>
+      <w:tr>
+        <w:trPr>
+          <w:jc w:val="center"/>
+        </w:trPr>
+        <w:tc>
+          <w:tcPr>
+            <w:tcW w:w="864" w:type="dxa"/>
+            <w:tcBorders>
+              <w:top w:val="single" w:sz="12" w:space="0" w:color="000000"/>
+              <w:left w:val="single" w:sz="12" w:space="0" w:color="000000"/>
+              <w:bottom w:val="single" w:sz="12" w:space="0" w:color="000000"/>
+              <w:right w:val="single" w:sz="12" w:space="0" w:color="000000"/>
+            </w:tcBorders>
+          </w:tcPr>
+          <w:p>
+            <w:r>
+              <w:t>1.</w:t>
+            </w:r>
+            <w:r>
+              <w:t>21</w:t>
+            </w:r>
+          </w:p>
+        </w:tc>
+        <w:tc>
+          <w:tcPr>
+            <w:tcW w:w="1008" w:type="dxa"/>
+            <w:tcBorders>
+              <w:top w:val="single" w:sz="12" w:space="0" w:color="000000"/>
+              <w:left w:val="single" w:sz="12" w:space="0" w:color="000000"/>
+              <w:bottom w:val="single" w:sz="12" w:space="0" w:color="000000"/>
+              <w:right w:val="single" w:sz="12" w:space="0" w:color="000000"/>
+            </w:tcBorders>
+          </w:tcPr>
+          <w:p>
+            <w:r>
+              <w:t>34</w:t>
+            </w:r>
+          </w:p>
+        </w:tc>
+        <w:tc>
+          <w:tcPr>
+            <w:tcW w:w="1193" w:type="dxa"/>
+            <w:tcBorders>
+              <w:top w:val="single" w:sz="12" w:space="0" w:color="000000"/>
+              <w:left w:val="single" w:sz="12" w:space="0" w:color="000000"/>
+              <w:bottom w:val="single" w:sz="12" w:space="0" w:color="000000"/>
+              <w:right w:val="single" w:sz="12" w:space="0" w:color="000000"/>
+            </w:tcBorders>
+          </w:tcPr>
+          <w:p>
+            <w:r>
+              <w:t>14/12/15</w:t>
+            </w:r>
+          </w:p>
+        </w:tc>
+        <w:tc>
+          <w:tcPr>
+            <w:tcW w:w="3969" w:type="dxa"/>
+            <w:tcBorders>
+              <w:top w:val="single" w:sz="12" w:space="0" w:color="000000"/>
+              <w:left w:val="single" w:sz="12" w:space="0" w:color="000000"/>
+              <w:bottom w:val="single" w:sz="12" w:space="0" w:color="000000"/>
+              <w:right w:val="single" w:sz="12" w:space="0" w:color="000000"/>
+            </w:tcBorders>
+          </w:tcPr>
+          <w:p>
+            <w:bookmarkStart w:id="14" w:name="_GoBack"/>
+            <w:r>
+              <w:t>Changed interaction diagram to correctly show PDO instead of MYSQL</w:t>
+            </w:r>
+            <w:bookmarkEnd w:id="14"/>
+          </w:p>
+        </w:tc>
+        <w:tc>
+          <w:tcPr>
+            <w:tcW w:w="1318" w:type="dxa"/>
+            <w:tcBorders>
+              <w:top w:val="single" w:sz="12" w:space="0" w:color="000000"/>
+              <w:left w:val="single" w:sz="12" w:space="0" w:color="000000"/>
+              <w:bottom w:val="single" w:sz="12" w:space="0" w:color="000000"/>
+              <w:right w:val="single" w:sz="12" w:space="0" w:color="000000"/>
+            </w:tcBorders>
+          </w:tcPr>
+          <w:p>
+            <w:r>
+              <w:t>DAF5</w:t>
+            </w:r>
+          </w:p>
+        </w:tc>
+      </w:tr>
     </w:tbl>
     <w:p>
       <w:pPr>
@@ -5884,8 +5987,8 @@
       </w:pPr>
     </w:p>
     <w:sectPr>
-      <w:headerReference w:type="default" r:id="rId27"/>
-      <w:footerReference w:type="default" r:id="rId28"/>
+      <w:headerReference w:type="default" r:id="rId28"/>
+      <w:footerReference w:type="default" r:id="rId29"/>
       <w:pgSz w:w="11907" w:h="16840" w:code="9"/>
       <w:pgMar w:top="1440" w:right="1440" w:bottom="1440" w:left="1440" w:header="720" w:footer="720" w:gutter="0"/>
       <w:pgNumType w:start="1"/>
@@ -5897,7 +6000,7 @@
 </file>
 
 <file path=word/endnotes.xml><?xml version="1.0" encoding="utf-8"?>
-<w:endnotes xmlns:wpc="http://schemas.microsoft.com/office/word/2010/wordprocessingCanvas" xmlns:mc="http://schemas.openxmlformats.org/markup-compatibility/2006" xmlns:o="urn:schemas-microsoft-com:office:office" xmlns:r="http://schemas.openxmlformats.org/officeDocument/2006/relationships" xmlns:m="http://schemas.openxmlformats.org/officeDocument/2006/math" xmlns:v="urn:schemas-microsoft-com:vml" xmlns:wp14="http://schemas.microsoft.com/office/word/2010/wordprocessingDrawing" xmlns:wp="http://schemas.openxmlformats.org/drawingml/2006/wordprocessingDrawing" xmlns:w10="urn:schemas-microsoft-com:office:word" xmlns:w="http://schemas.openxmlformats.org/wordprocessingml/2006/main" xmlns:w14="http://schemas.microsoft.com/office/word/2010/wordml" xmlns:w15="http://schemas.microsoft.com/office/word/2012/wordml" xmlns:wpg="http://schemas.microsoft.com/office/word/2010/wordprocessingGroup" xmlns:wpi="http://schemas.microsoft.com/office/word/2010/wordprocessingInk" xmlns:wne="http://schemas.microsoft.com/office/word/2006/wordml" xmlns:wps="http://schemas.microsoft.com/office/word/2010/wordprocessingShape" mc:Ignorable="w14 w15 wp14">
+<w:endnotes xmlns:wpc="http://schemas.microsoft.com/office/word/2010/wordprocessingCanvas" xmlns:mc="http://schemas.openxmlformats.org/markup-compatibility/2006" xmlns:o="urn:schemas-microsoft-com:office:office" xmlns:r="http://schemas.openxmlformats.org/officeDocument/2006/relationships" xmlns:m="http://schemas.openxmlformats.org/officeDocument/2006/math" xmlns:v="urn:schemas-microsoft-com:vml" xmlns:wp14="http://schemas.microsoft.com/office/word/2010/wordprocessingDrawing" xmlns:wp="http://schemas.openxmlformats.org/drawingml/2006/wordprocessingDrawing" xmlns:w10="urn:schemas-microsoft-com:office:word" xmlns:w="http://schemas.openxmlformats.org/wordprocessingml/2006/main" xmlns:w14="http://schemas.microsoft.com/office/word/2010/wordml" xmlns:wpg="http://schemas.microsoft.com/office/word/2010/wordprocessingGroup" xmlns:wpi="http://schemas.microsoft.com/office/word/2010/wordprocessingInk" xmlns:wne="http://schemas.microsoft.com/office/word/2006/wordml" xmlns:wps="http://schemas.microsoft.com/office/word/2010/wordprocessingShape" mc:Ignorable="w14 wp14">
   <w:endnote w:type="separator" w:id="-1">
     <w:p>
       <w:r>
@@ -5916,7 +6019,7 @@
 </file>
 
 <file path=word/footer1.xml><?xml version="1.0" encoding="utf-8"?>
-<w:ftr xmlns:wpc="http://schemas.microsoft.com/office/word/2010/wordprocessingCanvas" xmlns:mc="http://schemas.openxmlformats.org/markup-compatibility/2006" xmlns:o="urn:schemas-microsoft-com:office:office" xmlns:r="http://schemas.openxmlformats.org/officeDocument/2006/relationships" xmlns:m="http://schemas.openxmlformats.org/officeDocument/2006/math" xmlns:v="urn:schemas-microsoft-com:vml" xmlns:wp14="http://schemas.microsoft.com/office/word/2010/wordprocessingDrawing" xmlns:wp="http://schemas.openxmlformats.org/drawingml/2006/wordprocessingDrawing" xmlns:w10="urn:schemas-microsoft-com:office:word" xmlns:w="http://schemas.openxmlformats.org/wordprocessingml/2006/main" xmlns:w14="http://schemas.microsoft.com/office/word/2010/wordml" xmlns:w15="http://schemas.microsoft.com/office/word/2012/wordml" xmlns:wpg="http://schemas.microsoft.com/office/word/2010/wordprocessingGroup" xmlns:wpi="http://schemas.microsoft.com/office/word/2010/wordprocessingInk" xmlns:wne="http://schemas.microsoft.com/office/word/2006/wordml" xmlns:wps="http://schemas.microsoft.com/office/word/2010/wordprocessingShape" mc:Ignorable="w14 w15 wp14">
+<w:ftr xmlns:wpc="http://schemas.microsoft.com/office/word/2010/wordprocessingCanvas" xmlns:mc="http://schemas.openxmlformats.org/markup-compatibility/2006" xmlns:o="urn:schemas-microsoft-com:office:office" xmlns:r="http://schemas.openxmlformats.org/officeDocument/2006/relationships" xmlns:m="http://schemas.openxmlformats.org/officeDocument/2006/math" xmlns:v="urn:schemas-microsoft-com:vml" xmlns:wp14="http://schemas.microsoft.com/office/word/2010/wordprocessingDrawing" xmlns:wp="http://schemas.openxmlformats.org/drawingml/2006/wordprocessingDrawing" xmlns:w10="urn:schemas-microsoft-com:office:word" xmlns:w="http://schemas.openxmlformats.org/wordprocessingml/2006/main" xmlns:w14="http://schemas.microsoft.com/office/word/2010/wordml" xmlns:wpg="http://schemas.microsoft.com/office/word/2010/wordprocessingGroup" xmlns:wpi="http://schemas.microsoft.com/office/word/2010/wordprocessingInk" xmlns:wne="http://schemas.microsoft.com/office/word/2006/wordml" xmlns:wps="http://schemas.microsoft.com/office/word/2010/wordprocessingShape" mc:Ignorable="w14 wp14">
   <w:p>
     <w:pPr>
       <w:pStyle w:val="Footer"/>
@@ -5962,7 +6065,7 @@
         <w:rStyle w:val="PageNumber"/>
         <w:noProof/>
       </w:rPr>
-      <w:t>3</w:t>
+      <w:t>22</w:t>
     </w:r>
     <w:r>
       <w:rPr>
@@ -6015,7 +6118,7 @@
 </file>
 
 <file path=word/footnotes.xml><?xml version="1.0" encoding="utf-8"?>
-<w:footnotes xmlns:wpc="http://schemas.microsoft.com/office/word/2010/wordprocessingCanvas" xmlns:mc="http://schemas.openxmlformats.org/markup-compatibility/2006" xmlns:o="urn:schemas-microsoft-com:office:office" xmlns:r="http://schemas.openxmlformats.org/officeDocument/2006/relationships" xmlns:m="http://schemas.openxmlformats.org/officeDocument/2006/math" xmlns:v="urn:schemas-microsoft-com:vml" xmlns:wp14="http://schemas.microsoft.com/office/word/2010/wordprocessingDrawing" xmlns:wp="http://schemas.openxmlformats.org/drawingml/2006/wordprocessingDrawing" xmlns:w10="urn:schemas-microsoft-com:office:word" xmlns:w="http://schemas.openxmlformats.org/wordprocessingml/2006/main" xmlns:w14="http://schemas.microsoft.com/office/word/2010/wordml" xmlns:w15="http://schemas.microsoft.com/office/word/2012/wordml" xmlns:wpg="http://schemas.microsoft.com/office/word/2010/wordprocessingGroup" xmlns:wpi="http://schemas.microsoft.com/office/word/2010/wordprocessingInk" xmlns:wne="http://schemas.microsoft.com/office/word/2006/wordml" xmlns:wps="http://schemas.microsoft.com/office/word/2010/wordprocessingShape" mc:Ignorable="w14 w15 wp14">
+<w:footnotes xmlns:wpc="http://schemas.microsoft.com/office/word/2010/wordprocessingCanvas" xmlns:mc="http://schemas.openxmlformats.org/markup-compatibility/2006" xmlns:o="urn:schemas-microsoft-com:office:office" xmlns:r="http://schemas.openxmlformats.org/officeDocument/2006/relationships" xmlns:m="http://schemas.openxmlformats.org/officeDocument/2006/math" xmlns:v="urn:schemas-microsoft-com:vml" xmlns:wp14="http://schemas.microsoft.com/office/word/2010/wordprocessingDrawing" xmlns:wp="http://schemas.openxmlformats.org/drawingml/2006/wordprocessingDrawing" xmlns:w10="urn:schemas-microsoft-com:office:word" xmlns:w="http://schemas.openxmlformats.org/wordprocessingml/2006/main" xmlns:w14="http://schemas.microsoft.com/office/word/2010/wordml" xmlns:wpg="http://schemas.microsoft.com/office/word/2010/wordprocessingGroup" xmlns:wpi="http://schemas.microsoft.com/office/word/2010/wordprocessingInk" xmlns:wne="http://schemas.microsoft.com/office/word/2006/wordml" xmlns:wps="http://schemas.microsoft.com/office/word/2010/wordprocessingShape" mc:Ignorable="w14 wp14">
   <w:footnote w:type="separator" w:id="-1">
     <w:p>
       <w:r>
@@ -6034,7 +6137,7 @@
 </file>
 
 <file path=word/header1.xml><?xml version="1.0" encoding="utf-8"?>
-<w:hdr xmlns:wpc="http://schemas.microsoft.com/office/word/2010/wordprocessingCanvas" xmlns:mc="http://schemas.openxmlformats.org/markup-compatibility/2006" xmlns:o="urn:schemas-microsoft-com:office:office" xmlns:r="http://schemas.openxmlformats.org/officeDocument/2006/relationships" xmlns:m="http://schemas.openxmlformats.org/officeDocument/2006/math" xmlns:v="urn:schemas-microsoft-com:vml" xmlns:wp14="http://schemas.microsoft.com/office/word/2010/wordprocessingDrawing" xmlns:wp="http://schemas.openxmlformats.org/drawingml/2006/wordprocessingDrawing" xmlns:w10="urn:schemas-microsoft-com:office:word" xmlns:w="http://schemas.openxmlformats.org/wordprocessingml/2006/main" xmlns:w14="http://schemas.microsoft.com/office/word/2010/wordml" xmlns:w15="http://schemas.microsoft.com/office/word/2012/wordml" xmlns:wpg="http://schemas.microsoft.com/office/word/2010/wordprocessingGroup" xmlns:wpi="http://schemas.microsoft.com/office/word/2010/wordprocessingInk" xmlns:wne="http://schemas.microsoft.com/office/word/2006/wordml" xmlns:wps="http://schemas.microsoft.com/office/word/2010/wordprocessingShape" mc:Ignorable="w14 w15 wp14">
+<w:hdr xmlns:wpc="http://schemas.microsoft.com/office/word/2010/wordprocessingCanvas" xmlns:mc="http://schemas.openxmlformats.org/markup-compatibility/2006" xmlns:o="urn:schemas-microsoft-com:office:office" xmlns:r="http://schemas.openxmlformats.org/officeDocument/2006/relationships" xmlns:m="http://schemas.openxmlformats.org/officeDocument/2006/math" xmlns:v="urn:schemas-microsoft-com:vml" xmlns:wp14="http://schemas.microsoft.com/office/word/2010/wordprocessingDrawing" xmlns:wp="http://schemas.openxmlformats.org/drawingml/2006/wordprocessingDrawing" xmlns:w10="urn:schemas-microsoft-com:office:word" xmlns:w="http://schemas.openxmlformats.org/wordprocessingml/2006/main" xmlns:w14="http://schemas.microsoft.com/office/word/2010/wordml" xmlns:wpg="http://schemas.microsoft.com/office/word/2010/wordprocessingGroup" xmlns:wpi="http://schemas.microsoft.com/office/word/2010/wordprocessingInk" xmlns:wne="http://schemas.microsoft.com/office/word/2006/wordml" xmlns:wps="http://schemas.microsoft.com/office/word/2010/wordprocessingShape" mc:Ignorable="w14 wp14">
   <w:p>
     <w:pPr>
       <w:pStyle w:val="Header"/>
@@ -6083,7 +6186,7 @@
       <w:sdtEndPr/>
       <w:sdtContent>
         <w:r>
-          <w:t>1.2</w:t>
+          <w:t>1.21</w:t>
         </w:r>
       </w:sdtContent>
     </w:sdt>
@@ -6112,8 +6215,8 @@
 </file>
 
 <file path=word/numbering.xml><?xml version="1.0" encoding="utf-8"?>
-<w:numbering xmlns:wpc="http://schemas.microsoft.com/office/word/2010/wordprocessingCanvas" xmlns:mc="http://schemas.openxmlformats.org/markup-compatibility/2006" xmlns:o="urn:schemas-microsoft-com:office:office" xmlns:r="http://schemas.openxmlformats.org/officeDocument/2006/relationships" xmlns:m="http://schemas.openxmlformats.org/officeDocument/2006/math" xmlns:v="urn:schemas-microsoft-com:vml" xmlns:wp14="http://schemas.microsoft.com/office/word/2010/wordprocessingDrawing" xmlns:wp="http://schemas.openxmlformats.org/drawingml/2006/wordprocessingDrawing" xmlns:w10="urn:schemas-microsoft-com:office:word" xmlns:w="http://schemas.openxmlformats.org/wordprocessingml/2006/main" xmlns:w14="http://schemas.microsoft.com/office/word/2010/wordml" xmlns:w15="http://schemas.microsoft.com/office/word/2012/wordml" xmlns:wpg="http://schemas.microsoft.com/office/word/2010/wordprocessingGroup" xmlns:wpi="http://schemas.microsoft.com/office/word/2010/wordprocessingInk" xmlns:wne="http://schemas.microsoft.com/office/word/2006/wordml" xmlns:wps="http://schemas.microsoft.com/office/word/2010/wordprocessingShape" mc:Ignorable="w14 w15 wp14">
-  <w:abstractNum w:abstractNumId="0" w15:restartNumberingAfterBreak="0">
+<w:numbering xmlns:wpc="http://schemas.microsoft.com/office/word/2010/wordprocessingCanvas" xmlns:mc="http://schemas.openxmlformats.org/markup-compatibility/2006" xmlns:o="urn:schemas-microsoft-com:office:office" xmlns:r="http://schemas.openxmlformats.org/officeDocument/2006/relationships" xmlns:m="http://schemas.openxmlformats.org/officeDocument/2006/math" xmlns:v="urn:schemas-microsoft-com:vml" xmlns:wp14="http://schemas.microsoft.com/office/word/2010/wordprocessingDrawing" xmlns:wp="http://schemas.openxmlformats.org/drawingml/2006/wordprocessingDrawing" xmlns:w10="urn:schemas-microsoft-com:office:word" xmlns:w="http://schemas.openxmlformats.org/wordprocessingml/2006/main" xmlns:w14="http://schemas.microsoft.com/office/word/2010/wordml" xmlns:wpg="http://schemas.microsoft.com/office/word/2010/wordprocessingGroup" xmlns:wpi="http://schemas.microsoft.com/office/word/2010/wordprocessingInk" xmlns:wne="http://schemas.microsoft.com/office/word/2006/wordml" xmlns:wps="http://schemas.microsoft.com/office/word/2010/wordprocessingShape" mc:Ignorable="w14 wp14">
+  <w:abstractNum w:abstractNumId="0">
     <w:nsid w:val="FFFFFF7C"/>
     <w:multiLevelType w:val="singleLevel"/>
     <w:tmpl w:val="8366709A"/>
@@ -6130,7 +6233,7 @@
       </w:pPr>
     </w:lvl>
   </w:abstractNum>
-  <w:abstractNum w:abstractNumId="1" w15:restartNumberingAfterBreak="0">
+  <w:abstractNum w:abstractNumId="1">
     <w:nsid w:val="FFFFFF7D"/>
     <w:multiLevelType w:val="singleLevel"/>
     <w:tmpl w:val="C26077F2"/>
@@ -6147,7 +6250,7 @@
       </w:pPr>
     </w:lvl>
   </w:abstractNum>
-  <w:abstractNum w:abstractNumId="2" w15:restartNumberingAfterBreak="0">
+  <w:abstractNum w:abstractNumId="2">
     <w:nsid w:val="FFFFFF7E"/>
     <w:multiLevelType w:val="singleLevel"/>
     <w:tmpl w:val="CE84268A"/>
@@ -6164,7 +6267,7 @@
       </w:pPr>
     </w:lvl>
   </w:abstractNum>
-  <w:abstractNum w:abstractNumId="3" w15:restartNumberingAfterBreak="0">
+  <w:abstractNum w:abstractNumId="3">
     <w:nsid w:val="FFFFFF7F"/>
     <w:multiLevelType w:val="singleLevel"/>
     <w:tmpl w:val="E2A21B40"/>
@@ -6181,7 +6284,7 @@
       </w:pPr>
     </w:lvl>
   </w:abstractNum>
-  <w:abstractNum w:abstractNumId="4" w15:restartNumberingAfterBreak="0">
+  <w:abstractNum w:abstractNumId="4">
     <w:nsid w:val="FFFFFF80"/>
     <w:multiLevelType w:val="singleLevel"/>
     <w:tmpl w:val="E2A68E56"/>
@@ -6201,7 +6304,7 @@
       </w:rPr>
     </w:lvl>
   </w:abstractNum>
-  <w:abstractNum w:abstractNumId="5" w15:restartNumberingAfterBreak="0">
+  <w:abstractNum w:abstractNumId="5">
     <w:nsid w:val="FFFFFF81"/>
     <w:multiLevelType w:val="singleLevel"/>
     <w:tmpl w:val="922E6288"/>
@@ -6221,7 +6324,7 @@
       </w:rPr>
     </w:lvl>
   </w:abstractNum>
-  <w:abstractNum w:abstractNumId="6" w15:restartNumberingAfterBreak="0">
+  <w:abstractNum w:abstractNumId="6">
     <w:nsid w:val="FFFFFF82"/>
     <w:multiLevelType w:val="singleLevel"/>
     <w:tmpl w:val="814E1428"/>
@@ -6241,7 +6344,7 @@
       </w:rPr>
     </w:lvl>
   </w:abstractNum>
-  <w:abstractNum w:abstractNumId="7" w15:restartNumberingAfterBreak="0">
+  <w:abstractNum w:abstractNumId="7">
     <w:nsid w:val="FFFFFF83"/>
     <w:multiLevelType w:val="singleLevel"/>
     <w:tmpl w:val="6F801C78"/>
@@ -6261,7 +6364,7 @@
       </w:rPr>
     </w:lvl>
   </w:abstractNum>
-  <w:abstractNum w:abstractNumId="8" w15:restartNumberingAfterBreak="0">
+  <w:abstractNum w:abstractNumId="8">
     <w:nsid w:val="FFFFFF88"/>
     <w:multiLevelType w:val="singleLevel"/>
     <w:tmpl w:val="550AE77A"/>
@@ -6278,7 +6381,7 @@
       </w:pPr>
     </w:lvl>
   </w:abstractNum>
-  <w:abstractNum w:abstractNumId="9" w15:restartNumberingAfterBreak="0">
+  <w:abstractNum w:abstractNumId="9">
     <w:nsid w:val="FFFFFF89"/>
     <w:multiLevelType w:val="singleLevel"/>
     <w:tmpl w:val="EFD0B872"/>
@@ -6298,7 +6401,7 @@
       </w:rPr>
     </w:lvl>
   </w:abstractNum>
-  <w:abstractNum w:abstractNumId="10" w15:restartNumberingAfterBreak="0">
+  <w:abstractNum w:abstractNumId="10">
     <w:nsid w:val="FFFFFFFB"/>
     <w:multiLevelType w:val="multilevel"/>
     <w:tmpl w:val="1D909B04"/>
@@ -6375,7 +6478,7 @@
       <w:lvlJc w:val="left"/>
     </w:lvl>
   </w:abstractNum>
-  <w:abstractNum w:abstractNumId="11" w15:restartNumberingAfterBreak="0">
+  <w:abstractNum w:abstractNumId="11">
     <w:nsid w:val="0E7C5AB7"/>
     <w:multiLevelType w:val="hybridMultilevel"/>
     <w:tmpl w:val="B3020630"/>
@@ -6488,7 +6591,7 @@
       </w:rPr>
     </w:lvl>
   </w:abstractNum>
-  <w:abstractNum w:abstractNumId="12" w15:restartNumberingAfterBreak="0">
+  <w:abstractNum w:abstractNumId="12">
     <w:nsid w:val="10C163F5"/>
     <w:multiLevelType w:val="hybridMultilevel"/>
     <w:tmpl w:val="DB5E2E1E"/>
@@ -6601,7 +6704,7 @@
       </w:rPr>
     </w:lvl>
   </w:abstractNum>
-  <w:abstractNum w:abstractNumId="13" w15:restartNumberingAfterBreak="0">
+  <w:abstractNum w:abstractNumId="13">
     <w:nsid w:val="10FA054A"/>
     <w:multiLevelType w:val="hybridMultilevel"/>
     <w:tmpl w:val="20EEB2C4"/>
@@ -6714,7 +6817,7 @@
       </w:rPr>
     </w:lvl>
   </w:abstractNum>
-  <w:abstractNum w:abstractNumId="14" w15:restartNumberingAfterBreak="0">
+  <w:abstractNum w:abstractNumId="14">
     <w:nsid w:val="18A0672F"/>
     <w:multiLevelType w:val="hybridMultilevel"/>
     <w:tmpl w:val="9FD8B192"/>
@@ -6827,7 +6930,7 @@
       </w:rPr>
     </w:lvl>
   </w:abstractNum>
-  <w:abstractNum w:abstractNumId="15" w15:restartNumberingAfterBreak="0">
+  <w:abstractNum w:abstractNumId="15">
     <w:nsid w:val="1D416EAE"/>
     <w:multiLevelType w:val="hybridMultilevel"/>
     <w:tmpl w:val="C55030A8"/>
@@ -6940,7 +7043,7 @@
       </w:rPr>
     </w:lvl>
   </w:abstractNum>
-  <w:abstractNum w:abstractNumId="16" w15:restartNumberingAfterBreak="0">
+  <w:abstractNum w:abstractNumId="16">
     <w:nsid w:val="234C651F"/>
     <w:multiLevelType w:val="hybridMultilevel"/>
     <w:tmpl w:val="320A04D0"/>
@@ -7053,7 +7156,7 @@
       </w:rPr>
     </w:lvl>
   </w:abstractNum>
-  <w:abstractNum w:abstractNumId="17" w15:restartNumberingAfterBreak="0">
+  <w:abstractNum w:abstractNumId="17">
     <w:nsid w:val="263F6729"/>
     <w:multiLevelType w:val="hybridMultilevel"/>
     <w:tmpl w:val="CC2C5056"/>
@@ -7139,7 +7242,7 @@
       </w:pPr>
     </w:lvl>
   </w:abstractNum>
-  <w:abstractNum w:abstractNumId="18" w15:restartNumberingAfterBreak="0">
+  <w:abstractNum w:abstractNumId="18">
     <w:nsid w:val="2C3B0F3A"/>
     <w:multiLevelType w:val="hybridMultilevel"/>
     <w:tmpl w:val="9A52A6B4"/>
@@ -7252,7 +7355,7 @@
       </w:rPr>
     </w:lvl>
   </w:abstractNum>
-  <w:abstractNum w:abstractNumId="19" w15:restartNumberingAfterBreak="0">
+  <w:abstractNum w:abstractNumId="19">
     <w:nsid w:val="2C6C6A2C"/>
     <w:multiLevelType w:val="hybridMultilevel"/>
     <w:tmpl w:val="858AA1D4"/>
@@ -7365,7 +7468,7 @@
       </w:rPr>
     </w:lvl>
   </w:abstractNum>
-  <w:abstractNum w:abstractNumId="20" w15:restartNumberingAfterBreak="0">
+  <w:abstractNum w:abstractNumId="20">
     <w:nsid w:val="2E1F15C4"/>
     <w:multiLevelType w:val="hybridMultilevel"/>
     <w:tmpl w:val="66EA7672"/>
@@ -7478,7 +7581,7 @@
       </w:rPr>
     </w:lvl>
   </w:abstractNum>
-  <w:abstractNum w:abstractNumId="21" w15:restartNumberingAfterBreak="0">
+  <w:abstractNum w:abstractNumId="21">
     <w:nsid w:val="31316B1E"/>
     <w:multiLevelType w:val="hybridMultilevel"/>
     <w:tmpl w:val="38D21AF8"/>
@@ -7591,7 +7694,7 @@
       </w:rPr>
     </w:lvl>
   </w:abstractNum>
-  <w:abstractNum w:abstractNumId="22" w15:restartNumberingAfterBreak="0">
+  <w:abstractNum w:abstractNumId="22">
     <w:nsid w:val="33F45D83"/>
     <w:multiLevelType w:val="hybridMultilevel"/>
     <w:tmpl w:val="6324D746"/>
@@ -7704,7 +7807,7 @@
       </w:rPr>
     </w:lvl>
   </w:abstractNum>
-  <w:abstractNum w:abstractNumId="23" w15:restartNumberingAfterBreak="0">
+  <w:abstractNum w:abstractNumId="23">
     <w:nsid w:val="37D5224E"/>
     <w:multiLevelType w:val="hybridMultilevel"/>
     <w:tmpl w:val="86B449E6"/>
@@ -7817,7 +7920,7 @@
       </w:rPr>
     </w:lvl>
   </w:abstractNum>
-  <w:abstractNum w:abstractNumId="24" w15:restartNumberingAfterBreak="0">
+  <w:abstractNum w:abstractNumId="24">
     <w:nsid w:val="3809687C"/>
     <w:multiLevelType w:val="hybridMultilevel"/>
     <w:tmpl w:val="3D843FC6"/>
@@ -7930,7 +8033,7 @@
       </w:rPr>
     </w:lvl>
   </w:abstractNum>
-  <w:abstractNum w:abstractNumId="25" w15:restartNumberingAfterBreak="0">
+  <w:abstractNum w:abstractNumId="25">
     <w:nsid w:val="38665121"/>
     <w:multiLevelType w:val="hybridMultilevel"/>
     <w:tmpl w:val="3DE62E86"/>
@@ -8043,7 +8146,7 @@
       </w:rPr>
     </w:lvl>
   </w:abstractNum>
-  <w:abstractNum w:abstractNumId="26" w15:restartNumberingAfterBreak="0">
+  <w:abstractNum w:abstractNumId="26">
     <w:nsid w:val="3E6E33E0"/>
     <w:multiLevelType w:val="hybridMultilevel"/>
     <w:tmpl w:val="93D84660"/>
@@ -8156,7 +8259,7 @@
       </w:rPr>
     </w:lvl>
   </w:abstractNum>
-  <w:abstractNum w:abstractNumId="27" w15:restartNumberingAfterBreak="0">
+  <w:abstractNum w:abstractNumId="27">
     <w:nsid w:val="418E189E"/>
     <w:multiLevelType w:val="hybridMultilevel"/>
     <w:tmpl w:val="3C48EBDA"/>
@@ -8269,7 +8372,7 @@
       </w:rPr>
     </w:lvl>
   </w:abstractNum>
-  <w:abstractNum w:abstractNumId="28" w15:restartNumberingAfterBreak="0">
+  <w:abstractNum w:abstractNumId="28">
     <w:nsid w:val="475C4973"/>
     <w:multiLevelType w:val="hybridMultilevel"/>
     <w:tmpl w:val="1338992A"/>
@@ -8382,7 +8485,7 @@
       </w:rPr>
     </w:lvl>
   </w:abstractNum>
-  <w:abstractNum w:abstractNumId="29" w15:restartNumberingAfterBreak="0">
+  <w:abstractNum w:abstractNumId="29">
     <w:nsid w:val="4DCD78C6"/>
     <w:multiLevelType w:val="multilevel"/>
     <w:tmpl w:val="0809001F"/>
@@ -8468,7 +8571,7 @@
       </w:pPr>
     </w:lvl>
   </w:abstractNum>
-  <w:abstractNum w:abstractNumId="30" w15:restartNumberingAfterBreak="0">
+  <w:abstractNum w:abstractNumId="30">
     <w:nsid w:val="50936E5D"/>
     <w:multiLevelType w:val="hybridMultilevel"/>
     <w:tmpl w:val="85885650"/>
@@ -8581,7 +8684,7 @@
       </w:rPr>
     </w:lvl>
   </w:abstractNum>
-  <w:abstractNum w:abstractNumId="31" w15:restartNumberingAfterBreak="0">
+  <w:abstractNum w:abstractNumId="31">
     <w:nsid w:val="53732E0C"/>
     <w:multiLevelType w:val="hybridMultilevel"/>
     <w:tmpl w:val="70887E9E"/>
@@ -8694,7 +8797,7 @@
       </w:rPr>
     </w:lvl>
   </w:abstractNum>
-  <w:abstractNum w:abstractNumId="32" w15:restartNumberingAfterBreak="0">
+  <w:abstractNum w:abstractNumId="32">
     <w:nsid w:val="558B073D"/>
     <w:multiLevelType w:val="hybridMultilevel"/>
     <w:tmpl w:val="B23E702C"/>
@@ -8807,7 +8910,7 @@
       </w:rPr>
     </w:lvl>
   </w:abstractNum>
-  <w:abstractNum w:abstractNumId="33" w15:restartNumberingAfterBreak="0">
+  <w:abstractNum w:abstractNumId="33">
     <w:nsid w:val="5B38355F"/>
     <w:multiLevelType w:val="hybridMultilevel"/>
     <w:tmpl w:val="70C0D7FA"/>
@@ -8920,7 +9023,7 @@
       </w:rPr>
     </w:lvl>
   </w:abstractNum>
-  <w:abstractNum w:abstractNumId="34" w15:restartNumberingAfterBreak="0">
+  <w:abstractNum w:abstractNumId="34">
     <w:nsid w:val="62051FCC"/>
     <w:multiLevelType w:val="hybridMultilevel"/>
     <w:tmpl w:val="FDFEAC8E"/>
@@ -9033,7 +9136,7 @@
       </w:rPr>
     </w:lvl>
   </w:abstractNum>
-  <w:abstractNum w:abstractNumId="35" w15:restartNumberingAfterBreak="0">
+  <w:abstractNum w:abstractNumId="35">
     <w:nsid w:val="6EB45172"/>
     <w:multiLevelType w:val="hybridMultilevel"/>
     <w:tmpl w:val="928EBF4E"/>
@@ -9119,7 +9222,7 @@
       </w:pPr>
     </w:lvl>
   </w:abstractNum>
-  <w:abstractNum w:abstractNumId="36" w15:restartNumberingAfterBreak="0">
+  <w:abstractNum w:abstractNumId="36">
     <w:nsid w:val="6F5030C0"/>
     <w:multiLevelType w:val="multilevel"/>
     <w:tmpl w:val="0809001D"/>
@@ -9205,7 +9308,7 @@
       </w:pPr>
     </w:lvl>
   </w:abstractNum>
-  <w:abstractNum w:abstractNumId="37" w15:restartNumberingAfterBreak="0">
+  <w:abstractNum w:abstractNumId="37">
     <w:nsid w:val="70C20C4E"/>
     <w:multiLevelType w:val="multilevel"/>
     <w:tmpl w:val="08090023"/>
@@ -9292,7 +9395,7 @@
       </w:pPr>
     </w:lvl>
   </w:abstractNum>
-  <w:abstractNum w:abstractNumId="38" w15:restartNumberingAfterBreak="0">
+  <w:abstractNum w:abstractNumId="38">
     <w:nsid w:val="74732FFA"/>
     <w:multiLevelType w:val="hybridMultilevel"/>
     <w:tmpl w:val="A75276DE"/>
@@ -9526,7 +9629,7 @@
 </file>
 
 <file path=word/styles.xml><?xml version="1.0" encoding="utf-8"?>
-<w:styles xmlns:mc="http://schemas.openxmlformats.org/markup-compatibility/2006" xmlns:r="http://schemas.openxmlformats.org/officeDocument/2006/relationships" xmlns:w="http://schemas.openxmlformats.org/wordprocessingml/2006/main" xmlns:w14="http://schemas.microsoft.com/office/word/2010/wordml" xmlns:w15="http://schemas.microsoft.com/office/word/2012/wordml" mc:Ignorable="w14 w15">
+<w:styles xmlns:mc="http://schemas.openxmlformats.org/markup-compatibility/2006" xmlns:r="http://schemas.openxmlformats.org/officeDocument/2006/relationships" xmlns:w="http://schemas.openxmlformats.org/wordprocessingml/2006/main" xmlns:w14="http://schemas.microsoft.com/office/word/2010/wordml" mc:Ignorable="w14">
   <w:docDefaults>
     <w:rPrDefault>
       <w:rPr>
@@ -9536,378 +9639,928 @@
     </w:rPrDefault>
     <w:pPrDefault/>
   </w:docDefaults>
-  <w:latentStyles w:defLockedState="0" w:defUIPriority="99" w:defSemiHidden="0" w:defUnhideWhenUsed="0" w:defQFormat="0" w:count="371">
-    <w:lsdException w:name="Normal" w:uiPriority="0"/>
-    <w:lsdException w:name="heading 1" w:uiPriority="9" w:qFormat="1"/>
-    <w:lsdException w:name="heading 2" w:uiPriority="9" w:qFormat="1"/>
-    <w:lsdException w:name="heading 3" w:uiPriority="9" w:qFormat="1"/>
-    <w:lsdException w:name="heading 4" w:uiPriority="9" w:qFormat="1"/>
-    <w:lsdException w:name="heading 5" w:uiPriority="9"/>
-    <w:lsdException w:name="heading 6" w:uiPriority="9"/>
-    <w:lsdException w:name="heading 7" w:uiPriority="9"/>
-    <w:lsdException w:name="heading 8" w:uiPriority="9"/>
-    <w:lsdException w:name="heading 9" w:uiPriority="9"/>
-    <w:lsdException w:name="index 1" w:semiHidden="1" w:unhideWhenUsed="1"/>
-    <w:lsdException w:name="index 2" w:semiHidden="1" w:unhideWhenUsed="1"/>
-    <w:lsdException w:name="index 3" w:semiHidden="1" w:unhideWhenUsed="1"/>
-    <w:lsdException w:name="index 4" w:semiHidden="1" w:unhideWhenUsed="1"/>
-    <w:lsdException w:name="index 5" w:semiHidden="1" w:unhideWhenUsed="1"/>
-    <w:lsdException w:name="index 6" w:semiHidden="1" w:unhideWhenUsed="1"/>
-    <w:lsdException w:name="index 7" w:semiHidden="1" w:unhideWhenUsed="1"/>
-    <w:lsdException w:name="index 8" w:semiHidden="1" w:unhideWhenUsed="1"/>
-    <w:lsdException w:name="index 9" w:semiHidden="1" w:unhideWhenUsed="1"/>
-    <w:lsdException w:name="toc 1" w:semiHidden="1" w:uiPriority="39" w:unhideWhenUsed="1"/>
-    <w:lsdException w:name="toc 2" w:semiHidden="1" w:uiPriority="39" w:unhideWhenUsed="1"/>
-    <w:lsdException w:name="toc 3" w:semiHidden="1" w:uiPriority="39" w:unhideWhenUsed="1"/>
-    <w:lsdException w:name="toc 4" w:semiHidden="1" w:uiPriority="39" w:unhideWhenUsed="1"/>
-    <w:lsdException w:name="toc 5" w:semiHidden="1" w:uiPriority="39" w:unhideWhenUsed="1"/>
-    <w:lsdException w:name="toc 6" w:semiHidden="1" w:uiPriority="39" w:unhideWhenUsed="1"/>
-    <w:lsdException w:name="toc 7" w:semiHidden="1" w:uiPriority="39" w:unhideWhenUsed="1"/>
-    <w:lsdException w:name="toc 8" w:semiHidden="1" w:uiPriority="39" w:unhideWhenUsed="1"/>
-    <w:lsdException w:name="toc 9" w:semiHidden="1" w:uiPriority="39" w:unhideWhenUsed="1"/>
-    <w:lsdException w:name="Normal Indent" w:semiHidden="1" w:unhideWhenUsed="1"/>
-    <w:lsdException w:name="footnote text" w:semiHidden="1" w:unhideWhenUsed="1"/>
-    <w:lsdException w:name="annotation text" w:semiHidden="1" w:unhideWhenUsed="1"/>
-    <w:lsdException w:name="header" w:semiHidden="1" w:unhideWhenUsed="1"/>
-    <w:lsdException w:name="footer" w:semiHidden="1" w:unhideWhenUsed="1"/>
-    <w:lsdException w:name="index heading" w:semiHidden="1" w:unhideWhenUsed="1"/>
-    <w:lsdException w:name="caption" w:semiHidden="1" w:uiPriority="35" w:unhideWhenUsed="1" w:qFormat="1"/>
-    <w:lsdException w:name="table of figures" w:semiHidden="1" w:unhideWhenUsed="1"/>
-    <w:lsdException w:name="envelope address" w:semiHidden="1" w:unhideWhenUsed="1"/>
-    <w:lsdException w:name="envelope return" w:semiHidden="1" w:unhideWhenUsed="1"/>
-    <w:lsdException w:name="footnote reference" w:semiHidden="1" w:unhideWhenUsed="1"/>
-    <w:lsdException w:name="annotation reference" w:semiHidden="1" w:unhideWhenUsed="1"/>
-    <w:lsdException w:name="line number" w:semiHidden="1" w:unhideWhenUsed="1"/>
-    <w:lsdException w:name="page number" w:semiHidden="1" w:unhideWhenUsed="1"/>
-    <w:lsdException w:name="endnote reference" w:semiHidden="1" w:unhideWhenUsed="1"/>
-    <w:lsdException w:name="endnote text" w:semiHidden="1" w:unhideWhenUsed="1"/>
-    <w:lsdException w:name="table of authorities" w:semiHidden="1" w:unhideWhenUsed="1"/>
-    <w:lsdException w:name="macro" w:semiHidden="1" w:unhideWhenUsed="1"/>
-    <w:lsdException w:name="toa heading" w:semiHidden="1" w:unhideWhenUsed="1"/>
-    <w:lsdException w:name="List" w:semiHidden="1" w:unhideWhenUsed="1"/>
-    <w:lsdException w:name="List Bullet" w:semiHidden="1" w:unhideWhenUsed="1"/>
-    <w:lsdException w:name="List Number" w:semiHidden="1" w:unhideWhenUsed="1"/>
-    <w:lsdException w:name="List 2" w:semiHidden="1" w:unhideWhenUsed="1"/>
-    <w:lsdException w:name="List 3" w:semiHidden="1" w:unhideWhenUsed="1"/>
-    <w:lsdException w:name="List 4" w:semiHidden="1" w:unhideWhenUsed="1"/>
-    <w:lsdException w:name="List 5" w:semiHidden="1" w:unhideWhenUsed="1"/>
-    <w:lsdException w:name="List Bullet 2" w:semiHidden="1" w:unhideWhenUsed="1"/>
-    <w:lsdException w:name="List Bullet 3" w:semiHidden="1" w:unhideWhenUsed="1"/>
-    <w:lsdException w:name="List Bullet 4" w:semiHidden="1" w:unhideWhenUsed="1"/>
-    <w:lsdException w:name="List Bullet 5" w:semiHidden="1" w:unhideWhenUsed="1"/>
-    <w:lsdException w:name="List Number 2" w:semiHidden="1" w:unhideWhenUsed="1"/>
-    <w:lsdException w:name="List Number 3" w:semiHidden="1" w:unhideWhenUsed="1"/>
-    <w:lsdException w:name="List Number 4" w:semiHidden="1" w:unhideWhenUsed="1"/>
-    <w:lsdException w:name="List Number 5" w:semiHidden="1" w:unhideWhenUsed="1"/>
-    <w:lsdException w:name="Title" w:uiPriority="10" w:qFormat="1"/>
-    <w:lsdException w:name="Closing" w:semiHidden="1" w:unhideWhenUsed="1"/>
-    <w:lsdException w:name="Signature" w:semiHidden="1" w:unhideWhenUsed="1"/>
-    <w:lsdException w:name="Default Paragraph Font" w:semiHidden="1" w:uiPriority="1" w:unhideWhenUsed="1"/>
-    <w:lsdException w:name="Body Text" w:semiHidden="1" w:unhideWhenUsed="1"/>
-    <w:lsdException w:name="Body Text Indent" w:semiHidden="1" w:unhideWhenUsed="1"/>
-    <w:lsdException w:name="List Continue" w:semiHidden="1" w:unhideWhenUsed="1"/>
-    <w:lsdException w:name="List Continue 2" w:semiHidden="1" w:unhideWhenUsed="1"/>
-    <w:lsdException w:name="List Continue 3" w:semiHidden="1" w:unhideWhenUsed="1"/>
-    <w:lsdException w:name="List Continue 4" w:semiHidden="1" w:unhideWhenUsed="1"/>
-    <w:lsdException w:name="List Continue 5" w:semiHidden="1" w:unhideWhenUsed="1"/>
-    <w:lsdException w:name="Message Header" w:semiHidden="1" w:unhideWhenUsed="1"/>
-    <w:lsdException w:name="Subtitle" w:semiHidden="1" w:uiPriority="1" w:unhideWhenUsed="1" w:qFormat="1"/>
-    <w:lsdException w:name="Salutation" w:semiHidden="1" w:unhideWhenUsed="1"/>
-    <w:lsdException w:name="Date" w:semiHidden="1" w:unhideWhenUsed="1"/>
-    <w:lsdException w:name="Body Text First Indent" w:semiHidden="1" w:unhideWhenUsed="1"/>
-    <w:lsdException w:name="Body Text First Indent 2" w:semiHidden="1" w:unhideWhenUsed="1"/>
-    <w:lsdException w:name="Note Heading" w:semiHidden="1" w:unhideWhenUsed="1"/>
-    <w:lsdException w:name="Body Text 2" w:semiHidden="1" w:unhideWhenUsed="1"/>
-    <w:lsdException w:name="Body Text 3" w:semiHidden="1" w:unhideWhenUsed="1"/>
-    <w:lsdException w:name="Body Text Indent 2" w:semiHidden="1" w:unhideWhenUsed="1"/>
-    <w:lsdException w:name="Body Text Indent 3" w:semiHidden="1" w:unhideWhenUsed="1"/>
-    <w:lsdException w:name="Block Text" w:semiHidden="1" w:unhideWhenUsed="1"/>
-    <w:lsdException w:name="Hyperlink" w:semiHidden="1" w:unhideWhenUsed="1"/>
-    <w:lsdException w:name="FollowedHyperlink" w:semiHidden="1" w:unhideWhenUsed="1"/>
-    <w:lsdException w:name="Strong" w:uiPriority="22" w:qFormat="1"/>
-    <w:lsdException w:name="Emphasis" w:uiPriority="20"/>
-    <w:lsdException w:name="Document Map" w:semiHidden="1" w:unhideWhenUsed="1"/>
-    <w:lsdException w:name="Plain Text" w:semiHidden="1" w:unhideWhenUsed="1"/>
-    <w:lsdException w:name="E-mail Signature" w:semiHidden="1" w:unhideWhenUsed="1"/>
-    <w:lsdException w:name="HTML Top of Form" w:semiHidden="1" w:unhideWhenUsed="1"/>
-    <w:lsdException w:name="HTML Bottom of Form" w:semiHidden="1" w:unhideWhenUsed="1"/>
-    <w:lsdException w:name="Normal (Web)" w:semiHidden="1" w:unhideWhenUsed="1"/>
-    <w:lsdException w:name="HTML Acronym" w:semiHidden="1" w:unhideWhenUsed="1"/>
-    <w:lsdException w:name="HTML Address" w:semiHidden="1" w:unhideWhenUsed="1"/>
-    <w:lsdException w:name="HTML Cite" w:semiHidden="1" w:unhideWhenUsed="1"/>
-    <w:lsdException w:name="HTML Code" w:semiHidden="1" w:unhideWhenUsed="1"/>
-    <w:lsdException w:name="HTML Definition" w:semiHidden="1" w:unhideWhenUsed="1"/>
-    <w:lsdException w:name="HTML Keyboard" w:semiHidden="1" w:unhideWhenUsed="1"/>
-    <w:lsdException w:name="HTML Preformatted" w:semiHidden="1" w:unhideWhenUsed="1"/>
-    <w:lsdException w:name="HTML Sample" w:semiHidden="1" w:unhideWhenUsed="1"/>
-    <w:lsdException w:name="HTML Typewriter" w:semiHidden="1" w:unhideWhenUsed="1"/>
-    <w:lsdException w:name="HTML Variable" w:semiHidden="1" w:unhideWhenUsed="1"/>
-    <w:lsdException w:name="Normal Table" w:semiHidden="1" w:unhideWhenUsed="1"/>
-    <w:lsdException w:name="annotation subject" w:semiHidden="1" w:unhideWhenUsed="1"/>
-    <w:lsdException w:name="No List" w:semiHidden="1" w:unhideWhenUsed="1"/>
-    <w:lsdException w:name="Outline List 1" w:semiHidden="1" w:unhideWhenUsed="1"/>
-    <w:lsdException w:name="Outline List 2" w:semiHidden="1" w:unhideWhenUsed="1"/>
-    <w:lsdException w:name="Outline List 3" w:semiHidden="1" w:unhideWhenUsed="1"/>
-    <w:lsdException w:name="Table Simple 1" w:semiHidden="1" w:unhideWhenUsed="1"/>
-    <w:lsdException w:name="Table Simple 2" w:semiHidden="1" w:unhideWhenUsed="1"/>
-    <w:lsdException w:name="Table Simple 3" w:semiHidden="1" w:unhideWhenUsed="1"/>
-    <w:lsdException w:name="Table Classic 1" w:semiHidden="1" w:unhideWhenUsed="1"/>
-    <w:lsdException w:name="Table Classic 2" w:semiHidden="1" w:unhideWhenUsed="1"/>
-    <w:lsdException w:name="Table Classic 3" w:semiHidden="1" w:unhideWhenUsed="1"/>
-    <w:lsdException w:name="Table Classic 4" w:semiHidden="1" w:unhideWhenUsed="1"/>
-    <w:lsdException w:name="Table Colorful 1" w:semiHidden="1" w:unhideWhenUsed="1"/>
-    <w:lsdException w:name="Table Colorful 2" w:semiHidden="1" w:unhideWhenUsed="1"/>
-    <w:lsdException w:name="Table Colorful 3" w:semiHidden="1" w:unhideWhenUsed="1"/>
-    <w:lsdException w:name="Table Columns 1" w:semiHidden="1" w:unhideWhenUsed="1"/>
-    <w:lsdException w:name="Table Columns 2" w:semiHidden="1" w:unhideWhenUsed="1"/>
-    <w:lsdException w:name="Table Columns 3" w:semiHidden="1" w:unhideWhenUsed="1"/>
-    <w:lsdException w:name="Table Columns 4" w:semiHidden="1" w:unhideWhenUsed="1"/>
-    <w:lsdException w:name="Table Columns 5" w:semiHidden="1" w:unhideWhenUsed="1"/>
-    <w:lsdException w:name="Table Grid 1" w:semiHidden="1" w:unhideWhenUsed="1"/>
-    <w:lsdException w:name="Table Grid 2" w:semiHidden="1" w:unhideWhenUsed="1"/>
-    <w:lsdException w:name="Table Grid 3" w:semiHidden="1" w:unhideWhenUsed="1"/>
-    <w:lsdException w:name="Table Grid 4" w:semiHidden="1" w:unhideWhenUsed="1"/>
-    <w:lsdException w:name="Table Grid 5" w:semiHidden="1" w:unhideWhenUsed="1"/>
-    <w:lsdException w:name="Table Grid 6" w:semiHidden="1" w:unhideWhenUsed="1"/>
-    <w:lsdException w:name="Table Grid 7" w:semiHidden="1" w:unhideWhenUsed="1"/>
-    <w:lsdException w:name="Table Grid 8" w:semiHidden="1" w:unhideWhenUsed="1"/>
-    <w:lsdException w:name="Table List 1" w:semiHidden="1" w:unhideWhenUsed="1"/>
-    <w:lsdException w:name="Table List 2" w:semiHidden="1" w:unhideWhenUsed="1"/>
-    <w:lsdException w:name="Table List 3" w:semiHidden="1" w:unhideWhenUsed="1"/>
-    <w:lsdException w:name="Table List 4" w:semiHidden="1" w:unhideWhenUsed="1"/>
-    <w:lsdException w:name="Table List 5" w:semiHidden="1" w:unhideWhenUsed="1"/>
-    <w:lsdException w:name="Table List 6" w:semiHidden="1" w:unhideWhenUsed="1"/>
-    <w:lsdException w:name="Table List 7" w:semiHidden="1" w:unhideWhenUsed="1"/>
-    <w:lsdException w:name="Table List 8" w:semiHidden="1" w:unhideWhenUsed="1"/>
-    <w:lsdException w:name="Table 3D effects 1" w:semiHidden="1" w:unhideWhenUsed="1"/>
-    <w:lsdException w:name="Table 3D effects 2" w:semiHidden="1" w:unhideWhenUsed="1"/>
-    <w:lsdException w:name="Table 3D effects 3" w:semiHidden="1" w:unhideWhenUsed="1"/>
-    <w:lsdException w:name="Table Contemporary" w:semiHidden="1" w:unhideWhenUsed="1"/>
-    <w:lsdException w:name="Table Elegant" w:semiHidden="1" w:unhideWhenUsed="1"/>
-    <w:lsdException w:name="Table Professional" w:semiHidden="1" w:unhideWhenUsed="1"/>
-    <w:lsdException w:name="Table Subtle 1" w:semiHidden="1" w:unhideWhenUsed="1"/>
-    <w:lsdException w:name="Table Subtle 2" w:semiHidden="1" w:unhideWhenUsed="1"/>
-    <w:lsdException w:name="Table Web 1" w:semiHidden="1" w:unhideWhenUsed="1"/>
-    <w:lsdException w:name="Table Web 2" w:semiHidden="1" w:unhideWhenUsed="1"/>
-    <w:lsdException w:name="Table Web 3" w:semiHidden="1" w:unhideWhenUsed="1"/>
-    <w:lsdException w:name="Balloon Text" w:semiHidden="1" w:unhideWhenUsed="1"/>
-    <w:lsdException w:name="Table Grid" w:uiPriority="59"/>
-    <w:lsdException w:name="Table Theme" w:semiHidden="1" w:unhideWhenUsed="1"/>
-    <w:lsdException w:name="Placeholder Text" w:semiHidden="1"/>
-    <w:lsdException w:name="No Spacing" w:semiHidden="1" w:uiPriority="1" w:unhideWhenUsed="1" w:qFormat="1"/>
-    <w:lsdException w:name="Light Shading" w:uiPriority="60"/>
-    <w:lsdException w:name="Light List" w:uiPriority="61"/>
-    <w:lsdException w:name="Light Grid" w:uiPriority="62"/>
-    <w:lsdException w:name="Medium Shading 1" w:uiPriority="63"/>
-    <w:lsdException w:name="Medium Shading 2" w:uiPriority="64"/>
-    <w:lsdException w:name="Medium List 1" w:uiPriority="65"/>
-    <w:lsdException w:name="Medium List 2" w:uiPriority="66"/>
-    <w:lsdException w:name="Medium Grid 1" w:uiPriority="67"/>
-    <w:lsdException w:name="Medium Grid 2" w:uiPriority="68"/>
-    <w:lsdException w:name="Medium Grid 3" w:uiPriority="69"/>
-    <w:lsdException w:name="Dark List" w:uiPriority="70"/>
-    <w:lsdException w:name="Colorful Shading" w:uiPriority="71"/>
-    <w:lsdException w:name="Colorful List" w:uiPriority="72"/>
-    <w:lsdException w:name="Colorful Grid" w:uiPriority="73"/>
-    <w:lsdException w:name="Light Shading Accent 1" w:uiPriority="60"/>
-    <w:lsdException w:name="Light List Accent 1" w:uiPriority="61"/>
-    <w:lsdException w:name="Light Grid Accent 1" w:uiPriority="62"/>
-    <w:lsdException w:name="Medium Shading 1 Accent 1" w:uiPriority="63"/>
-    <w:lsdException w:name="Medium Shading 2 Accent 1" w:uiPriority="64"/>
-    <w:lsdException w:name="Medium List 1 Accent 1" w:uiPriority="65"/>
-    <w:lsdException w:name="Revision" w:semiHidden="1"/>
-    <w:lsdException w:name="List Paragraph" w:uiPriority="34" w:qFormat="1"/>
-    <w:lsdException w:name="Quote" w:uiPriority="29" w:qFormat="1"/>
-    <w:lsdException w:name="Intense Quote" w:uiPriority="30" w:qFormat="1"/>
-    <w:lsdException w:name="Medium List 2 Accent 1" w:uiPriority="66"/>
-    <w:lsdException w:name="Medium Grid 1 Accent 1" w:uiPriority="67"/>
-    <w:lsdException w:name="Medium Grid 2 Accent 1" w:uiPriority="68"/>
-    <w:lsdException w:name="Medium Grid 3 Accent 1" w:uiPriority="69"/>
-    <w:lsdException w:name="Dark List Accent 1" w:uiPriority="70"/>
-    <w:lsdException w:name="Colorful Shading Accent 1" w:uiPriority="71"/>
-    <w:lsdException w:name="Colorful List Accent 1" w:uiPriority="72"/>
-    <w:lsdException w:name="Colorful Grid Accent 1" w:uiPriority="73"/>
-    <w:lsdException w:name="Light Shading Accent 2" w:uiPriority="60"/>
-    <w:lsdException w:name="Light List Accent 2" w:uiPriority="61"/>
-    <w:lsdException w:name="Light Grid Accent 2" w:uiPriority="62"/>
-    <w:lsdException w:name="Medium Shading 1 Accent 2" w:uiPriority="63"/>
-    <w:lsdException w:name="Medium Shading 2 Accent 2" w:uiPriority="64"/>
-    <w:lsdException w:name="Medium List 1 Accent 2" w:uiPriority="65"/>
-    <w:lsdException w:name="Medium List 2 Accent 2" w:uiPriority="66"/>
-    <w:lsdException w:name="Medium Grid 1 Accent 2" w:uiPriority="67"/>
-    <w:lsdException w:name="Medium Grid 2 Accent 2" w:uiPriority="68"/>
-    <w:lsdException w:name="Medium Grid 3 Accent 2" w:uiPriority="69"/>
-    <w:lsdException w:name="Dark List Accent 2" w:uiPriority="70"/>
-    <w:lsdException w:name="Colorful Shading Accent 2" w:uiPriority="71"/>
-    <w:lsdException w:name="Colorful List Accent 2" w:uiPriority="72"/>
-    <w:lsdException w:name="Colorful Grid Accent 2" w:uiPriority="73"/>
-    <w:lsdException w:name="Light Shading Accent 3" w:uiPriority="60"/>
-    <w:lsdException w:name="Light List Accent 3" w:uiPriority="61"/>
-    <w:lsdException w:name="Light Grid Accent 3" w:uiPriority="62"/>
-    <w:lsdException w:name="Medium Shading 1 Accent 3" w:uiPriority="63"/>
-    <w:lsdException w:name="Medium Shading 2 Accent 3" w:uiPriority="64"/>
-    <w:lsdException w:name="Medium List 1 Accent 3" w:uiPriority="65"/>
-    <w:lsdException w:name="Medium List 2 Accent 3" w:uiPriority="66"/>
-    <w:lsdException w:name="Medium Grid 1 Accent 3" w:uiPriority="67"/>
-    <w:lsdException w:name="Medium Grid 2 Accent 3" w:uiPriority="68"/>
-    <w:lsdException w:name="Medium Grid 3 Accent 3" w:uiPriority="69"/>
-    <w:lsdException w:name="Dark List Accent 3" w:uiPriority="70"/>
-    <w:lsdException w:name="Colorful Shading Accent 3" w:uiPriority="71"/>
-    <w:lsdException w:name="Colorful List Accent 3" w:uiPriority="72"/>
-    <w:lsdException w:name="Colorful Grid Accent 3" w:uiPriority="73"/>
-    <w:lsdException w:name="Light Shading Accent 4" w:uiPriority="60"/>
-    <w:lsdException w:name="Light List Accent 4" w:uiPriority="61"/>
-    <w:lsdException w:name="Light Grid Accent 4" w:uiPriority="62"/>
-    <w:lsdException w:name="Medium Shading 1 Accent 4" w:uiPriority="63"/>
-    <w:lsdException w:name="Medium Shading 2 Accent 4" w:uiPriority="64"/>
-    <w:lsdException w:name="Medium List 1 Accent 4" w:uiPriority="65"/>
-    <w:lsdException w:name="Medium List 2 Accent 4" w:uiPriority="66"/>
-    <w:lsdException w:name="Medium Grid 1 Accent 4" w:uiPriority="67"/>
-    <w:lsdException w:name="Medium Grid 2 Accent 4" w:uiPriority="68"/>
-    <w:lsdException w:name="Medium Grid 3 Accent 4" w:uiPriority="69"/>
-    <w:lsdException w:name="Dark List Accent 4" w:uiPriority="70"/>
-    <w:lsdException w:name="Colorful Shading Accent 4" w:uiPriority="71"/>
-    <w:lsdException w:name="Colorful List Accent 4" w:uiPriority="72"/>
-    <w:lsdException w:name="Colorful Grid Accent 4" w:uiPriority="73"/>
-    <w:lsdException w:name="Light Shading Accent 5" w:uiPriority="60"/>
-    <w:lsdException w:name="Light List Accent 5" w:uiPriority="61"/>
-    <w:lsdException w:name="Light Grid Accent 5" w:uiPriority="62"/>
-    <w:lsdException w:name="Medium Shading 1 Accent 5" w:uiPriority="63"/>
-    <w:lsdException w:name="Medium Shading 2 Accent 5" w:uiPriority="64"/>
-    <w:lsdException w:name="Medium List 1 Accent 5" w:uiPriority="65"/>
-    <w:lsdException w:name="Medium List 2 Accent 5" w:uiPriority="66"/>
-    <w:lsdException w:name="Medium Grid 1 Accent 5" w:uiPriority="67"/>
-    <w:lsdException w:name="Medium Grid 2 Accent 5" w:uiPriority="68"/>
-    <w:lsdException w:name="Medium Grid 3 Accent 5" w:uiPriority="69"/>
-    <w:lsdException w:name="Dark List Accent 5" w:uiPriority="70"/>
-    <w:lsdException w:name="Colorful Shading Accent 5" w:uiPriority="71"/>
-    <w:lsdException w:name="Colorful List Accent 5" w:uiPriority="72"/>
-    <w:lsdException w:name="Colorful Grid Accent 5" w:uiPriority="73"/>
-    <w:lsdException w:name="Light Shading Accent 6" w:uiPriority="60"/>
-    <w:lsdException w:name="Light List Accent 6" w:uiPriority="61"/>
-    <w:lsdException w:name="Light Grid Accent 6" w:uiPriority="62"/>
-    <w:lsdException w:name="Medium Shading 1 Accent 6" w:uiPriority="63"/>
-    <w:lsdException w:name="Medium Shading 2 Accent 6" w:uiPriority="64"/>
-    <w:lsdException w:name="Medium List 1 Accent 6" w:uiPriority="65"/>
-    <w:lsdException w:name="Medium List 2 Accent 6" w:uiPriority="66"/>
-    <w:lsdException w:name="Medium Grid 1 Accent 6" w:uiPriority="67"/>
-    <w:lsdException w:name="Medium Grid 2 Accent 6" w:uiPriority="68"/>
-    <w:lsdException w:name="Medium Grid 3 Accent 6" w:uiPriority="69"/>
-    <w:lsdException w:name="Dark List Accent 6" w:uiPriority="70"/>
-    <w:lsdException w:name="Colorful Shading Accent 6" w:uiPriority="71"/>
-    <w:lsdException w:name="Colorful List Accent 6" w:uiPriority="72"/>
-    <w:lsdException w:name="Colorful Grid Accent 6" w:uiPriority="73"/>
-    <w:lsdException w:name="Subtle Emphasis" w:uiPriority="19" w:qFormat="1"/>
-    <w:lsdException w:name="Intense Emphasis" w:uiPriority="21" w:qFormat="1"/>
-    <w:lsdException w:name="Subtle Reference" w:uiPriority="31" w:qFormat="1"/>
-    <w:lsdException w:name="Intense Reference" w:uiPriority="32" w:qFormat="1"/>
-    <w:lsdException w:name="Book Title" w:uiPriority="33" w:qFormat="1"/>
-    <w:lsdException w:name="Bibliography" w:semiHidden="1" w:uiPriority="37" w:unhideWhenUsed="1"/>
-    <w:lsdException w:name="TOC Heading" w:semiHidden="1" w:uiPriority="39" w:unhideWhenUsed="1" w:qFormat="1"/>
-    <w:lsdException w:name="Plain Table 1" w:uiPriority="41"/>
-    <w:lsdException w:name="Plain Table 2" w:uiPriority="42"/>
-    <w:lsdException w:name="Plain Table 3" w:uiPriority="43"/>
-    <w:lsdException w:name="Plain Table 4" w:uiPriority="44"/>
-    <w:lsdException w:name="Plain Table 5" w:uiPriority="45"/>
-    <w:lsdException w:name="Grid Table Light" w:uiPriority="40"/>
-    <w:lsdException w:name="Grid Table 1 Light" w:uiPriority="46"/>
-    <w:lsdException w:name="Grid Table 2" w:uiPriority="47"/>
-    <w:lsdException w:name="Grid Table 3" w:uiPriority="48"/>
-    <w:lsdException w:name="Grid Table 4" w:uiPriority="49"/>
-    <w:lsdException w:name="Grid Table 5 Dark" w:uiPriority="50"/>
-    <w:lsdException w:name="Grid Table 6 Colorful" w:uiPriority="51"/>
-    <w:lsdException w:name="Grid Table 7 Colorful" w:uiPriority="52"/>
-    <w:lsdException w:name="Grid Table 1 Light Accent 1" w:uiPriority="46"/>
-    <w:lsdException w:name="Grid Table 2 Accent 1" w:uiPriority="47"/>
-    <w:lsdException w:name="Grid Table 3 Accent 1" w:uiPriority="48"/>
-    <w:lsdException w:name="Grid Table 4 Accent 1" w:uiPriority="49"/>
-    <w:lsdException w:name="Grid Table 5 Dark Accent 1" w:uiPriority="50"/>
-    <w:lsdException w:name="Grid Table 6 Colorful Accent 1" w:uiPriority="51"/>
-    <w:lsdException w:name="Grid Table 7 Colorful Accent 1" w:uiPriority="52"/>
-    <w:lsdException w:name="Grid Table 1 Light Accent 2" w:uiPriority="46"/>
-    <w:lsdException w:name="Grid Table 2 Accent 2" w:uiPriority="47"/>
-    <w:lsdException w:name="Grid Table 3 Accent 2" w:uiPriority="48"/>
-    <w:lsdException w:name="Grid Table 4 Accent 2" w:uiPriority="49"/>
-    <w:lsdException w:name="Grid Table 5 Dark Accent 2" w:uiPriority="50"/>
-    <w:lsdException w:name="Grid Table 6 Colorful Accent 2" w:uiPriority="51"/>
-    <w:lsdException w:name="Grid Table 7 Colorful Accent 2" w:uiPriority="52"/>
-    <w:lsdException w:name="Grid Table 1 Light Accent 3" w:uiPriority="46"/>
-    <w:lsdException w:name="Grid Table 2 Accent 3" w:uiPriority="47"/>
-    <w:lsdException w:name="Grid Table 3 Accent 3" w:uiPriority="48"/>
-    <w:lsdException w:name="Grid Table 4 Accent 3" w:uiPriority="49"/>
-    <w:lsdException w:name="Grid Table 5 Dark Accent 3" w:uiPriority="50"/>
-    <w:lsdException w:name="Grid Table 6 Colorful Accent 3" w:uiPriority="51"/>
-    <w:lsdException w:name="Grid Table 7 Colorful Accent 3" w:uiPriority="52"/>
-    <w:lsdException w:name="Grid Table 1 Light Accent 4" w:uiPriority="46"/>
-    <w:lsdException w:name="Grid Table 2 Accent 4" w:uiPriority="47"/>
-    <w:lsdException w:name="Grid Table 3 Accent 4" w:uiPriority="48"/>
-    <w:lsdException w:name="Grid Table 4 Accent 4" w:uiPriority="49"/>
-    <w:lsdException w:name="Grid Table 5 Dark Accent 4" w:uiPriority="50"/>
-    <w:lsdException w:name="Grid Table 6 Colorful Accent 4" w:uiPriority="51"/>
-    <w:lsdException w:name="Grid Table 7 Colorful Accent 4" w:uiPriority="52"/>
-    <w:lsdException w:name="Grid Table 1 Light Accent 5" w:uiPriority="46"/>
-    <w:lsdException w:name="Grid Table 2 Accent 5" w:uiPriority="47"/>
-    <w:lsdException w:name="Grid Table 3 Accent 5" w:uiPriority="48"/>
-    <w:lsdException w:name="Grid Table 4 Accent 5" w:uiPriority="49"/>
-    <w:lsdException w:name="Grid Table 5 Dark Accent 5" w:uiPriority="50"/>
-    <w:lsdException w:name="Grid Table 6 Colorful Accent 5" w:uiPriority="51"/>
-    <w:lsdException w:name="Grid Table 7 Colorful Accent 5" w:uiPriority="52"/>
-    <w:lsdException w:name="Grid Table 1 Light Accent 6" w:uiPriority="46"/>
-    <w:lsdException w:name="Grid Table 2 Accent 6" w:uiPriority="47"/>
-    <w:lsdException w:name="Grid Table 3 Accent 6" w:uiPriority="48"/>
-    <w:lsdException w:name="Grid Table 4 Accent 6" w:uiPriority="49"/>
-    <w:lsdException w:name="Grid Table 5 Dark Accent 6" w:uiPriority="50"/>
-    <w:lsdException w:name="Grid Table 6 Colorful Accent 6" w:uiPriority="51"/>
-    <w:lsdException w:name="Grid Table 7 Colorful Accent 6" w:uiPriority="52"/>
-    <w:lsdException w:name="List Table 1 Light" w:uiPriority="46"/>
-    <w:lsdException w:name="List Table 2" w:uiPriority="47"/>
-    <w:lsdException w:name="List Table 3" w:uiPriority="48"/>
-    <w:lsdException w:name="List Table 4" w:uiPriority="49"/>
-    <w:lsdException w:name="List Table 5 Dark" w:uiPriority="50"/>
-    <w:lsdException w:name="List Table 6 Colorful" w:uiPriority="51"/>
-    <w:lsdException w:name="List Table 7 Colorful" w:uiPriority="52"/>
-    <w:lsdException w:name="List Table 1 Light Accent 1" w:uiPriority="46"/>
-    <w:lsdException w:name="List Table 2 Accent 1" w:uiPriority="47"/>
-    <w:lsdException w:name="List Table 3 Accent 1" w:uiPriority="48"/>
-    <w:lsdException w:name="List Table 4 Accent 1" w:uiPriority="49"/>
-    <w:lsdException w:name="List Table 5 Dark Accent 1" w:uiPriority="50"/>
-    <w:lsdException w:name="List Table 6 Colorful Accent 1" w:uiPriority="51"/>
-    <w:lsdException w:name="List Table 7 Colorful Accent 1" w:uiPriority="52"/>
-    <w:lsdException w:name="List Table 1 Light Accent 2" w:uiPriority="46"/>
-    <w:lsdException w:name="List Table 2 Accent 2" w:uiPriority="47"/>
-    <w:lsdException w:name="List Table 3 Accent 2" w:uiPriority="48"/>
-    <w:lsdException w:name="List Table 4 Accent 2" w:uiPriority="49"/>
-    <w:lsdException w:name="List Table 5 Dark Accent 2" w:uiPriority="50"/>
-    <w:lsdException w:name="List Table 6 Colorful Accent 2" w:uiPriority="51"/>
-    <w:lsdException w:name="List Table 7 Colorful Accent 2" w:uiPriority="52"/>
-    <w:lsdException w:name="List Table 1 Light Accent 3" w:uiPriority="46"/>
-    <w:lsdException w:name="List Table 2 Accent 3" w:uiPriority="47"/>
-    <w:lsdException w:name="List Table 3 Accent 3" w:uiPriority="48"/>
-    <w:lsdException w:name="List Table 4 Accent 3" w:uiPriority="49"/>
-    <w:lsdException w:name="List Table 5 Dark Accent 3" w:uiPriority="50"/>
-    <w:lsdException w:name="List Table 6 Colorful Accent 3" w:uiPriority="51"/>
-    <w:lsdException w:name="List Table 7 Colorful Accent 3" w:uiPriority="52"/>
-    <w:lsdException w:name="List Table 1 Light Accent 4" w:uiPriority="46"/>
-    <w:lsdException w:name="List Table 2 Accent 4" w:uiPriority="47"/>
-    <w:lsdException w:name="List Table 3 Accent 4" w:uiPriority="48"/>
-    <w:lsdException w:name="List Table 4 Accent 4" w:uiPriority="49"/>
-    <w:lsdException w:name="List Table 5 Dark Accent 4" w:uiPriority="50"/>
-    <w:lsdException w:name="List Table 6 Colorful Accent 4" w:uiPriority="51"/>
-    <w:lsdException w:name="List Table 7 Colorful Accent 4" w:uiPriority="52"/>
-    <w:lsdException w:name="List Table 1 Light Accent 5" w:uiPriority="46"/>
-    <w:lsdException w:name="List Table 2 Accent 5" w:uiPriority="47"/>
-    <w:lsdException w:name="List Table 3 Accent 5" w:uiPriority="48"/>
-    <w:lsdException w:name="List Table 4 Accent 5" w:uiPriority="49"/>
-    <w:lsdException w:name="List Table 5 Dark Accent 5" w:uiPriority="50"/>
-    <w:lsdException w:name="List Table 6 Colorful Accent 5" w:uiPriority="51"/>
-    <w:lsdException w:name="List Table 7 Colorful Accent 5" w:uiPriority="52"/>
-    <w:lsdException w:name="List Table 1 Light Accent 6" w:uiPriority="46"/>
-    <w:lsdException w:name="List Table 2 Accent 6" w:uiPriority="47"/>
-    <w:lsdException w:name="List Table 3 Accent 6" w:uiPriority="48"/>
-    <w:lsdException w:name="List Table 4 Accent 6" w:uiPriority="49"/>
-    <w:lsdException w:name="List Table 5 Dark Accent 6" w:uiPriority="50"/>
-    <w:lsdException w:name="List Table 6 Colorful Accent 6" w:uiPriority="51"/>
-    <w:lsdException w:name="List Table 7 Colorful Accent 6" w:uiPriority="52"/>
+  <w:latentStyles w:defLockedState="0" w:defUIPriority="99" w:defSemiHidden="1" w:defUnhideWhenUsed="1" w:defQFormat="0" w:count="267">
+    <w:lsdException w:name="Normal" w:semiHidden="0" w:uiPriority="0" w:unhideWhenUsed="0"/>
+    <w:lsdException w:name="heading 1" w:semiHidden="0" w:uiPriority="9" w:unhideWhenUsed="0" w:qFormat="1"/>
+    <w:lsdException w:name="heading 2" w:semiHidden="0" w:uiPriority="9" w:unhideWhenUsed="0" w:qFormat="1"/>
+    <w:lsdException w:name="heading 3" w:semiHidden="0" w:uiPriority="9" w:unhideWhenUsed="0" w:qFormat="1"/>
+    <w:lsdException w:name="heading 4" w:semiHidden="0" w:uiPriority="9" w:unhideWhenUsed="0" w:qFormat="1"/>
+    <w:lsdException w:name="heading 5" w:semiHidden="0" w:uiPriority="9" w:unhideWhenUsed="0"/>
+    <w:lsdException w:name="heading 6" w:semiHidden="0" w:uiPriority="9" w:unhideWhenUsed="0"/>
+    <w:lsdException w:name="heading 7" w:semiHidden="0" w:uiPriority="9" w:unhideWhenUsed="0"/>
+    <w:lsdException w:name="heading 8" w:semiHidden="0" w:uiPriority="9" w:unhideWhenUsed="0"/>
+    <w:lsdException w:name="heading 9" w:semiHidden="0" w:uiPriority="9" w:unhideWhenUsed="0"/>
+    <w:lsdException w:name="toc 1" w:uiPriority="39"/>
+    <w:lsdException w:name="toc 2" w:uiPriority="39"/>
+    <w:lsdException w:name="toc 3" w:uiPriority="39"/>
+    <w:lsdException w:name="toc 4" w:uiPriority="39"/>
+    <w:lsdException w:name="toc 5" w:uiPriority="39"/>
+    <w:lsdException w:name="toc 6" w:uiPriority="39"/>
+    <w:lsdException w:name="toc 7" w:uiPriority="39"/>
+    <w:lsdException w:name="toc 8" w:uiPriority="39"/>
+    <w:lsdException w:name="toc 9" w:uiPriority="39"/>
+    <w:lsdException w:name="caption" w:uiPriority="35" w:qFormat="1"/>
+    <w:lsdException w:name="Title" w:semiHidden="0" w:uiPriority="10" w:unhideWhenUsed="0" w:qFormat="1"/>
+    <w:lsdException w:name="Default Paragraph Font" w:uiPriority="1"/>
+    <w:lsdException w:name="Subtitle" w:uiPriority="1" w:qFormat="1"/>
+    <w:lsdException w:name="Strong" w:semiHidden="0" w:uiPriority="22" w:unhideWhenUsed="0" w:qFormat="1"/>
+    <w:lsdException w:name="Emphasis" w:semiHidden="0" w:uiPriority="20" w:unhideWhenUsed="0"/>
+    <w:lsdException w:name="Table Grid" w:semiHidden="0" w:uiPriority="59" w:unhideWhenUsed="0"/>
+    <w:lsdException w:name="Placeholder Text" w:unhideWhenUsed="0"/>
+    <w:lsdException w:name="No Spacing" w:uiPriority="1" w:qFormat="1"/>
+    <w:lsdException w:name="Light Shading" w:semiHidden="0" w:uiPriority="60" w:unhideWhenUsed="0"/>
+    <w:lsdException w:name="Light List" w:semiHidden="0" w:uiPriority="61" w:unhideWhenUsed="0"/>
+    <w:lsdException w:name="Light Grid" w:semiHidden="0" w:uiPriority="62" w:unhideWhenUsed="0"/>
+    <w:lsdException w:name="Medium Shading 1" w:semiHidden="0" w:uiPriority="63" w:unhideWhenUsed="0"/>
+    <w:lsdException w:name="Medium Shading 2" w:semiHidden="0" w:uiPriority="64" w:unhideWhenUsed="0"/>
+    <w:lsdException w:name="Medium List 1" w:semiHidden="0" w:uiPriority="65" w:unhideWhenUsed="0"/>
+    <w:lsdException w:name="Medium List 2" w:semiHidden="0" w:uiPriority="66" w:unhideWhenUsed="0"/>
+    <w:lsdException w:name="Medium Grid 1" w:semiHidden="0" w:uiPriority="67" w:unhideWhenUsed="0"/>
+    <w:lsdException w:name="Medium Grid 2" w:semiHidden="0" w:uiPriority="68" w:unhideWhenUsed="0"/>
+    <w:lsdException w:name="Medium Grid 3" w:semiHidden="0" w:uiPriority="69" w:unhideWhenUsed="0"/>
+    <w:lsdException w:name="Dark List" w:semiHidden="0" w:uiPriority="70" w:unhideWhenUsed="0"/>
+    <w:lsdException w:name="Colorful Shading" w:semiHidden="0" w:uiPriority="71" w:unhideWhenUsed="0"/>
+    <w:lsdException w:name="Colorful List" w:semiHidden="0" w:uiPriority="72" w:unhideWhenUsed="0"/>
+    <w:lsdException w:name="Colorful Grid" w:semiHidden="0" w:uiPriority="73" w:unhideWhenUsed="0"/>
+    <w:lsdException w:name="Light Shading Accent 1" w:semiHidden="0" w:uiPriority="60" w:unhideWhenUsed="0"/>
+    <w:lsdException w:name="Light List Accent 1" w:semiHidden="0" w:uiPriority="61" w:unhideWhenUsed="0"/>
+    <w:lsdException w:name="Light Grid Accent 1" w:semiHidden="0" w:uiPriority="62" w:unhideWhenUsed="0"/>
+    <w:lsdException w:name="Medium Shading 1 Accent 1" w:semiHidden="0" w:uiPriority="63" w:unhideWhenUsed="0"/>
+    <w:lsdException w:name="Medium Shading 2 Accent 1" w:semiHidden="0" w:uiPriority="64" w:unhideWhenUsed="0"/>
+    <w:lsdException w:name="Medium List 1 Accent 1" w:semiHidden="0" w:uiPriority="65" w:unhideWhenUsed="0"/>
+    <w:lsdException w:name="Revision" w:unhideWhenUsed="0"/>
+    <w:lsdException w:name="List Paragraph" w:semiHidden="0" w:uiPriority="34" w:unhideWhenUsed="0" w:qFormat="1"/>
+    <w:lsdException w:name="Quote" w:semiHidden="0" w:uiPriority="29" w:unhideWhenUsed="0" w:qFormat="1"/>
+    <w:lsdException w:name="Intense Quote" w:semiHidden="0" w:uiPriority="30" w:unhideWhenUsed="0" w:qFormat="1"/>
+    <w:lsdException w:name="Medium List 2 Accent 1" w:semiHidden="0" w:uiPriority="66" w:unhideWhenUsed="0"/>
+    <w:lsdException w:name="Medium Grid 1 Accent 1" w:semiHidden="0" w:uiPriority="67" w:unhideWhenUsed="0"/>
+    <w:lsdException w:name="Medium Grid 2 Accent 1" w:semiHidden="0" w:uiPriority="68" w:unhideWhenUsed="0"/>
+    <w:lsdException w:name="Medium Grid 3 Accent 1" w:semiHidden="0" w:uiPriority="69" w:unhideWhenUsed="0"/>
+    <w:lsdException w:name="Dark List Accent 1" w:semiHidden="0" w:uiPriority="70" w:unhideWhenUsed="0"/>
+    <w:lsdException w:name="Colorful Shading Accent 1" w:semiHidden="0" w:uiPriority="71" w:unhideWhenUsed="0"/>
+    <w:lsdException w:name="Colorful List Accent 1" w:semiHidden="0" w:uiPriority="72" w:unhideWhenUsed="0"/>
+    <w:lsdException w:name="Colorful Grid Accent 1" w:semiHidden="0" w:uiPriority="73" w:unhideWhenUsed="0"/>
+    <w:lsdException w:name="Light Shading Accent 2" w:semiHidden="0" w:uiPriority="60" w:unhideWhenUsed="0"/>
+    <w:lsdException w:name="Light List Accent 2" w:semiHidden="0" w:uiPriority="61" w:unhideWhenUsed="0"/>
+    <w:lsdException w:name="Light Grid Accent 2" w:semiHidden="0" w:uiPriority="62" w:unhideWhenUsed="0"/>
+    <w:lsdException w:name="Medium Shading 1 Accent 2" w:semiHidden="0" w:uiPriority="63" w:unhideWhenUsed="0"/>
+    <w:lsdException w:name="Medium Shading 2 Accent 2" w:semiHidden="0" w:uiPriority="64" w:unhideWhenUsed="0"/>
+    <w:lsdException w:name="Medium List 1 Accent 2" w:semiHidden="0" w:uiPriority="65" w:unhideWhenUsed="0"/>
+    <w:lsdException w:name="Medium List 2 Accent 2" w:semiHidden="0" w:uiPriority="66" w:unhideWhenUsed="0"/>
+    <w:lsdException w:name="Medium Grid 1 Accent 2" w:semiHidden="0" w:uiPriority="67" w:unhideWhenUsed="0"/>
+    <w:lsdException w:name="Medium Grid 2 Accent 2" w:semiHidden="0" w:uiPriority="68" w:unhideWhenUsed="0"/>
+    <w:lsdException w:name="Medium Grid 3 Accent 2" w:semiHidden="0" w:uiPriority="69" w:unhideWhenUsed="0"/>
+    <w:lsdException w:name="Dark List Accent 2" w:semiHidden="0" w:uiPriority="70" w:unhideWhenUsed="0"/>
+    <w:lsdException w:name="Colorful Shading Accent 2" w:semiHidden="0" w:uiPriority="71" w:unhideWhenUsed="0"/>
+    <w:lsdException w:name="Colorful List Accent 2" w:semiHidden="0" w:uiPriority="72" w:unhideWhenUsed="0"/>
+    <w:lsdException w:name="Colorful Grid Accent 2" w:semiHidden="0" w:uiPriority="73" w:unhideWhenUsed="0"/>
+    <w:lsdException w:name="Light Shading Accent 3" w:semiHidden="0" w:uiPriority="60" w:unhideWhenUsed="0"/>
+    <w:lsdException w:name="Light List Accent 3" w:semiHidden="0" w:uiPriority="61" w:unhideWhenUsed="0"/>
+    <w:lsdException w:name="Light Grid Accent 3" w:semiHidden="0" w:uiPriority="62" w:unhideWhenUsed="0"/>
+    <w:lsdException w:name="Medium Shading 1 Accent 3" w:semiHidden="0" w:uiPriority="63" w:unhideWhenUsed="0"/>
+    <w:lsdException w:name="Medium Shading 2 Accent 3" w:semiHidden="0" w:uiPriority="64" w:unhideWhenUsed="0"/>
+    <w:lsdException w:name="Medium List 1 Accent 3" w:semiHidden="0" w:uiPriority="65" w:unhideWhenUsed="0"/>
+    <w:lsdException w:name="Medium List 2 Accent 3" w:semiHidden="0" w:uiPriority="66" w:unhideWhenUsed="0"/>
+    <w:lsdException w:name="Medium Grid 1 Accent 3" w:semiHidden="0" w:uiPriority="67" w:unhideWhenUsed="0"/>
+    <w:lsdException w:name="Medium Grid 2 Accent 3" w:semiHidden="0" w:uiPriority="68" w:unhideWhenUsed="0"/>
+    <w:lsdException w:name="Medium Grid 3 Accent 3" w:semiHidden="0" w:uiPriority="69" w:unhideWhenUsed="0"/>
+    <w:lsdException w:name="Dark List Accent 3" w:semiHidden="0" w:uiPriority="70" w:unhideWhenUsed="0"/>
+    <w:lsdException w:name="Colorful Shading Accent 3" w:semiHidden="0" w:uiPriority="71" w:unhideWhenUsed="0"/>
+    <w:lsdException w:name="Colorful List Accent 3" w:semiHidden="0" w:uiPriority="72" w:unhideWhenUsed="0"/>
+    <w:lsdException w:name="Colorful Grid Accent 3" w:semiHidden="0" w:uiPriority="73" w:unhideWhenUsed="0"/>
+    <w:lsdException w:name="Light Shading Accent 4" w:semiHidden="0" w:uiPriority="60" w:unhideWhenUsed="0"/>
+    <w:lsdException w:name="Light List Accent 4" w:semiHidden="0" w:uiPriority="61" w:unhideWhenUsed="0"/>
+    <w:lsdException w:name="Light Grid Accent 4" w:semiHidden="0" w:uiPriority="62" w:unhideWhenUsed="0"/>
+    <w:lsdException w:name="Medium Shading 1 Accent 4" w:semiHidden="0" w:uiPriority="63" w:unhideWhenUsed="0"/>
+    <w:lsdException w:name="Medium Shading 2 Accent 4" w:semiHidden="0" w:uiPriority="64" w:unhideWhenUsed="0"/>
+    <w:lsdException w:name="Medium List 1 Accent 4" w:semiHidden="0" w:uiPriority="65" w:unhideWhenUsed="0"/>
+    <w:lsdException w:name="Medium List 2 Accent 4" w:semiHidden="0" w:uiPriority="66" w:unhideWhenUsed="0"/>
+    <w:lsdException w:name="Medium Grid 1 Accent 4" w:semiHidden="0" w:uiPriority="67" w:unhideWhenUsed="0"/>
+    <w:lsdException w:name="Medium Grid 2 Accent 4" w:semiHidden="0" w:uiPriority="68" w:unhideWhenUsed="0"/>
+    <w:lsdException w:name="Medium Grid 3 Accent 4" w:semiHidden="0" w:uiPriority="69" w:unhideWhenUsed="0"/>
+    <w:lsdException w:name="Dark List Accent 4" w:semiHidden="0" w:uiPriority="70" w:unhideWhenUsed="0"/>
+    <w:lsdException w:name="Colorful Shading Accent 4" w:semiHidden="0" w:uiPriority="71" w:unhideWhenUsed="0"/>
+    <w:lsdException w:name="Colorful List Accent 4" w:semiHidden="0" w:uiPriority="72" w:unhideWhenUsed="0"/>
+    <w:lsdException w:name="Colorful Grid Accent 4" w:semiHidden="0" w:uiPriority="73" w:unhideWhenUsed="0"/>
+    <w:lsdException w:name="Light Shading Accent 5" w:semiHidden="0" w:uiPriority="60" w:unhideWhenUsed="0"/>
+    <w:lsdException w:name="Light List Accent 5" w:semiHidden="0" w:uiPriority="61" w:unhideWhenUsed="0"/>
+    <w:lsdException w:name="Light Grid Accent 5" w:semiHidden="0" w:uiPriority="62" w:unhideWhenUsed="0"/>
+    <w:lsdException w:name="Medium Shading 1 Accent 5" w:semiHidden="0" w:uiPriority="63" w:unhideWhenUsed="0"/>
+    <w:lsdException w:name="Medium Shading 2 Accent 5" w:semiHidden="0" w:uiPriority="64" w:unhideWhenUsed="0"/>
+    <w:lsdException w:name="Medium List 1 Accent 5" w:semiHidden="0" w:uiPriority="65" w:unhideWhenUsed="0"/>
+    <w:lsdException w:name="Medium List 2 Accent 5" w:semiHidden="0" w:uiPriority="66" w:unhideWhenUsed="0"/>
+    <w:lsdException w:name="Medium Grid 1 Accent 5" w:semiHidden="0" w:uiPriority="67" w:unhideWhenUsed="0"/>
+    <w:lsdException w:name="Medium Grid 2 Accent 5" w:semiHidden="0" w:uiPriority="68" w:unhideWhenUsed="0"/>
+    <w:lsdException w:name="Medium Grid 3 Accent 5" w:semiHidden="0" w:uiPriority="69" w:unhideWhenUsed="0"/>
+    <w:lsdException w:name="Dark List Accent 5" w:semiHidden="0" w:uiPriority="70" w:unhideWhenUsed="0"/>
+    <w:lsdException w:name="Colorful Shading Accent 5" w:semiHidden="0" w:uiPriority="71" w:unhideWhenUsed="0"/>
+    <w:lsdException w:name="Colorful List Accent 5" w:semiHidden="0" w:uiPriority="72" w:unhideWhenUsed="0"/>
+    <w:lsdException w:name="Colorful Grid Accent 5" w:semiHidden="0" w:uiPriority="73" w:unhideWhenUsed="0"/>
+    <w:lsdException w:name="Light Shading Accent 6" w:semiHidden="0" w:uiPriority="60" w:unhideWhenUsed="0"/>
+    <w:lsdException w:name="Light List Accent 6" w:semiHidden="0" w:uiPriority="61" w:unhideWhenUsed="0"/>
+    <w:lsdException w:name="Light Grid Accent 6" w:semiHidden="0" w:uiPriority="62" w:unhideWhenUsed="0"/>
+    <w:lsdException w:name="Medium Shading 1 Accent 6" w:semiHidden="0" w:uiPriority="63" w:unhideWhenUsed="0"/>
+    <w:lsdException w:name="Medium Shading 2 Accent 6" w:semiHidden="0" w:uiPriority="64" w:unhideWhenUsed="0"/>
+    <w:lsdException w:name="Medium List 1 Accent 6" w:semiHidden="0" w:uiPriority="65" w:unhideWhenUsed="0"/>
+    <w:lsdException w:name="Medium List 2 Accent 6" w:semiHidden="0" w:uiPriority="66" w:unhideWhenUsed="0"/>
+    <w:lsdException w:name="Medium Grid 1 Accent 6" w:semiHidden="0" w:uiPriority="67" w:unhideWhenUsed="0"/>
+    <w:lsdException w:name="Medium Grid 2 Accent 6" w:semiHidden="0" w:uiPriority="68" w:unhideWhenUsed="0"/>
+    <w:lsdException w:name="Medium Grid 3 Accent 6" w:semiHidden="0" w:uiPriority="69" w:unhideWhenUsed="0"/>
+    <w:lsdException w:name="Dark List Accent 6" w:semiHidden="0" w:uiPriority="70" w:unhideWhenUsed="0"/>
+    <w:lsdException w:name="Colorful Shading Accent 6" w:semiHidden="0" w:uiPriority="71" w:unhideWhenUsed="0"/>
+    <w:lsdException w:name="Colorful List Accent 6" w:semiHidden="0" w:uiPriority="72" w:unhideWhenUsed="0"/>
+    <w:lsdException w:name="Colorful Grid Accent 6" w:semiHidden="0" w:uiPriority="73" w:unhideWhenUsed="0"/>
+    <w:lsdException w:name="Subtle Emphasis" w:semiHidden="0" w:uiPriority="19" w:unhideWhenUsed="0" w:qFormat="1"/>
+    <w:lsdException w:name="Intense Emphasis" w:semiHidden="0" w:uiPriority="21" w:unhideWhenUsed="0" w:qFormat="1"/>
+    <w:lsdException w:name="Subtle Reference" w:semiHidden="0" w:uiPriority="31" w:unhideWhenUsed="0" w:qFormat="1"/>
+    <w:lsdException w:name="Intense Reference" w:semiHidden="0" w:uiPriority="32" w:unhideWhenUsed="0" w:qFormat="1"/>
+    <w:lsdException w:name="Book Title" w:semiHidden="0" w:uiPriority="33" w:unhideWhenUsed="0" w:qFormat="1"/>
+    <w:lsdException w:name="Bibliography" w:uiPriority="37"/>
+    <w:lsdException w:name="TOC Heading" w:uiPriority="39" w:qFormat="1"/>
+  </w:latentStyles>
+  <w:style w:type="paragraph" w:default="1" w:styleId="Normal">
+    <w:name w:val="Normal"/>
+    <w:semiHidden/>
+    <w:rsid w:val="00E313DE"/>
+    <w:rPr>
+      <w:lang w:eastAsia="en-US"/>
+    </w:rPr>
+  </w:style>
+  <w:style w:type="paragraph" w:styleId="Heading1">
+    <w:name w:val="heading 1"/>
+    <w:basedOn w:val="Normal"/>
+    <w:next w:val="BodyText"/>
+    <w:link w:val="Heading1Char"/>
+    <w:uiPriority w:val="9"/>
+    <w:qFormat/>
+    <w:rsid w:val="003309A1"/>
+    <w:pPr>
+      <w:keepNext/>
+      <w:numPr>
+        <w:numId w:val="1"/>
+      </w:numPr>
+      <w:spacing w:before="100" w:beforeAutospacing="1" w:after="280"/>
+      <w:outlineLvl w:val="0"/>
+    </w:pPr>
+    <w:rPr>
+      <w:rFonts w:ascii="Helvetica" w:hAnsi="Helvetica"/>
+      <w:b/>
+      <w:caps/>
+      <w:kern w:val="28"/>
+      <w:sz w:val="28"/>
+    </w:rPr>
+  </w:style>
+  <w:style w:type="paragraph" w:styleId="Heading2">
+    <w:name w:val="heading 2"/>
+    <w:basedOn w:val="Normal"/>
+    <w:next w:val="BodyText"/>
+    <w:uiPriority w:val="3"/>
+    <w:qFormat/>
+    <w:rsid w:val="003309A1"/>
+    <w:pPr>
+      <w:keepNext/>
+      <w:numPr>
+        <w:ilvl w:val="1"/>
+        <w:numId w:val="1"/>
+      </w:numPr>
+      <w:spacing w:before="100" w:beforeAutospacing="1" w:after="240"/>
+      <w:outlineLvl w:val="1"/>
+    </w:pPr>
+    <w:rPr>
+      <w:rFonts w:ascii="Helvetica" w:hAnsi="Helvetica"/>
+      <w:b/>
+    </w:rPr>
+  </w:style>
+  <w:style w:type="paragraph" w:styleId="Heading3">
+    <w:name w:val="heading 3"/>
+    <w:basedOn w:val="Normal"/>
+    <w:next w:val="BodyText"/>
+    <w:uiPriority w:val="3"/>
+    <w:qFormat/>
+    <w:rsid w:val="003309A1"/>
+    <w:pPr>
+      <w:keepNext/>
+      <w:numPr>
+        <w:ilvl w:val="2"/>
+        <w:numId w:val="1"/>
+      </w:numPr>
+      <w:spacing w:before="100" w:beforeAutospacing="1" w:after="200"/>
+      <w:outlineLvl w:val="2"/>
+    </w:pPr>
+    <w:rPr>
+      <w:rFonts w:ascii="Times" w:hAnsi="Times"/>
+      <w:b/>
+    </w:rPr>
+  </w:style>
+  <w:style w:type="paragraph" w:styleId="Heading4">
+    <w:name w:val="heading 4"/>
+    <w:basedOn w:val="Normal"/>
+    <w:next w:val="Normal"/>
+    <w:qFormat/>
+    <w:rsid w:val="00E313DE"/>
+    <w:pPr>
+      <w:keepNext/>
+      <w:numPr>
+        <w:ilvl w:val="3"/>
+        <w:numId w:val="1"/>
+      </w:numPr>
+      <w:spacing w:before="240" w:after="60"/>
+      <w:outlineLvl w:val="3"/>
+    </w:pPr>
+    <w:rPr>
+      <w:rFonts w:ascii="Times" w:hAnsi="Times"/>
+      <w:b/>
+    </w:rPr>
+  </w:style>
+  <w:style w:type="paragraph" w:styleId="Heading5">
+    <w:name w:val="heading 5"/>
+    <w:basedOn w:val="Normal"/>
+    <w:next w:val="Normal"/>
+    <w:semiHidden/>
+    <w:rsid w:val="00A7483E"/>
+    <w:pPr>
+      <w:numPr>
+        <w:ilvl w:val="4"/>
+        <w:numId w:val="1"/>
+      </w:numPr>
+      <w:spacing w:before="240" w:after="60"/>
+      <w:outlineLvl w:val="4"/>
+    </w:pPr>
+    <w:rPr>
+      <w:rFonts w:ascii="Helvetica" w:hAnsi="Helvetica"/>
+      <w:sz w:val="22"/>
+    </w:rPr>
+  </w:style>
+  <w:style w:type="paragraph" w:styleId="Heading6">
+    <w:name w:val="heading 6"/>
+    <w:basedOn w:val="Normal"/>
+    <w:next w:val="Normal"/>
+    <w:semiHidden/>
+    <w:rsid w:val="00A7483E"/>
+    <w:pPr>
+      <w:numPr>
+        <w:ilvl w:val="5"/>
+        <w:numId w:val="1"/>
+      </w:numPr>
+      <w:spacing w:before="240" w:after="60"/>
+      <w:outlineLvl w:val="5"/>
+    </w:pPr>
+    <w:rPr>
+      <w:rFonts w:ascii="Helvetica" w:hAnsi="Helvetica"/>
+      <w:i/>
+      <w:sz w:val="22"/>
+    </w:rPr>
+  </w:style>
+  <w:style w:type="paragraph" w:styleId="Heading7">
+    <w:name w:val="heading 7"/>
+    <w:basedOn w:val="Normal"/>
+    <w:next w:val="Normal"/>
+    <w:semiHidden/>
+    <w:rsid w:val="00A7483E"/>
+    <w:pPr>
+      <w:numPr>
+        <w:ilvl w:val="6"/>
+        <w:numId w:val="1"/>
+      </w:numPr>
+      <w:spacing w:before="240" w:after="60"/>
+      <w:outlineLvl w:val="6"/>
+    </w:pPr>
+    <w:rPr>
+      <w:rFonts w:ascii="Helvetica" w:hAnsi="Helvetica"/>
+    </w:rPr>
+  </w:style>
+  <w:style w:type="paragraph" w:styleId="Heading8">
+    <w:name w:val="heading 8"/>
+    <w:basedOn w:val="Normal"/>
+    <w:next w:val="Normal"/>
+    <w:semiHidden/>
+    <w:rsid w:val="00A7483E"/>
+    <w:pPr>
+      <w:numPr>
+        <w:ilvl w:val="7"/>
+        <w:numId w:val="1"/>
+      </w:numPr>
+      <w:spacing w:before="240" w:after="60"/>
+      <w:outlineLvl w:val="7"/>
+    </w:pPr>
+    <w:rPr>
+      <w:rFonts w:ascii="Helvetica" w:hAnsi="Helvetica"/>
+      <w:i/>
+    </w:rPr>
+  </w:style>
+  <w:style w:type="paragraph" w:styleId="Heading9">
+    <w:name w:val="heading 9"/>
+    <w:basedOn w:val="Normal"/>
+    <w:next w:val="Normal"/>
+    <w:semiHidden/>
+    <w:rsid w:val="00A7483E"/>
+    <w:pPr>
+      <w:numPr>
+        <w:ilvl w:val="8"/>
+        <w:numId w:val="1"/>
+      </w:numPr>
+      <w:spacing w:before="240" w:after="60"/>
+      <w:outlineLvl w:val="8"/>
+    </w:pPr>
+    <w:rPr>
+      <w:rFonts w:ascii="Helvetica" w:hAnsi="Helvetica"/>
+      <w:i/>
+      <w:sz w:val="18"/>
+    </w:rPr>
+  </w:style>
+  <w:style w:type="character" w:default="1" w:styleId="DefaultParagraphFont">
+    <w:name w:val="Default Paragraph Font"/>
+    <w:uiPriority w:val="1"/>
+    <w:semiHidden/>
+    <w:unhideWhenUsed/>
+  </w:style>
+  <w:style w:type="table" w:default="1" w:styleId="TableNormal">
+    <w:name w:val="Normal Table"/>
+    <w:uiPriority w:val="99"/>
+    <w:semiHidden/>
+    <w:unhideWhenUsed/>
+    <w:tblPr>
+      <w:tblInd w:w="0" w:type="dxa"/>
+      <w:tblCellMar>
+        <w:top w:w="0" w:type="dxa"/>
+        <w:left w:w="108" w:type="dxa"/>
+        <w:bottom w:w="0" w:type="dxa"/>
+        <w:right w:w="108" w:type="dxa"/>
+      </w:tblCellMar>
+    </w:tblPr>
+  </w:style>
+  <w:style w:type="numbering" w:default="1" w:styleId="NoList">
+    <w:name w:val="No List"/>
+    <w:uiPriority w:val="99"/>
+    <w:semiHidden/>
+    <w:unhideWhenUsed/>
+  </w:style>
+  <w:style w:type="paragraph" w:styleId="Header">
+    <w:name w:val="header"/>
+    <w:basedOn w:val="Normal"/>
+    <w:semiHidden/>
+    <w:rsid w:val="00A7483E"/>
+    <w:pPr>
+      <w:tabs>
+        <w:tab w:val="center" w:pos="4153"/>
+        <w:tab w:val="right" w:pos="8306"/>
+      </w:tabs>
+    </w:pPr>
+    <w:rPr>
+      <w:i/>
+      <w:sz w:val="18"/>
+    </w:rPr>
+  </w:style>
+  <w:style w:type="paragraph" w:styleId="Footer">
+    <w:name w:val="footer"/>
+    <w:basedOn w:val="Normal"/>
+    <w:uiPriority w:val="1"/>
+    <w:unhideWhenUsed/>
+    <w:rsid w:val="00A7483E"/>
+    <w:pPr>
+      <w:tabs>
+        <w:tab w:val="center" w:pos="4153"/>
+        <w:tab w:val="right" w:pos="8306"/>
+      </w:tabs>
+    </w:pPr>
+    <w:rPr>
+      <w:i/>
+      <w:sz w:val="18"/>
+    </w:rPr>
+  </w:style>
+  <w:style w:type="character" w:styleId="PageNumber">
+    <w:name w:val="page number"/>
+    <w:basedOn w:val="DefaultParagraphFont"/>
+    <w:semiHidden/>
+    <w:unhideWhenUsed/>
+    <w:rsid w:val="00A7483E"/>
+  </w:style>
+  <w:style w:type="paragraph" w:styleId="TOC1">
+    <w:name w:val="toc 1"/>
+    <w:basedOn w:val="Normal"/>
+    <w:next w:val="Normal"/>
+    <w:uiPriority w:val="39"/>
+    <w:rsid w:val="003309A1"/>
+    <w:pPr>
+      <w:tabs>
+        <w:tab w:val="right" w:leader="dot" w:pos="8306"/>
+      </w:tabs>
+    </w:pPr>
+    <w:rPr>
+      <w:caps/>
+    </w:rPr>
+  </w:style>
+  <w:style w:type="paragraph" w:customStyle="1" w:styleId="UnnumHeading1">
+    <w:name w:val="Unnum Heading 1"/>
+    <w:basedOn w:val="Heading1"/>
+    <w:next w:val="BodyText"/>
+    <w:link w:val="UnnumHeading1Char"/>
+    <w:uiPriority w:val="2"/>
+    <w:qFormat/>
+    <w:rsid w:val="003309A1"/>
+    <w:pPr>
+      <w:numPr>
+        <w:numId w:val="0"/>
+      </w:numPr>
+    </w:pPr>
+  </w:style>
+  <w:style w:type="paragraph" w:styleId="TOC2">
+    <w:name w:val="toc 2"/>
+    <w:basedOn w:val="Normal"/>
+    <w:next w:val="Normal"/>
+    <w:uiPriority w:val="39"/>
+    <w:rsid w:val="00A7483E"/>
+    <w:pPr>
+      <w:tabs>
+        <w:tab w:val="right" w:leader="dot" w:pos="8306"/>
+      </w:tabs>
+      <w:ind w:left="200"/>
+    </w:pPr>
+  </w:style>
+  <w:style w:type="paragraph" w:styleId="Title">
+    <w:name w:val="Title"/>
+    <w:basedOn w:val="Normal"/>
+    <w:link w:val="TitleChar"/>
+    <w:uiPriority w:val="10"/>
+    <w:qFormat/>
+    <w:rsid w:val="0047267A"/>
+    <w:pPr>
+      <w:spacing w:before="720"/>
+      <w:jc w:val="center"/>
+    </w:pPr>
+    <w:rPr>
+      <w:b/>
+      <w:sz w:val="28"/>
+    </w:rPr>
+  </w:style>
+  <w:style w:type="character" w:styleId="PlaceholderText">
+    <w:name w:val="Placeholder Text"/>
+    <w:basedOn w:val="DefaultParagraphFont"/>
+    <w:uiPriority w:val="99"/>
+    <w:semiHidden/>
+    <w:rsid w:val="001F5425"/>
+    <w:rPr>
+      <w:color w:val="808080"/>
+    </w:rPr>
+  </w:style>
+  <w:style w:type="paragraph" w:styleId="BalloonText">
+    <w:name w:val="Balloon Text"/>
+    <w:basedOn w:val="Normal"/>
+    <w:link w:val="BalloonTextChar"/>
+    <w:uiPriority w:val="99"/>
+    <w:semiHidden/>
+    <w:unhideWhenUsed/>
+    <w:rsid w:val="001F5425"/>
+    <w:rPr>
+      <w:rFonts w:ascii="Tahoma" w:hAnsi="Tahoma" w:cs="Tahoma"/>
+      <w:sz w:val="16"/>
+      <w:szCs w:val="16"/>
+    </w:rPr>
+  </w:style>
+  <w:style w:type="character" w:customStyle="1" w:styleId="BalloonTextChar">
+    <w:name w:val="Balloon Text Char"/>
+    <w:basedOn w:val="DefaultParagraphFont"/>
+    <w:link w:val="BalloonText"/>
+    <w:uiPriority w:val="99"/>
+    <w:semiHidden/>
+    <w:rsid w:val="001F5425"/>
+    <w:rPr>
+      <w:rFonts w:ascii="Tahoma" w:hAnsi="Tahoma" w:cs="Tahoma"/>
+      <w:sz w:val="16"/>
+      <w:szCs w:val="16"/>
+      <w:lang w:eastAsia="en-US"/>
+    </w:rPr>
+  </w:style>
+  <w:style w:type="table" w:styleId="TableGrid">
+    <w:name w:val="Table Grid"/>
+    <w:basedOn w:val="TableNormal"/>
+    <w:uiPriority w:val="59"/>
+    <w:rsid w:val="0003694C"/>
+    <w:tblPr>
+      <w:tblBorders>
+        <w:top w:val="single" w:sz="4" w:space="0" w:color="000000" w:themeColor="text1"/>
+        <w:left w:val="single" w:sz="4" w:space="0" w:color="000000" w:themeColor="text1"/>
+        <w:bottom w:val="single" w:sz="4" w:space="0" w:color="000000" w:themeColor="text1"/>
+        <w:right w:val="single" w:sz="4" w:space="0" w:color="000000" w:themeColor="text1"/>
+        <w:insideH w:val="single" w:sz="4" w:space="0" w:color="000000" w:themeColor="text1"/>
+        <w:insideV w:val="single" w:sz="4" w:space="0" w:color="000000" w:themeColor="text1"/>
+      </w:tblBorders>
+    </w:tblPr>
+  </w:style>
+  <w:style w:type="character" w:customStyle="1" w:styleId="Heading1Char">
+    <w:name w:val="Heading 1 Char"/>
+    <w:basedOn w:val="DefaultParagraphFont"/>
+    <w:link w:val="Heading1"/>
+    <w:uiPriority w:val="9"/>
+    <w:rsid w:val="001B226E"/>
+    <w:rPr>
+      <w:rFonts w:ascii="Helvetica" w:hAnsi="Helvetica"/>
+      <w:b/>
+      <w:caps/>
+      <w:kern w:val="28"/>
+      <w:sz w:val="28"/>
+      <w:lang w:eastAsia="en-US"/>
+    </w:rPr>
+  </w:style>
+  <w:style w:type="character" w:customStyle="1" w:styleId="UnnumHeading1Char">
+    <w:name w:val="Unnum Heading 1 Char"/>
+    <w:basedOn w:val="Heading1Char"/>
+    <w:link w:val="UnnumHeading1"/>
+    <w:uiPriority w:val="2"/>
+    <w:rsid w:val="001B226E"/>
+    <w:rPr>
+      <w:rFonts w:ascii="Helvetica" w:hAnsi="Helvetica"/>
+      <w:b/>
+      <w:caps/>
+      <w:kern w:val="28"/>
+      <w:sz w:val="28"/>
+      <w:lang w:eastAsia="en-US"/>
+    </w:rPr>
+  </w:style>
+  <w:style w:type="paragraph" w:styleId="BodyText">
+    <w:name w:val="Body Text"/>
+    <w:basedOn w:val="Normal"/>
+    <w:link w:val="BodyTextChar"/>
+    <w:uiPriority w:val="4"/>
+    <w:rsid w:val="00B0738E"/>
+    <w:pPr>
+      <w:spacing w:after="120"/>
+    </w:pPr>
+  </w:style>
+  <w:style w:type="character" w:customStyle="1" w:styleId="BodyTextChar">
+    <w:name w:val="Body Text Char"/>
+    <w:basedOn w:val="DefaultParagraphFont"/>
+    <w:link w:val="BodyText"/>
+    <w:uiPriority w:val="4"/>
+    <w:rsid w:val="001B226E"/>
+    <w:rPr>
+      <w:lang w:eastAsia="en-US"/>
+    </w:rPr>
+  </w:style>
+  <w:style w:type="paragraph" w:styleId="BodyTextIndent">
+    <w:name w:val="Body Text Indent"/>
+    <w:basedOn w:val="Normal"/>
+    <w:link w:val="BodyTextIndentChar"/>
+    <w:uiPriority w:val="99"/>
+    <w:semiHidden/>
+    <w:unhideWhenUsed/>
+    <w:rsid w:val="00E563D9"/>
+    <w:pPr>
+      <w:spacing w:after="120"/>
+      <w:ind w:left="283"/>
+    </w:pPr>
+  </w:style>
+  <w:style w:type="character" w:customStyle="1" w:styleId="BodyTextIndentChar">
+    <w:name w:val="Body Text Indent Char"/>
+    <w:basedOn w:val="DefaultParagraphFont"/>
+    <w:link w:val="BodyTextIndent"/>
+    <w:uiPriority w:val="99"/>
+    <w:semiHidden/>
+    <w:rsid w:val="00E563D9"/>
+    <w:rPr>
+      <w:lang w:eastAsia="en-US"/>
+    </w:rPr>
+  </w:style>
+  <w:style w:type="paragraph" w:customStyle="1" w:styleId="bibentry">
+    <w:name w:val="bibentry"/>
+    <w:basedOn w:val="Normal"/>
+    <w:uiPriority w:val="5"/>
+    <w:rsid w:val="001B226E"/>
+    <w:pPr>
+      <w:ind w:left="426" w:hanging="426"/>
+      <w:contextualSpacing/>
+    </w:pPr>
+  </w:style>
+  <w:style w:type="paragraph" w:styleId="ListParagraph">
+    <w:name w:val="List Paragraph"/>
+    <w:basedOn w:val="Normal"/>
+    <w:uiPriority w:val="34"/>
+    <w:semiHidden/>
+    <w:qFormat/>
+    <w:rsid w:val="00BA41FE"/>
+    <w:pPr>
+      <w:ind w:left="720"/>
+      <w:contextualSpacing/>
+    </w:pPr>
+  </w:style>
+  <w:style w:type="paragraph" w:styleId="Caption">
+    <w:name w:val="caption"/>
+    <w:basedOn w:val="Normal"/>
+    <w:next w:val="Normal"/>
+    <w:uiPriority w:val="35"/>
+    <w:unhideWhenUsed/>
+    <w:qFormat/>
+    <w:rsid w:val="001C59C0"/>
+    <w:pPr>
+      <w:spacing w:after="200"/>
+    </w:pPr>
+    <w:rPr>
+      <w:b/>
+      <w:bCs/>
+      <w:sz w:val="18"/>
+      <w:szCs w:val="18"/>
+    </w:rPr>
+  </w:style>
+  <w:style w:type="paragraph" w:styleId="Subtitle">
+    <w:name w:val="Subtitle"/>
+    <w:basedOn w:val="Normal"/>
+    <w:next w:val="Normal"/>
+    <w:link w:val="SubtitleChar"/>
+    <w:uiPriority w:val="1"/>
+    <w:qFormat/>
+    <w:rsid w:val="0047267A"/>
+    <w:pPr>
+      <w:spacing w:after="280"/>
+      <w:jc w:val="center"/>
+    </w:pPr>
+    <w:rPr>
+      <w:b/>
+      <w:sz w:val="28"/>
+    </w:rPr>
+  </w:style>
+  <w:style w:type="character" w:customStyle="1" w:styleId="SubtitleChar">
+    <w:name w:val="Subtitle Char"/>
+    <w:basedOn w:val="DefaultParagraphFont"/>
+    <w:link w:val="Subtitle"/>
+    <w:uiPriority w:val="1"/>
+    <w:rsid w:val="0047267A"/>
+    <w:rPr>
+      <w:b/>
+      <w:sz w:val="28"/>
+      <w:lang w:eastAsia="en-US"/>
+    </w:rPr>
+  </w:style>
+  <w:style w:type="paragraph" w:styleId="FootnoteText">
+    <w:name w:val="footnote text"/>
+    <w:basedOn w:val="Normal"/>
+    <w:link w:val="FootnoteTextChar"/>
+    <w:uiPriority w:val="99"/>
+    <w:semiHidden/>
+    <w:unhideWhenUsed/>
+    <w:rsid w:val="006B25D5"/>
+  </w:style>
+  <w:style w:type="character" w:customStyle="1" w:styleId="FootnoteTextChar">
+    <w:name w:val="Footnote Text Char"/>
+    <w:basedOn w:val="DefaultParagraphFont"/>
+    <w:link w:val="FootnoteText"/>
+    <w:uiPriority w:val="99"/>
+    <w:semiHidden/>
+    <w:rsid w:val="006B25D5"/>
+    <w:rPr>
+      <w:lang w:eastAsia="en-US"/>
+    </w:rPr>
+  </w:style>
+  <w:style w:type="character" w:styleId="FootnoteReference">
+    <w:name w:val="footnote reference"/>
+    <w:basedOn w:val="DefaultParagraphFont"/>
+    <w:uiPriority w:val="99"/>
+    <w:semiHidden/>
+    <w:unhideWhenUsed/>
+    <w:rsid w:val="006B25D5"/>
+    <w:rPr>
+      <w:vertAlign w:val="superscript"/>
+    </w:rPr>
+  </w:style>
+  <w:style w:type="paragraph" w:styleId="Bibliography">
+    <w:name w:val="Bibliography"/>
+    <w:basedOn w:val="Normal"/>
+    <w:next w:val="Normal"/>
+    <w:uiPriority w:val="37"/>
+    <w:unhideWhenUsed/>
+    <w:rsid w:val="006B25D5"/>
+  </w:style>
+  <w:style w:type="paragraph" w:styleId="EndnoteText">
+    <w:name w:val="endnote text"/>
+    <w:basedOn w:val="Normal"/>
+    <w:link w:val="EndnoteTextChar"/>
+    <w:uiPriority w:val="99"/>
+    <w:semiHidden/>
+    <w:unhideWhenUsed/>
+    <w:rsid w:val="006B25D5"/>
+  </w:style>
+  <w:style w:type="character" w:customStyle="1" w:styleId="EndnoteTextChar">
+    <w:name w:val="Endnote Text Char"/>
+    <w:basedOn w:val="DefaultParagraphFont"/>
+    <w:link w:val="EndnoteText"/>
+    <w:uiPriority w:val="99"/>
+    <w:semiHidden/>
+    <w:rsid w:val="006B25D5"/>
+    <w:rPr>
+      <w:lang w:eastAsia="en-US"/>
+    </w:rPr>
+  </w:style>
+  <w:style w:type="character" w:styleId="EndnoteReference">
+    <w:name w:val="endnote reference"/>
+    <w:basedOn w:val="DefaultParagraphFont"/>
+    <w:uiPriority w:val="99"/>
+    <w:semiHidden/>
+    <w:unhideWhenUsed/>
+    <w:rsid w:val="006B25D5"/>
+    <w:rPr>
+      <w:vertAlign w:val="superscript"/>
+    </w:rPr>
+  </w:style>
+  <w:style w:type="character" w:styleId="Hyperlink">
+    <w:name w:val="Hyperlink"/>
+    <w:basedOn w:val="DefaultParagraphFont"/>
+    <w:uiPriority w:val="99"/>
+    <w:unhideWhenUsed/>
+    <w:rsid w:val="006B25D5"/>
+    <w:rPr>
+      <w:color w:val="0000FF" w:themeColor="hyperlink"/>
+      <w:u w:val="single"/>
+    </w:rPr>
+  </w:style>
+  <w:style w:type="character" w:customStyle="1" w:styleId="TitleChar">
+    <w:name w:val="Title Char"/>
+    <w:basedOn w:val="DefaultParagraphFont"/>
+    <w:link w:val="Title"/>
+    <w:uiPriority w:val="10"/>
+    <w:rsid w:val="00081038"/>
+    <w:rPr>
+      <w:b/>
+      <w:sz w:val="28"/>
+      <w:lang w:eastAsia="en-US"/>
+    </w:rPr>
+  </w:style>
+  <w:style w:type="paragraph" w:styleId="TOC3">
+    <w:name w:val="toc 3"/>
+    <w:basedOn w:val="Normal"/>
+    <w:next w:val="Normal"/>
+    <w:autoRedefine/>
+    <w:uiPriority w:val="39"/>
+    <w:unhideWhenUsed/>
+    <w:rsid w:val="00C15217"/>
+    <w:pPr>
+      <w:spacing w:after="100"/>
+      <w:ind w:left="400"/>
+    </w:pPr>
+  </w:style>
+  <w:style w:type="paragraph" w:styleId="TOC4">
+    <w:name w:val="toc 4"/>
+    <w:basedOn w:val="Normal"/>
+    <w:next w:val="Normal"/>
+    <w:autoRedefine/>
+    <w:uiPriority w:val="39"/>
+    <w:unhideWhenUsed/>
+    <w:rsid w:val="00C15217"/>
+    <w:pPr>
+      <w:spacing w:after="100"/>
+      <w:ind w:left="600"/>
+    </w:pPr>
+  </w:style>
+</w:styles>
+</file>
+
+<file path=word/stylesWithEffects.xml><?xml version="1.0" encoding="utf-8"?>
+<w:styles xmlns:wpc="http://schemas.microsoft.com/office/word/2010/wordprocessingCanvas" xmlns:mc="http://schemas.openxmlformats.org/markup-compatibility/2006" xmlns:o="urn:schemas-microsoft-com:office:office" xmlns:r="http://schemas.openxmlformats.org/officeDocument/2006/relationships" xmlns:m="http://schemas.openxmlformats.org/officeDocument/2006/math" xmlns:v="urn:schemas-microsoft-com:vml" xmlns:wp14="http://schemas.microsoft.com/office/word/2010/wordprocessingDrawing" xmlns:wp="http://schemas.openxmlformats.org/drawingml/2006/wordprocessingDrawing" xmlns:w10="urn:schemas-microsoft-com:office:word" xmlns:w="http://schemas.openxmlformats.org/wordprocessingml/2006/main" xmlns:w14="http://schemas.microsoft.com/office/word/2010/wordml" xmlns:wpg="http://schemas.microsoft.com/office/word/2010/wordprocessingGroup" xmlns:wpi="http://schemas.microsoft.com/office/word/2010/wordprocessingInk" xmlns:wne="http://schemas.microsoft.com/office/word/2006/wordml" xmlns:wps="http://schemas.microsoft.com/office/word/2010/wordprocessingShape" mc:Ignorable="w14 wp14">
+  <w:docDefaults>
+    <w:rPrDefault>
+      <w:rPr>
+        <w:rFonts w:ascii="Times New Roman" w:eastAsia="Times New Roman" w:hAnsi="Times New Roman" w:cs="Times New Roman"/>
+        <w:lang w:val="en-GB" w:eastAsia="en-GB" w:bidi="ar-SA"/>
+      </w:rPr>
+    </w:rPrDefault>
+    <w:pPrDefault/>
+  </w:docDefaults>
+  <w:latentStyles w:defLockedState="0" w:defUIPriority="99" w:defSemiHidden="1" w:defUnhideWhenUsed="1" w:defQFormat="0" w:count="267">
+    <w:lsdException w:name="Normal" w:semiHidden="0" w:uiPriority="0" w:unhideWhenUsed="0"/>
+    <w:lsdException w:name="heading 1" w:semiHidden="0" w:uiPriority="9" w:unhideWhenUsed="0" w:qFormat="1"/>
+    <w:lsdException w:name="heading 2" w:semiHidden="0" w:uiPriority="9" w:unhideWhenUsed="0" w:qFormat="1"/>
+    <w:lsdException w:name="heading 3" w:semiHidden="0" w:uiPriority="9" w:unhideWhenUsed="0" w:qFormat="1"/>
+    <w:lsdException w:name="heading 4" w:semiHidden="0" w:uiPriority="9" w:unhideWhenUsed="0" w:qFormat="1"/>
+    <w:lsdException w:name="heading 5" w:semiHidden="0" w:uiPriority="9" w:unhideWhenUsed="0"/>
+    <w:lsdException w:name="heading 6" w:semiHidden="0" w:uiPriority="9" w:unhideWhenUsed="0"/>
+    <w:lsdException w:name="heading 7" w:semiHidden="0" w:uiPriority="9" w:unhideWhenUsed="0"/>
+    <w:lsdException w:name="heading 8" w:semiHidden="0" w:uiPriority="9" w:unhideWhenUsed="0"/>
+    <w:lsdException w:name="heading 9" w:semiHidden="0" w:uiPriority="9" w:unhideWhenUsed="0"/>
+    <w:lsdException w:name="toc 1" w:uiPriority="39"/>
+    <w:lsdException w:name="toc 2" w:uiPriority="39"/>
+    <w:lsdException w:name="toc 3" w:uiPriority="39"/>
+    <w:lsdException w:name="toc 4" w:uiPriority="39"/>
+    <w:lsdException w:name="toc 5" w:uiPriority="39"/>
+    <w:lsdException w:name="toc 6" w:uiPriority="39"/>
+    <w:lsdException w:name="toc 7" w:uiPriority="39"/>
+    <w:lsdException w:name="toc 8" w:uiPriority="39"/>
+    <w:lsdException w:name="toc 9" w:uiPriority="39"/>
+    <w:lsdException w:name="caption" w:uiPriority="35" w:qFormat="1"/>
+    <w:lsdException w:name="Title" w:semiHidden="0" w:uiPriority="10" w:unhideWhenUsed="0" w:qFormat="1"/>
+    <w:lsdException w:name="Default Paragraph Font" w:uiPriority="1"/>
+    <w:lsdException w:name="Subtitle" w:uiPriority="1" w:qFormat="1"/>
+    <w:lsdException w:name="Strong" w:semiHidden="0" w:uiPriority="22" w:unhideWhenUsed="0" w:qFormat="1"/>
+    <w:lsdException w:name="Emphasis" w:semiHidden="0" w:uiPriority="20" w:unhideWhenUsed="0"/>
+    <w:lsdException w:name="Table Grid" w:semiHidden="0" w:uiPriority="59" w:unhideWhenUsed="0"/>
+    <w:lsdException w:name="Placeholder Text" w:unhideWhenUsed="0"/>
+    <w:lsdException w:name="No Spacing" w:uiPriority="1" w:qFormat="1"/>
+    <w:lsdException w:name="Light Shading" w:semiHidden="0" w:uiPriority="60" w:unhideWhenUsed="0"/>
+    <w:lsdException w:name="Light List" w:semiHidden="0" w:uiPriority="61" w:unhideWhenUsed="0"/>
+    <w:lsdException w:name="Light Grid" w:semiHidden="0" w:uiPriority="62" w:unhideWhenUsed="0"/>
+    <w:lsdException w:name="Medium Shading 1" w:semiHidden="0" w:uiPriority="63" w:unhideWhenUsed="0"/>
+    <w:lsdException w:name="Medium Shading 2" w:semiHidden="0" w:uiPriority="64" w:unhideWhenUsed="0"/>
+    <w:lsdException w:name="Medium List 1" w:semiHidden="0" w:uiPriority="65" w:unhideWhenUsed="0"/>
+    <w:lsdException w:name="Medium List 2" w:semiHidden="0" w:uiPriority="66" w:unhideWhenUsed="0"/>
+    <w:lsdException w:name="Medium Grid 1" w:semiHidden="0" w:uiPriority="67" w:unhideWhenUsed="0"/>
+    <w:lsdException w:name="Medium Grid 2" w:semiHidden="0" w:uiPriority="68" w:unhideWhenUsed="0"/>
+    <w:lsdException w:name="Medium Grid 3" w:semiHidden="0" w:uiPriority="69" w:unhideWhenUsed="0"/>
+    <w:lsdException w:name="Dark List" w:semiHidden="0" w:uiPriority="70" w:unhideWhenUsed="0"/>
+    <w:lsdException w:name="Colorful Shading" w:semiHidden="0" w:uiPriority="71" w:unhideWhenUsed="0"/>
+    <w:lsdException w:name="Colorful List" w:semiHidden="0" w:uiPriority="72" w:unhideWhenUsed="0"/>
+    <w:lsdException w:name="Colorful Grid" w:semiHidden="0" w:uiPriority="73" w:unhideWhenUsed="0"/>
+    <w:lsdException w:name="Light Shading Accent 1" w:semiHidden="0" w:uiPriority="60" w:unhideWhenUsed="0"/>
+    <w:lsdException w:name="Light List Accent 1" w:semiHidden="0" w:uiPriority="61" w:unhideWhenUsed="0"/>
+    <w:lsdException w:name="Light Grid Accent 1" w:semiHidden="0" w:uiPriority="62" w:unhideWhenUsed="0"/>
+    <w:lsdException w:name="Medium Shading 1 Accent 1" w:semiHidden="0" w:uiPriority="63" w:unhideWhenUsed="0"/>
+    <w:lsdException w:name="Medium Shading 2 Accent 1" w:semiHidden="0" w:uiPriority="64" w:unhideWhenUsed="0"/>
+    <w:lsdException w:name="Medium List 1 Accent 1" w:semiHidden="0" w:uiPriority="65" w:unhideWhenUsed="0"/>
+    <w:lsdException w:name="Revision" w:unhideWhenUsed="0"/>
+    <w:lsdException w:name="List Paragraph" w:semiHidden="0" w:uiPriority="34" w:unhideWhenUsed="0" w:qFormat="1"/>
+    <w:lsdException w:name="Quote" w:semiHidden="0" w:uiPriority="29" w:unhideWhenUsed="0" w:qFormat="1"/>
+    <w:lsdException w:name="Intense Quote" w:semiHidden="0" w:uiPriority="30" w:unhideWhenUsed="0" w:qFormat="1"/>
+    <w:lsdException w:name="Medium List 2 Accent 1" w:semiHidden="0" w:uiPriority="66" w:unhideWhenUsed="0"/>
+    <w:lsdException w:name="Medium Grid 1 Accent 1" w:semiHidden="0" w:uiPriority="67" w:unhideWhenUsed="0"/>
+    <w:lsdException w:name="Medium Grid 2 Accent 1" w:semiHidden="0" w:uiPriority="68" w:unhideWhenUsed="0"/>
+    <w:lsdException w:name="Medium Grid 3 Accent 1" w:semiHidden="0" w:uiPriority="69" w:unhideWhenUsed="0"/>
+    <w:lsdException w:name="Dark List Accent 1" w:semiHidden="0" w:uiPriority="70" w:unhideWhenUsed="0"/>
+    <w:lsdException w:name="Colorful Shading Accent 1" w:semiHidden="0" w:uiPriority="71" w:unhideWhenUsed="0"/>
+    <w:lsdException w:name="Colorful List Accent 1" w:semiHidden="0" w:uiPriority="72" w:unhideWhenUsed="0"/>
+    <w:lsdException w:name="Colorful Grid Accent 1" w:semiHidden="0" w:uiPriority="73" w:unhideWhenUsed="0"/>
+    <w:lsdException w:name="Light Shading Accent 2" w:semiHidden="0" w:uiPriority="60" w:unhideWhenUsed="0"/>
+    <w:lsdException w:name="Light List Accent 2" w:semiHidden="0" w:uiPriority="61" w:unhideWhenUsed="0"/>
+    <w:lsdException w:name="Light Grid Accent 2" w:semiHidden="0" w:uiPriority="62" w:unhideWhenUsed="0"/>
+    <w:lsdException w:name="Medium Shading 1 Accent 2" w:semiHidden="0" w:uiPriority="63" w:unhideWhenUsed="0"/>
+    <w:lsdException w:name="Medium Shading 2 Accent 2" w:semiHidden="0" w:uiPriority="64" w:unhideWhenUsed="0"/>
+    <w:lsdException w:name="Medium List 1 Accent 2" w:semiHidden="0" w:uiPriority="65" w:unhideWhenUsed="0"/>
+    <w:lsdException w:name="Medium List 2 Accent 2" w:semiHidden="0" w:uiPriority="66" w:unhideWhenUsed="0"/>
+    <w:lsdException w:name="Medium Grid 1 Accent 2" w:semiHidden="0" w:uiPriority="67" w:unhideWhenUsed="0"/>
+    <w:lsdException w:name="Medium Grid 2 Accent 2" w:semiHidden="0" w:uiPriority="68" w:unhideWhenUsed="0"/>
+    <w:lsdException w:name="Medium Grid 3 Accent 2" w:semiHidden="0" w:uiPriority="69" w:unhideWhenUsed="0"/>
+    <w:lsdException w:name="Dark List Accent 2" w:semiHidden="0" w:uiPriority="70" w:unhideWhenUsed="0"/>
+    <w:lsdException w:name="Colorful Shading Accent 2" w:semiHidden="0" w:uiPriority="71" w:unhideWhenUsed="0"/>
+    <w:lsdException w:name="Colorful List Accent 2" w:semiHidden="0" w:uiPriority="72" w:unhideWhenUsed="0"/>
+    <w:lsdException w:name="Colorful Grid Accent 2" w:semiHidden="0" w:uiPriority="73" w:unhideWhenUsed="0"/>
+    <w:lsdException w:name="Light Shading Accent 3" w:semiHidden="0" w:uiPriority="60" w:unhideWhenUsed="0"/>
+    <w:lsdException w:name="Light List Accent 3" w:semiHidden="0" w:uiPriority="61" w:unhideWhenUsed="0"/>
+    <w:lsdException w:name="Light Grid Accent 3" w:semiHidden="0" w:uiPriority="62" w:unhideWhenUsed="0"/>
+    <w:lsdException w:name="Medium Shading 1 Accent 3" w:semiHidden="0" w:uiPriority="63" w:unhideWhenUsed="0"/>
+    <w:lsdException w:name="Medium Shading 2 Accent 3" w:semiHidden="0" w:uiPriority="64" w:unhideWhenUsed="0"/>
+    <w:lsdException w:name="Medium List 1 Accent 3" w:semiHidden="0" w:uiPriority="65" w:unhideWhenUsed="0"/>
+    <w:lsdException w:name="Medium List 2 Accent 3" w:semiHidden="0" w:uiPriority="66" w:unhideWhenUsed="0"/>
+    <w:lsdException w:name="Medium Grid 1 Accent 3" w:semiHidden="0" w:uiPriority="67" w:unhideWhenUsed="0"/>
+    <w:lsdException w:name="Medium Grid 2 Accent 3" w:semiHidden="0" w:uiPriority="68" w:unhideWhenUsed="0"/>
+    <w:lsdException w:name="Medium Grid 3 Accent 3" w:semiHidden="0" w:uiPriority="69" w:unhideWhenUsed="0"/>
+    <w:lsdException w:name="Dark List Accent 3" w:semiHidden="0" w:uiPriority="70" w:unhideWhenUsed="0"/>
+    <w:lsdException w:name="Colorful Shading Accent 3" w:semiHidden="0" w:uiPriority="71" w:unhideWhenUsed="0"/>
+    <w:lsdException w:name="Colorful List Accent 3" w:semiHidden="0" w:uiPriority="72" w:unhideWhenUsed="0"/>
+    <w:lsdException w:name="Colorful Grid Accent 3" w:semiHidden="0" w:uiPriority="73" w:unhideWhenUsed="0"/>
+    <w:lsdException w:name="Light Shading Accent 4" w:semiHidden="0" w:uiPriority="60" w:unhideWhenUsed="0"/>
+    <w:lsdException w:name="Light List Accent 4" w:semiHidden="0" w:uiPriority="61" w:unhideWhenUsed="0"/>
+    <w:lsdException w:name="Light Grid Accent 4" w:semiHidden="0" w:uiPriority="62" w:unhideWhenUsed="0"/>
+    <w:lsdException w:name="Medium Shading 1 Accent 4" w:semiHidden="0" w:uiPriority="63" w:unhideWhenUsed="0"/>
+    <w:lsdException w:name="Medium Shading 2 Accent 4" w:semiHidden="0" w:uiPriority="64" w:unhideWhenUsed="0"/>
+    <w:lsdException w:name="Medium List 1 Accent 4" w:semiHidden="0" w:uiPriority="65" w:unhideWhenUsed="0"/>
+    <w:lsdException w:name="Medium List 2 Accent 4" w:semiHidden="0" w:uiPriority="66" w:unhideWhenUsed="0"/>
+    <w:lsdException w:name="Medium Grid 1 Accent 4" w:semiHidden="0" w:uiPriority="67" w:unhideWhenUsed="0"/>
+    <w:lsdException w:name="Medium Grid 2 Accent 4" w:semiHidden="0" w:uiPriority="68" w:unhideWhenUsed="0"/>
+    <w:lsdException w:name="Medium Grid 3 Accent 4" w:semiHidden="0" w:uiPriority="69" w:unhideWhenUsed="0"/>
+    <w:lsdException w:name="Dark List Accent 4" w:semiHidden="0" w:uiPriority="70" w:unhideWhenUsed="0"/>
+    <w:lsdException w:name="Colorful Shading Accent 4" w:semiHidden="0" w:uiPriority="71" w:unhideWhenUsed="0"/>
+    <w:lsdException w:name="Colorful List Accent 4" w:semiHidden="0" w:uiPriority="72" w:unhideWhenUsed="0"/>
+    <w:lsdException w:name="Colorful Grid Accent 4" w:semiHidden="0" w:uiPriority="73" w:unhideWhenUsed="0"/>
+    <w:lsdException w:name="Light Shading Accent 5" w:semiHidden="0" w:uiPriority="60" w:unhideWhenUsed="0"/>
+    <w:lsdException w:name="Light List Accent 5" w:semiHidden="0" w:uiPriority="61" w:unhideWhenUsed="0"/>
+    <w:lsdException w:name="Light Grid Accent 5" w:semiHidden="0" w:uiPriority="62" w:unhideWhenUsed="0"/>
+    <w:lsdException w:name="Medium Shading 1 Accent 5" w:semiHidden="0" w:uiPriority="63" w:unhideWhenUsed="0"/>
+    <w:lsdException w:name="Medium Shading 2 Accent 5" w:semiHidden="0" w:uiPriority="64" w:unhideWhenUsed="0"/>
+    <w:lsdException w:name="Medium List 1 Accent 5" w:semiHidden="0" w:uiPriority="65" w:unhideWhenUsed="0"/>
+    <w:lsdException w:name="Medium List 2 Accent 5" w:semiHidden="0" w:uiPriority="66" w:unhideWhenUsed="0"/>
+    <w:lsdException w:name="Medium Grid 1 Accent 5" w:semiHidden="0" w:uiPriority="67" w:unhideWhenUsed="0"/>
+    <w:lsdException w:name="Medium Grid 2 Accent 5" w:semiHidden="0" w:uiPriority="68" w:unhideWhenUsed="0"/>
+    <w:lsdException w:name="Medium Grid 3 Accent 5" w:semiHidden="0" w:uiPriority="69" w:unhideWhenUsed="0"/>
+    <w:lsdException w:name="Dark List Accent 5" w:semiHidden="0" w:uiPriority="70" w:unhideWhenUsed="0"/>
+    <w:lsdException w:name="Colorful Shading Accent 5" w:semiHidden="0" w:uiPriority="71" w:unhideWhenUsed="0"/>
+    <w:lsdException w:name="Colorful List Accent 5" w:semiHidden="0" w:uiPriority="72" w:unhideWhenUsed="0"/>
+    <w:lsdException w:name="Colorful Grid Accent 5" w:semiHidden="0" w:uiPriority="73" w:unhideWhenUsed="0"/>
+    <w:lsdException w:name="Light Shading Accent 6" w:semiHidden="0" w:uiPriority="60" w:unhideWhenUsed="0"/>
+    <w:lsdException w:name="Light List Accent 6" w:semiHidden="0" w:uiPriority="61" w:unhideWhenUsed="0"/>
+    <w:lsdException w:name="Light Grid Accent 6" w:semiHidden="0" w:uiPriority="62" w:unhideWhenUsed="0"/>
+    <w:lsdException w:name="Medium Shading 1 Accent 6" w:semiHidden="0" w:uiPriority="63" w:unhideWhenUsed="0"/>
+    <w:lsdException w:name="Medium Shading 2 Accent 6" w:semiHidden="0" w:uiPriority="64" w:unhideWhenUsed="0"/>
+    <w:lsdException w:name="Medium List 1 Accent 6" w:semiHidden="0" w:uiPriority="65" w:unhideWhenUsed="0"/>
+    <w:lsdException w:name="Medium List 2 Accent 6" w:semiHidden="0" w:uiPriority="66" w:unhideWhenUsed="0"/>
+    <w:lsdException w:name="Medium Grid 1 Accent 6" w:semiHidden="0" w:uiPriority="67" w:unhideWhenUsed="0"/>
+    <w:lsdException w:name="Medium Grid 2 Accent 6" w:semiHidden="0" w:uiPriority="68" w:unhideWhenUsed="0"/>
+    <w:lsdException w:name="Medium Grid 3 Accent 6" w:semiHidden="0" w:uiPriority="69" w:unhideWhenUsed="0"/>
+    <w:lsdException w:name="Dark List Accent 6" w:semiHidden="0" w:uiPriority="70" w:unhideWhenUsed="0"/>
+    <w:lsdException w:name="Colorful Shading Accent 6" w:semiHidden="0" w:uiPriority="71" w:unhideWhenUsed="0"/>
+    <w:lsdException w:name="Colorful List Accent 6" w:semiHidden="0" w:uiPriority="72" w:unhideWhenUsed="0"/>
+    <w:lsdException w:name="Colorful Grid Accent 6" w:semiHidden="0" w:uiPriority="73" w:unhideWhenUsed="0"/>
+    <w:lsdException w:name="Subtle Emphasis" w:semiHidden="0" w:uiPriority="19" w:unhideWhenUsed="0" w:qFormat="1"/>
+    <w:lsdException w:name="Intense Emphasis" w:semiHidden="0" w:uiPriority="21" w:unhideWhenUsed="0" w:qFormat="1"/>
+    <w:lsdException w:name="Subtle Reference" w:semiHidden="0" w:uiPriority="31" w:unhideWhenUsed="0" w:qFormat="1"/>
+    <w:lsdException w:name="Intense Reference" w:semiHidden="0" w:uiPriority="32" w:unhideWhenUsed="0" w:qFormat="1"/>
+    <w:lsdException w:name="Book Title" w:semiHidden="0" w:uiPriority="33" w:unhideWhenUsed="0" w:qFormat="1"/>
+    <w:lsdException w:name="Bibliography" w:uiPriority="37"/>
+    <w:lsdException w:name="TOC Heading" w:uiPriority="39" w:qFormat="1"/>
   </w:latentStyles>
   <w:style w:type="paragraph" w:default="1" w:styleId="Normal">
     <w:name w:val="Normal"/>
@@ -10544,7 +11197,7 @@
 </file>
 
 <file path=word/glossary/document.xml><?xml version="1.0" encoding="utf-8"?>
-<w:glossaryDocument xmlns:wpc="http://schemas.microsoft.com/office/word/2010/wordprocessingCanvas" xmlns:mc="http://schemas.openxmlformats.org/markup-compatibility/2006" xmlns:o="urn:schemas-microsoft-com:office:office" xmlns:r="http://schemas.openxmlformats.org/officeDocument/2006/relationships" xmlns:m="http://schemas.openxmlformats.org/officeDocument/2006/math" xmlns:v="urn:schemas-microsoft-com:vml" xmlns:wp14="http://schemas.microsoft.com/office/word/2010/wordprocessingDrawing" xmlns:wp="http://schemas.openxmlformats.org/drawingml/2006/wordprocessingDrawing" xmlns:w10="urn:schemas-microsoft-com:office:word" xmlns:w="http://schemas.openxmlformats.org/wordprocessingml/2006/main" xmlns:w14="http://schemas.microsoft.com/office/word/2010/wordml" xmlns:w15="http://schemas.microsoft.com/office/word/2012/wordml" xmlns:wpg="http://schemas.microsoft.com/office/word/2010/wordprocessingGroup" xmlns:wpi="http://schemas.microsoft.com/office/word/2010/wordprocessingInk" xmlns:wne="http://schemas.microsoft.com/office/word/2006/wordml" xmlns:wps="http://schemas.microsoft.com/office/word/2010/wordprocessingShape" mc:Ignorable="w14 w15 wp14">
+<w:glossaryDocument xmlns:wpc="http://schemas.microsoft.com/office/word/2010/wordprocessingCanvas" xmlns:mc="http://schemas.openxmlformats.org/markup-compatibility/2006" xmlns:o="urn:schemas-microsoft-com:office:office" xmlns:r="http://schemas.openxmlformats.org/officeDocument/2006/relationships" xmlns:m="http://schemas.openxmlformats.org/officeDocument/2006/math" xmlns:v="urn:schemas-microsoft-com:vml" xmlns:wp14="http://schemas.microsoft.com/office/word/2010/wordprocessingDrawing" xmlns:wp="http://schemas.openxmlformats.org/drawingml/2006/wordprocessingDrawing" xmlns:w10="urn:schemas-microsoft-com:office:word" xmlns:w="http://schemas.openxmlformats.org/wordprocessingml/2006/main" xmlns:w14="http://schemas.microsoft.com/office/word/2010/wordml" xmlns:wpg="http://schemas.microsoft.com/office/word/2010/wordprocessingGroup" xmlns:wpi="http://schemas.microsoft.com/office/word/2010/wordprocessingInk" xmlns:wne="http://schemas.microsoft.com/office/word/2006/wordml" xmlns:wps="http://schemas.microsoft.com/office/word/2010/wordprocessingShape" mc:Ignorable="w14 wp14">
   <w:docParts>
     <w:docPart>
       <w:docPartPr>
@@ -10725,7 +11378,7 @@
 </file>
 
 <file path=word/glossary/fontTable.xml><?xml version="1.0" encoding="utf-8"?>
-<w:fonts xmlns:mc="http://schemas.openxmlformats.org/markup-compatibility/2006" xmlns:r="http://schemas.openxmlformats.org/officeDocument/2006/relationships" xmlns:w="http://schemas.openxmlformats.org/wordprocessingml/2006/main" xmlns:w14="http://schemas.microsoft.com/office/word/2010/wordml" xmlns:w15="http://schemas.microsoft.com/office/word/2012/wordml" mc:Ignorable="w14 w15">
+<w:fonts xmlns:mc="http://schemas.openxmlformats.org/markup-compatibility/2006" xmlns:r="http://schemas.openxmlformats.org/officeDocument/2006/relationships" xmlns:w="http://schemas.openxmlformats.org/wordprocessingml/2006/main" xmlns:w14="http://schemas.microsoft.com/office/word/2010/wordml" mc:Ignorable="w14">
   <w:font w:name="Symbol">
     <w:panose1 w:val="05050102010706020507"/>
     <w:charset w:val="02"/>
@@ -10772,9 +11425,8 @@
     <w:panose1 w:val="020B0604030504040204"/>
     <w:charset w:val="00"/>
     <w:family w:val="swiss"/>
-    <w:notTrueType/>
     <w:pitch w:val="variable"/>
-    <w:sig w:usb0="00000003" w:usb1="00000000" w:usb2="00000000" w:usb3="00000000" w:csb0="00000001" w:csb1="00000000"/>
+    <w:sig w:usb0="E1002EFF" w:usb1="C000605B" w:usb2="00000029" w:usb3="00000000" w:csb0="000101FF" w:csb1="00000000"/>
   </w:font>
   <w:font w:name="Calibri">
     <w:panose1 w:val="020F0502020204030204"/>
@@ -10790,18 +11442,11 @@
     <w:pitch w:val="variable"/>
     <w:sig w:usb0="E00002FF" w:usb1="400004FF" w:usb2="00000000" w:usb3="00000000" w:csb0="0000019F" w:csb1="00000000"/>
   </w:font>
-  <w:font w:name="Calibri Light">
-    <w:panose1 w:val="020F0302020204030204"/>
-    <w:charset w:val="00"/>
-    <w:family w:val="swiss"/>
-    <w:pitch w:val="variable"/>
-    <w:sig w:usb0="A00002EF" w:usb1="4000207B" w:usb2="00000000" w:usb3="00000000" w:csb0="0000019F" w:csb1="00000000"/>
-  </w:font>
 </w:fonts>
 </file>
 
 <file path=word/glossary/settings.xml><?xml version="1.0" encoding="utf-8"?>
-<w:settings xmlns:mc="http://schemas.openxmlformats.org/markup-compatibility/2006" xmlns:o="urn:schemas-microsoft-com:office:office" xmlns:r="http://schemas.openxmlformats.org/officeDocument/2006/relationships" xmlns:m="http://schemas.openxmlformats.org/officeDocument/2006/math" xmlns:v="urn:schemas-microsoft-com:vml" xmlns:w10="urn:schemas-microsoft-com:office:word" xmlns:w="http://schemas.openxmlformats.org/wordprocessingml/2006/main" xmlns:w14="http://schemas.microsoft.com/office/word/2010/wordml" xmlns:w15="http://schemas.microsoft.com/office/word/2012/wordml" xmlns:sl="http://schemas.openxmlformats.org/schemaLibrary/2006/main" mc:Ignorable="w14 w15">
+<w:settings xmlns:mc="http://schemas.openxmlformats.org/markup-compatibility/2006" xmlns:o="urn:schemas-microsoft-com:office:office" xmlns:r="http://schemas.openxmlformats.org/officeDocument/2006/relationships" xmlns:m="http://schemas.openxmlformats.org/officeDocument/2006/math" xmlns:v="urn:schemas-microsoft-com:vml" xmlns:w10="urn:schemas-microsoft-com:office:word" xmlns:w="http://schemas.openxmlformats.org/wordprocessingml/2006/main" xmlns:w14="http://schemas.microsoft.com/office/word/2010/wordml" xmlns:sl="http://schemas.openxmlformats.org/schemaLibrary/2006/main" mc:Ignorable="w14">
   <w:view w:val="normal"/>
   <w:revisionView w:comments="0" w:insDel="0" w:inkAnnotations="0"/>
   <w:defaultTabStop w:val="720"/>
@@ -10824,6 +11469,7 @@
     <w:rsid w:val="0096137E"/>
     <w:rsid w:val="00A64971"/>
     <w:rsid w:val="00B329E3"/>
+    <w:rsid w:val="00BB6C93"/>
     <w:rsid w:val="00CF33F7"/>
     <w:rsid w:val="00FC01DF"/>
   </w:rsids>
@@ -10848,7 +11494,7 @@
 </file>
 
 <file path=word/glossary/styles.xml><?xml version="1.0" encoding="utf-8"?>
-<w:styles xmlns:mc="http://schemas.openxmlformats.org/markup-compatibility/2006" xmlns:r="http://schemas.openxmlformats.org/officeDocument/2006/relationships" xmlns:w="http://schemas.openxmlformats.org/wordprocessingml/2006/main" xmlns:w14="http://schemas.microsoft.com/office/word/2010/wordml" xmlns:w15="http://schemas.microsoft.com/office/word/2012/wordml" mc:Ignorable="w14 w15">
+<w:styles xmlns:mc="http://schemas.openxmlformats.org/markup-compatibility/2006" xmlns:r="http://schemas.openxmlformats.org/officeDocument/2006/relationships" xmlns:w="http://schemas.openxmlformats.org/wordprocessingml/2006/main" xmlns:w14="http://schemas.microsoft.com/office/word/2010/wordml" mc:Ignorable="w14">
   <w:docDefaults>
     <w:rPrDefault>
       <w:rPr>
@@ -10864,378 +11510,383 @@
       </w:pPr>
     </w:pPrDefault>
   </w:docDefaults>
-  <w:latentStyles w:defLockedState="0" w:defUIPriority="99" w:defSemiHidden="0" w:defUnhideWhenUsed="0" w:defQFormat="0" w:count="371">
-    <w:lsdException w:name="Normal" w:uiPriority="0" w:qFormat="1"/>
-    <w:lsdException w:name="heading 1" w:uiPriority="9" w:qFormat="1"/>
-    <w:lsdException w:name="heading 2" w:semiHidden="1" w:uiPriority="9" w:unhideWhenUsed="1" w:qFormat="1"/>
-    <w:lsdException w:name="heading 3" w:semiHidden="1" w:uiPriority="9" w:unhideWhenUsed="1" w:qFormat="1"/>
-    <w:lsdException w:name="heading 4" w:semiHidden="1" w:uiPriority="9" w:unhideWhenUsed="1" w:qFormat="1"/>
-    <w:lsdException w:name="heading 5" w:semiHidden="1" w:uiPriority="9" w:unhideWhenUsed="1" w:qFormat="1"/>
-    <w:lsdException w:name="heading 6" w:semiHidden="1" w:uiPriority="9" w:unhideWhenUsed="1" w:qFormat="1"/>
-    <w:lsdException w:name="heading 7" w:semiHidden="1" w:uiPriority="9" w:unhideWhenUsed="1" w:qFormat="1"/>
-    <w:lsdException w:name="heading 8" w:semiHidden="1" w:uiPriority="9" w:unhideWhenUsed="1" w:qFormat="1"/>
-    <w:lsdException w:name="heading 9" w:semiHidden="1" w:uiPriority="9" w:unhideWhenUsed="1" w:qFormat="1"/>
-    <w:lsdException w:name="index 1" w:semiHidden="1" w:unhideWhenUsed="1"/>
-    <w:lsdException w:name="index 2" w:semiHidden="1" w:unhideWhenUsed="1"/>
-    <w:lsdException w:name="index 3" w:semiHidden="1" w:unhideWhenUsed="1"/>
-    <w:lsdException w:name="index 4" w:semiHidden="1" w:unhideWhenUsed="1"/>
-    <w:lsdException w:name="index 5" w:semiHidden="1" w:unhideWhenUsed="1"/>
-    <w:lsdException w:name="index 6" w:semiHidden="1" w:unhideWhenUsed="1"/>
-    <w:lsdException w:name="index 7" w:semiHidden="1" w:unhideWhenUsed="1"/>
-    <w:lsdException w:name="index 8" w:semiHidden="1" w:unhideWhenUsed="1"/>
-    <w:lsdException w:name="index 9" w:semiHidden="1" w:unhideWhenUsed="1"/>
-    <w:lsdException w:name="toc 1" w:semiHidden="1" w:uiPriority="39" w:unhideWhenUsed="1"/>
-    <w:lsdException w:name="toc 2" w:semiHidden="1" w:uiPriority="39" w:unhideWhenUsed="1"/>
-    <w:lsdException w:name="toc 3" w:semiHidden="1" w:uiPriority="39" w:unhideWhenUsed="1"/>
-    <w:lsdException w:name="toc 4" w:semiHidden="1" w:uiPriority="39" w:unhideWhenUsed="1"/>
-    <w:lsdException w:name="toc 5" w:semiHidden="1" w:uiPriority="39" w:unhideWhenUsed="1"/>
-    <w:lsdException w:name="toc 6" w:semiHidden="1" w:uiPriority="39" w:unhideWhenUsed="1"/>
-    <w:lsdException w:name="toc 7" w:semiHidden="1" w:uiPriority="39" w:unhideWhenUsed="1"/>
-    <w:lsdException w:name="toc 8" w:semiHidden="1" w:uiPriority="39" w:unhideWhenUsed="1"/>
-    <w:lsdException w:name="toc 9" w:semiHidden="1" w:uiPriority="39" w:unhideWhenUsed="1"/>
-    <w:lsdException w:name="Normal Indent" w:semiHidden="1" w:unhideWhenUsed="1"/>
-    <w:lsdException w:name="footnote text" w:semiHidden="1" w:unhideWhenUsed="1"/>
-    <w:lsdException w:name="annotation text" w:semiHidden="1" w:unhideWhenUsed="1"/>
-    <w:lsdException w:name="header" w:semiHidden="1" w:unhideWhenUsed="1"/>
-    <w:lsdException w:name="footer" w:semiHidden="1" w:unhideWhenUsed="1"/>
-    <w:lsdException w:name="index heading" w:semiHidden="1" w:unhideWhenUsed="1"/>
-    <w:lsdException w:name="caption" w:semiHidden="1" w:uiPriority="35" w:unhideWhenUsed="1" w:qFormat="1"/>
-    <w:lsdException w:name="table of figures" w:semiHidden="1" w:unhideWhenUsed="1"/>
-    <w:lsdException w:name="envelope address" w:semiHidden="1" w:unhideWhenUsed="1"/>
-    <w:lsdException w:name="envelope return" w:semiHidden="1" w:unhideWhenUsed="1"/>
-    <w:lsdException w:name="footnote reference" w:semiHidden="1" w:unhideWhenUsed="1"/>
-    <w:lsdException w:name="annotation reference" w:semiHidden="1" w:unhideWhenUsed="1"/>
-    <w:lsdException w:name="line number" w:semiHidden="1" w:unhideWhenUsed="1"/>
-    <w:lsdException w:name="page number" w:semiHidden="1" w:unhideWhenUsed="1"/>
-    <w:lsdException w:name="endnote reference" w:semiHidden="1" w:unhideWhenUsed="1"/>
-    <w:lsdException w:name="endnote text" w:semiHidden="1" w:unhideWhenUsed="1"/>
-    <w:lsdException w:name="table of authorities" w:semiHidden="1" w:unhideWhenUsed="1"/>
-    <w:lsdException w:name="macro" w:semiHidden="1" w:unhideWhenUsed="1"/>
-    <w:lsdException w:name="toa heading" w:semiHidden="1" w:unhideWhenUsed="1"/>
-    <w:lsdException w:name="List" w:semiHidden="1" w:unhideWhenUsed="1"/>
-    <w:lsdException w:name="List Bullet" w:semiHidden="1" w:unhideWhenUsed="1"/>
-    <w:lsdException w:name="List Number" w:semiHidden="1" w:unhideWhenUsed="1"/>
-    <w:lsdException w:name="List 2" w:semiHidden="1" w:unhideWhenUsed="1"/>
-    <w:lsdException w:name="List 3" w:semiHidden="1" w:unhideWhenUsed="1"/>
-    <w:lsdException w:name="List 4" w:semiHidden="1" w:unhideWhenUsed="1"/>
-    <w:lsdException w:name="List 5" w:semiHidden="1" w:unhideWhenUsed="1"/>
-    <w:lsdException w:name="List Bullet 2" w:semiHidden="1" w:unhideWhenUsed="1"/>
-    <w:lsdException w:name="List Bullet 3" w:semiHidden="1" w:unhideWhenUsed="1"/>
-    <w:lsdException w:name="List Bullet 4" w:semiHidden="1" w:unhideWhenUsed="1"/>
-    <w:lsdException w:name="List Bullet 5" w:semiHidden="1" w:unhideWhenUsed="1"/>
-    <w:lsdException w:name="List Number 2" w:semiHidden="1" w:unhideWhenUsed="1"/>
-    <w:lsdException w:name="List Number 3" w:semiHidden="1" w:unhideWhenUsed="1"/>
-    <w:lsdException w:name="List Number 4" w:semiHidden="1" w:unhideWhenUsed="1"/>
-    <w:lsdException w:name="List Number 5" w:semiHidden="1" w:unhideWhenUsed="1"/>
-    <w:lsdException w:name="Title" w:uiPriority="10" w:qFormat="1"/>
-    <w:lsdException w:name="Closing" w:semiHidden="1" w:unhideWhenUsed="1"/>
-    <w:lsdException w:name="Signature" w:semiHidden="1" w:unhideWhenUsed="1"/>
-    <w:lsdException w:name="Default Paragraph Font" w:semiHidden="1" w:uiPriority="1" w:unhideWhenUsed="1"/>
-    <w:lsdException w:name="Body Text" w:semiHidden="1" w:unhideWhenUsed="1"/>
-    <w:lsdException w:name="Body Text Indent" w:semiHidden="1" w:unhideWhenUsed="1"/>
-    <w:lsdException w:name="List Continue" w:semiHidden="1" w:unhideWhenUsed="1"/>
-    <w:lsdException w:name="List Continue 2" w:semiHidden="1" w:unhideWhenUsed="1"/>
-    <w:lsdException w:name="List Continue 3" w:semiHidden="1" w:unhideWhenUsed="1"/>
-    <w:lsdException w:name="List Continue 4" w:semiHidden="1" w:unhideWhenUsed="1"/>
-    <w:lsdException w:name="List Continue 5" w:semiHidden="1" w:unhideWhenUsed="1"/>
-    <w:lsdException w:name="Message Header" w:semiHidden="1" w:unhideWhenUsed="1"/>
-    <w:lsdException w:name="Subtitle" w:uiPriority="11" w:qFormat="1"/>
-    <w:lsdException w:name="Salutation" w:semiHidden="1" w:unhideWhenUsed="1"/>
-    <w:lsdException w:name="Date" w:semiHidden="1" w:unhideWhenUsed="1"/>
-    <w:lsdException w:name="Body Text First Indent" w:semiHidden="1" w:unhideWhenUsed="1"/>
-    <w:lsdException w:name="Body Text First Indent 2" w:semiHidden="1" w:unhideWhenUsed="1"/>
-    <w:lsdException w:name="Note Heading" w:semiHidden="1" w:unhideWhenUsed="1"/>
-    <w:lsdException w:name="Body Text 2" w:semiHidden="1" w:unhideWhenUsed="1"/>
-    <w:lsdException w:name="Body Text 3" w:semiHidden="1" w:unhideWhenUsed="1"/>
-    <w:lsdException w:name="Body Text Indent 2" w:semiHidden="1" w:unhideWhenUsed="1"/>
-    <w:lsdException w:name="Body Text Indent 3" w:semiHidden="1" w:unhideWhenUsed="1"/>
-    <w:lsdException w:name="Block Text" w:semiHidden="1" w:unhideWhenUsed="1"/>
-    <w:lsdException w:name="Hyperlink" w:semiHidden="1" w:unhideWhenUsed="1"/>
-    <w:lsdException w:name="FollowedHyperlink" w:semiHidden="1" w:unhideWhenUsed="1"/>
-    <w:lsdException w:name="Strong" w:uiPriority="22" w:qFormat="1"/>
-    <w:lsdException w:name="Emphasis" w:uiPriority="20" w:qFormat="1"/>
-    <w:lsdException w:name="Document Map" w:semiHidden="1" w:unhideWhenUsed="1"/>
-    <w:lsdException w:name="Plain Text" w:semiHidden="1" w:unhideWhenUsed="1"/>
-    <w:lsdException w:name="E-mail Signature" w:semiHidden="1" w:unhideWhenUsed="1"/>
-    <w:lsdException w:name="HTML Top of Form" w:semiHidden="1" w:unhideWhenUsed="1"/>
-    <w:lsdException w:name="HTML Bottom of Form" w:semiHidden="1" w:unhideWhenUsed="1"/>
-    <w:lsdException w:name="Normal (Web)" w:semiHidden="1" w:unhideWhenUsed="1"/>
-    <w:lsdException w:name="HTML Acronym" w:semiHidden="1" w:unhideWhenUsed="1"/>
-    <w:lsdException w:name="HTML Address" w:semiHidden="1" w:unhideWhenUsed="1"/>
-    <w:lsdException w:name="HTML Cite" w:semiHidden="1" w:unhideWhenUsed="1"/>
-    <w:lsdException w:name="HTML Code" w:semiHidden="1" w:unhideWhenUsed="1"/>
-    <w:lsdException w:name="HTML Definition" w:semiHidden="1" w:unhideWhenUsed="1"/>
-    <w:lsdException w:name="HTML Keyboard" w:semiHidden="1" w:unhideWhenUsed="1"/>
-    <w:lsdException w:name="HTML Preformatted" w:semiHidden="1" w:unhideWhenUsed="1"/>
-    <w:lsdException w:name="HTML Sample" w:semiHidden="1" w:unhideWhenUsed="1"/>
-    <w:lsdException w:name="HTML Typewriter" w:semiHidden="1" w:unhideWhenUsed="1"/>
-    <w:lsdException w:name="HTML Variable" w:semiHidden="1" w:unhideWhenUsed="1"/>
-    <w:lsdException w:name="Normal Table" w:semiHidden="1" w:unhideWhenUsed="1"/>
-    <w:lsdException w:name="annotation subject" w:semiHidden="1" w:unhideWhenUsed="1"/>
-    <w:lsdException w:name="No List" w:semiHidden="1" w:unhideWhenUsed="1"/>
-    <w:lsdException w:name="Outline List 1" w:semiHidden="1" w:unhideWhenUsed="1"/>
-    <w:lsdException w:name="Outline List 2" w:semiHidden="1" w:unhideWhenUsed="1"/>
-    <w:lsdException w:name="Outline List 3" w:semiHidden="1" w:unhideWhenUsed="1"/>
-    <w:lsdException w:name="Table Simple 1" w:semiHidden="1" w:unhideWhenUsed="1"/>
-    <w:lsdException w:name="Table Simple 2" w:semiHidden="1" w:unhideWhenUsed="1"/>
-    <w:lsdException w:name="Table Simple 3" w:semiHidden="1" w:unhideWhenUsed="1"/>
-    <w:lsdException w:name="Table Classic 1" w:semiHidden="1" w:unhideWhenUsed="1"/>
-    <w:lsdException w:name="Table Classic 2" w:semiHidden="1" w:unhideWhenUsed="1"/>
-    <w:lsdException w:name="Table Classic 3" w:semiHidden="1" w:unhideWhenUsed="1"/>
-    <w:lsdException w:name="Table Classic 4" w:semiHidden="1" w:unhideWhenUsed="1"/>
-    <w:lsdException w:name="Table Colorful 1" w:semiHidden="1" w:unhideWhenUsed="1"/>
-    <w:lsdException w:name="Table Colorful 2" w:semiHidden="1" w:unhideWhenUsed="1"/>
-    <w:lsdException w:name="Table Colorful 3" w:semiHidden="1" w:unhideWhenUsed="1"/>
-    <w:lsdException w:name="Table Columns 1" w:semiHidden="1" w:unhideWhenUsed="1"/>
-    <w:lsdException w:name="Table Columns 2" w:semiHidden="1" w:unhideWhenUsed="1"/>
-    <w:lsdException w:name="Table Columns 3" w:semiHidden="1" w:unhideWhenUsed="1"/>
-    <w:lsdException w:name="Table Columns 4" w:semiHidden="1" w:unhideWhenUsed="1"/>
-    <w:lsdException w:name="Table Columns 5" w:semiHidden="1" w:unhideWhenUsed="1"/>
-    <w:lsdException w:name="Table Grid 1" w:semiHidden="1" w:unhideWhenUsed="1"/>
-    <w:lsdException w:name="Table Grid 2" w:semiHidden="1" w:unhideWhenUsed="1"/>
-    <w:lsdException w:name="Table Grid 3" w:semiHidden="1" w:unhideWhenUsed="1"/>
-    <w:lsdException w:name="Table Grid 4" w:semiHidden="1" w:unhideWhenUsed="1"/>
-    <w:lsdException w:name="Table Grid 5" w:semiHidden="1" w:unhideWhenUsed="1"/>
-    <w:lsdException w:name="Table Grid 6" w:semiHidden="1" w:unhideWhenUsed="1"/>
-    <w:lsdException w:name="Table Grid 7" w:semiHidden="1" w:unhideWhenUsed="1"/>
-    <w:lsdException w:name="Table Grid 8" w:semiHidden="1" w:unhideWhenUsed="1"/>
-    <w:lsdException w:name="Table List 1" w:semiHidden="1" w:unhideWhenUsed="1"/>
-    <w:lsdException w:name="Table List 2" w:semiHidden="1" w:unhideWhenUsed="1"/>
-    <w:lsdException w:name="Table List 3" w:semiHidden="1" w:unhideWhenUsed="1"/>
-    <w:lsdException w:name="Table List 4" w:semiHidden="1" w:unhideWhenUsed="1"/>
-    <w:lsdException w:name="Table List 5" w:semiHidden="1" w:unhideWhenUsed="1"/>
-    <w:lsdException w:name="Table List 6" w:semiHidden="1" w:unhideWhenUsed="1"/>
-    <w:lsdException w:name="Table List 7" w:semiHidden="1" w:unhideWhenUsed="1"/>
-    <w:lsdException w:name="Table List 8" w:semiHidden="1" w:unhideWhenUsed="1"/>
-    <w:lsdException w:name="Table 3D effects 1" w:semiHidden="1" w:unhideWhenUsed="1"/>
-    <w:lsdException w:name="Table 3D effects 2" w:semiHidden="1" w:unhideWhenUsed="1"/>
-    <w:lsdException w:name="Table 3D effects 3" w:semiHidden="1" w:unhideWhenUsed="1"/>
-    <w:lsdException w:name="Table Contemporary" w:semiHidden="1" w:unhideWhenUsed="1"/>
-    <w:lsdException w:name="Table Elegant" w:semiHidden="1" w:unhideWhenUsed="1"/>
-    <w:lsdException w:name="Table Professional" w:semiHidden="1" w:unhideWhenUsed="1"/>
-    <w:lsdException w:name="Table Subtle 1" w:semiHidden="1" w:unhideWhenUsed="1"/>
-    <w:lsdException w:name="Table Subtle 2" w:semiHidden="1" w:unhideWhenUsed="1"/>
-    <w:lsdException w:name="Table Web 1" w:semiHidden="1" w:unhideWhenUsed="1"/>
-    <w:lsdException w:name="Table Web 2" w:semiHidden="1" w:unhideWhenUsed="1"/>
-    <w:lsdException w:name="Table Web 3" w:semiHidden="1" w:unhideWhenUsed="1"/>
-    <w:lsdException w:name="Balloon Text" w:semiHidden="1" w:unhideWhenUsed="1"/>
-    <w:lsdException w:name="Table Grid" w:uiPriority="39"/>
-    <w:lsdException w:name="Table Theme" w:semiHidden="1" w:unhideWhenUsed="1"/>
-    <w:lsdException w:name="Placeholder Text" w:semiHidden="1"/>
-    <w:lsdException w:name="No Spacing" w:uiPriority="1" w:qFormat="1"/>
-    <w:lsdException w:name="Light Shading" w:uiPriority="60"/>
-    <w:lsdException w:name="Light List" w:uiPriority="61"/>
-    <w:lsdException w:name="Light Grid" w:uiPriority="62"/>
-    <w:lsdException w:name="Medium Shading 1" w:uiPriority="63"/>
-    <w:lsdException w:name="Medium Shading 2" w:uiPriority="64"/>
-    <w:lsdException w:name="Medium List 1" w:uiPriority="65"/>
-    <w:lsdException w:name="Medium List 2" w:uiPriority="66"/>
-    <w:lsdException w:name="Medium Grid 1" w:uiPriority="67"/>
-    <w:lsdException w:name="Medium Grid 2" w:uiPriority="68"/>
-    <w:lsdException w:name="Medium Grid 3" w:uiPriority="69"/>
-    <w:lsdException w:name="Dark List" w:uiPriority="70"/>
-    <w:lsdException w:name="Colorful Shading" w:uiPriority="71"/>
-    <w:lsdException w:name="Colorful List" w:uiPriority="72"/>
-    <w:lsdException w:name="Colorful Grid" w:uiPriority="73"/>
-    <w:lsdException w:name="Light Shading Accent 1" w:uiPriority="60"/>
-    <w:lsdException w:name="Light List Accent 1" w:uiPriority="61"/>
-    <w:lsdException w:name="Light Grid Accent 1" w:uiPriority="62"/>
-    <w:lsdException w:name="Medium Shading 1 Accent 1" w:uiPriority="63"/>
-    <w:lsdException w:name="Medium Shading 2 Accent 1" w:uiPriority="64"/>
-    <w:lsdException w:name="Medium List 1 Accent 1" w:uiPriority="65"/>
-    <w:lsdException w:name="Revision" w:semiHidden="1"/>
-    <w:lsdException w:name="List Paragraph" w:uiPriority="34" w:qFormat="1"/>
-    <w:lsdException w:name="Quote" w:uiPriority="29" w:qFormat="1"/>
-    <w:lsdException w:name="Intense Quote" w:uiPriority="30" w:qFormat="1"/>
-    <w:lsdException w:name="Medium List 2 Accent 1" w:uiPriority="66"/>
-    <w:lsdException w:name="Medium Grid 1 Accent 1" w:uiPriority="67"/>
-    <w:lsdException w:name="Medium Grid 2 Accent 1" w:uiPriority="68"/>
-    <w:lsdException w:name="Medium Grid 3 Accent 1" w:uiPriority="69"/>
-    <w:lsdException w:name="Dark List Accent 1" w:uiPriority="70"/>
-    <w:lsdException w:name="Colorful Shading Accent 1" w:uiPriority="71"/>
-    <w:lsdException w:name="Colorful List Accent 1" w:uiPriority="72"/>
-    <w:lsdException w:name="Colorful Grid Accent 1" w:uiPriority="73"/>
-    <w:lsdException w:name="Light Shading Accent 2" w:uiPriority="60"/>
-    <w:lsdException w:name="Light List Accent 2" w:uiPriority="61"/>
-    <w:lsdException w:name="Light Grid Accent 2" w:uiPriority="62"/>
-    <w:lsdException w:name="Medium Shading 1 Accent 2" w:uiPriority="63"/>
-    <w:lsdException w:name="Medium Shading 2 Accent 2" w:uiPriority="64"/>
-    <w:lsdException w:name="Medium List 1 Accent 2" w:uiPriority="65"/>
-    <w:lsdException w:name="Medium List 2 Accent 2" w:uiPriority="66"/>
-    <w:lsdException w:name="Medium Grid 1 Accent 2" w:uiPriority="67"/>
-    <w:lsdException w:name="Medium Grid 2 Accent 2" w:uiPriority="68"/>
-    <w:lsdException w:name="Medium Grid 3 Accent 2" w:uiPriority="69"/>
-    <w:lsdException w:name="Dark List Accent 2" w:uiPriority="70"/>
-    <w:lsdException w:name="Colorful Shading Accent 2" w:uiPriority="71"/>
-    <w:lsdException w:name="Colorful List Accent 2" w:uiPriority="72"/>
-    <w:lsdException w:name="Colorful Grid Accent 2" w:uiPriority="73"/>
-    <w:lsdException w:name="Light Shading Accent 3" w:uiPriority="60"/>
-    <w:lsdException w:name="Light List Accent 3" w:uiPriority="61"/>
-    <w:lsdException w:name="Light Grid Accent 3" w:uiPriority="62"/>
-    <w:lsdException w:name="Medium Shading 1 Accent 3" w:uiPriority="63"/>
-    <w:lsdException w:name="Medium Shading 2 Accent 3" w:uiPriority="64"/>
-    <w:lsdException w:name="Medium List 1 Accent 3" w:uiPriority="65"/>
-    <w:lsdException w:name="Medium List 2 Accent 3" w:uiPriority="66"/>
-    <w:lsdException w:name="Medium Grid 1 Accent 3" w:uiPriority="67"/>
-    <w:lsdException w:name="Medium Grid 2 Accent 3" w:uiPriority="68"/>
-    <w:lsdException w:name="Medium Grid 3 Accent 3" w:uiPriority="69"/>
-    <w:lsdException w:name="Dark List Accent 3" w:uiPriority="70"/>
-    <w:lsdException w:name="Colorful Shading Accent 3" w:uiPriority="71"/>
-    <w:lsdException w:name="Colorful List Accent 3" w:uiPriority="72"/>
-    <w:lsdException w:name="Colorful Grid Accent 3" w:uiPriority="73"/>
-    <w:lsdException w:name="Light Shading Accent 4" w:uiPriority="60"/>
-    <w:lsdException w:name="Light List Accent 4" w:uiPriority="61"/>
-    <w:lsdException w:name="Light Grid Accent 4" w:uiPriority="62"/>
-    <w:lsdException w:name="Medium Shading 1 Accent 4" w:uiPriority="63"/>
-    <w:lsdException w:name="Medium Shading 2 Accent 4" w:uiPriority="64"/>
-    <w:lsdException w:name="Medium List 1 Accent 4" w:uiPriority="65"/>
-    <w:lsdException w:name="Medium List 2 Accent 4" w:uiPriority="66"/>
-    <w:lsdException w:name="Medium Grid 1 Accent 4" w:uiPriority="67"/>
-    <w:lsdException w:name="Medium Grid 2 Accent 4" w:uiPriority="68"/>
-    <w:lsdException w:name="Medium Grid 3 Accent 4" w:uiPriority="69"/>
-    <w:lsdException w:name="Dark List Accent 4" w:uiPriority="70"/>
-    <w:lsdException w:name="Colorful Shading Accent 4" w:uiPriority="71"/>
-    <w:lsdException w:name="Colorful List Accent 4" w:uiPriority="72"/>
-    <w:lsdException w:name="Colorful Grid Accent 4" w:uiPriority="73"/>
-    <w:lsdException w:name="Light Shading Accent 5" w:uiPriority="60"/>
-    <w:lsdException w:name="Light List Accent 5" w:uiPriority="61"/>
-    <w:lsdException w:name="Light Grid Accent 5" w:uiPriority="62"/>
-    <w:lsdException w:name="Medium Shading 1 Accent 5" w:uiPriority="63"/>
-    <w:lsdException w:name="Medium Shading 2 Accent 5" w:uiPriority="64"/>
-    <w:lsdException w:name="Medium List 1 Accent 5" w:uiPriority="65"/>
-    <w:lsdException w:name="Medium List 2 Accent 5" w:uiPriority="66"/>
-    <w:lsdException w:name="Medium Grid 1 Accent 5" w:uiPriority="67"/>
-    <w:lsdException w:name="Medium Grid 2 Accent 5" w:uiPriority="68"/>
-    <w:lsdException w:name="Medium Grid 3 Accent 5" w:uiPriority="69"/>
-    <w:lsdException w:name="Dark List Accent 5" w:uiPriority="70"/>
-    <w:lsdException w:name="Colorful Shading Accent 5" w:uiPriority="71"/>
-    <w:lsdException w:name="Colorful List Accent 5" w:uiPriority="72"/>
-    <w:lsdException w:name="Colorful Grid Accent 5" w:uiPriority="73"/>
-    <w:lsdException w:name="Light Shading Accent 6" w:uiPriority="60"/>
-    <w:lsdException w:name="Light List Accent 6" w:uiPriority="61"/>
-    <w:lsdException w:name="Light Grid Accent 6" w:uiPriority="62"/>
-    <w:lsdException w:name="Medium Shading 1 Accent 6" w:uiPriority="63"/>
-    <w:lsdException w:name="Medium Shading 2 Accent 6" w:uiPriority="64"/>
-    <w:lsdException w:name="Medium List 1 Accent 6" w:uiPriority="65"/>
-    <w:lsdException w:name="Medium List 2 Accent 6" w:uiPriority="66"/>
-    <w:lsdException w:name="Medium Grid 1 Accent 6" w:uiPriority="67"/>
-    <w:lsdException w:name="Medium Grid 2 Accent 6" w:uiPriority="68"/>
-    <w:lsdException w:name="Medium Grid 3 Accent 6" w:uiPriority="69"/>
-    <w:lsdException w:name="Dark List Accent 6" w:uiPriority="70"/>
-    <w:lsdException w:name="Colorful Shading Accent 6" w:uiPriority="71"/>
-    <w:lsdException w:name="Colorful List Accent 6" w:uiPriority="72"/>
-    <w:lsdException w:name="Colorful Grid Accent 6" w:uiPriority="73"/>
-    <w:lsdException w:name="Subtle Emphasis" w:uiPriority="19" w:qFormat="1"/>
-    <w:lsdException w:name="Intense Emphasis" w:uiPriority="21" w:qFormat="1"/>
-    <w:lsdException w:name="Subtle Reference" w:uiPriority="31" w:qFormat="1"/>
-    <w:lsdException w:name="Intense Reference" w:uiPriority="32" w:qFormat="1"/>
-    <w:lsdException w:name="Book Title" w:uiPriority="33" w:qFormat="1"/>
-    <w:lsdException w:name="Bibliography" w:semiHidden="1" w:uiPriority="37" w:unhideWhenUsed="1"/>
-    <w:lsdException w:name="TOC Heading" w:semiHidden="1" w:uiPriority="39" w:unhideWhenUsed="1" w:qFormat="1"/>
-    <w:lsdException w:name="Plain Table 1" w:uiPriority="41"/>
-    <w:lsdException w:name="Plain Table 2" w:uiPriority="42"/>
-    <w:lsdException w:name="Plain Table 3" w:uiPriority="43"/>
-    <w:lsdException w:name="Plain Table 4" w:uiPriority="44"/>
-    <w:lsdException w:name="Plain Table 5" w:uiPriority="45"/>
-    <w:lsdException w:name="Grid Table Light" w:uiPriority="40"/>
-    <w:lsdException w:name="Grid Table 1 Light" w:uiPriority="46"/>
-    <w:lsdException w:name="Grid Table 2" w:uiPriority="47"/>
-    <w:lsdException w:name="Grid Table 3" w:uiPriority="48"/>
-    <w:lsdException w:name="Grid Table 4" w:uiPriority="49"/>
-    <w:lsdException w:name="Grid Table 5 Dark" w:uiPriority="50"/>
-    <w:lsdException w:name="Grid Table 6 Colorful" w:uiPriority="51"/>
-    <w:lsdException w:name="Grid Table 7 Colorful" w:uiPriority="52"/>
-    <w:lsdException w:name="Grid Table 1 Light Accent 1" w:uiPriority="46"/>
-    <w:lsdException w:name="Grid Table 2 Accent 1" w:uiPriority="47"/>
-    <w:lsdException w:name="Grid Table 3 Accent 1" w:uiPriority="48"/>
-    <w:lsdException w:name="Grid Table 4 Accent 1" w:uiPriority="49"/>
-    <w:lsdException w:name="Grid Table 5 Dark Accent 1" w:uiPriority="50"/>
-    <w:lsdException w:name="Grid Table 6 Colorful Accent 1" w:uiPriority="51"/>
-    <w:lsdException w:name="Grid Table 7 Colorful Accent 1" w:uiPriority="52"/>
-    <w:lsdException w:name="Grid Table 1 Light Accent 2" w:uiPriority="46"/>
-    <w:lsdException w:name="Grid Table 2 Accent 2" w:uiPriority="47"/>
-    <w:lsdException w:name="Grid Table 3 Accent 2" w:uiPriority="48"/>
-    <w:lsdException w:name="Grid Table 4 Accent 2" w:uiPriority="49"/>
-    <w:lsdException w:name="Grid Table 5 Dark Accent 2" w:uiPriority="50"/>
-    <w:lsdException w:name="Grid Table 6 Colorful Accent 2" w:uiPriority="51"/>
-    <w:lsdException w:name="Grid Table 7 Colorful Accent 2" w:uiPriority="52"/>
-    <w:lsdException w:name="Grid Table 1 Light Accent 3" w:uiPriority="46"/>
-    <w:lsdException w:name="Grid Table 2 Accent 3" w:uiPriority="47"/>
-    <w:lsdException w:name="Grid Table 3 Accent 3" w:uiPriority="48"/>
-    <w:lsdException w:name="Grid Table 4 Accent 3" w:uiPriority="49"/>
-    <w:lsdException w:name="Grid Table 5 Dark Accent 3" w:uiPriority="50"/>
-    <w:lsdException w:name="Grid Table 6 Colorful Accent 3" w:uiPriority="51"/>
-    <w:lsdException w:name="Grid Table 7 Colorful Accent 3" w:uiPriority="52"/>
-    <w:lsdException w:name="Grid Table 1 Light Accent 4" w:uiPriority="46"/>
-    <w:lsdException w:name="Grid Table 2 Accent 4" w:uiPriority="47"/>
-    <w:lsdException w:name="Grid Table 3 Accent 4" w:uiPriority="48"/>
-    <w:lsdException w:name="Grid Table 4 Accent 4" w:uiPriority="49"/>
-    <w:lsdException w:name="Grid Table 5 Dark Accent 4" w:uiPriority="50"/>
-    <w:lsdException w:name="Grid Table 6 Colorful Accent 4" w:uiPriority="51"/>
-    <w:lsdException w:name="Grid Table 7 Colorful Accent 4" w:uiPriority="52"/>
-    <w:lsdException w:name="Grid Table 1 Light Accent 5" w:uiPriority="46"/>
-    <w:lsdException w:name="Grid Table 2 Accent 5" w:uiPriority="47"/>
-    <w:lsdException w:name="Grid Table 3 Accent 5" w:uiPriority="48"/>
-    <w:lsdException w:name="Grid Table 4 Accent 5" w:uiPriority="49"/>
-    <w:lsdException w:name="Grid Table 5 Dark Accent 5" w:uiPriority="50"/>
-    <w:lsdException w:name="Grid Table 6 Colorful Accent 5" w:uiPriority="51"/>
-    <w:lsdException w:name="Grid Table 7 Colorful Accent 5" w:uiPriority="52"/>
-    <w:lsdException w:name="Grid Table 1 Light Accent 6" w:uiPriority="46"/>
-    <w:lsdException w:name="Grid Table 2 Accent 6" w:uiPriority="47"/>
-    <w:lsdException w:name="Grid Table 3 Accent 6" w:uiPriority="48"/>
-    <w:lsdException w:name="Grid Table 4 Accent 6" w:uiPriority="49"/>
-    <w:lsdException w:name="Grid Table 5 Dark Accent 6" w:uiPriority="50"/>
-    <w:lsdException w:name="Grid Table 6 Colorful Accent 6" w:uiPriority="51"/>
-    <w:lsdException w:name="Grid Table 7 Colorful Accent 6" w:uiPriority="52"/>
-    <w:lsdException w:name="List Table 1 Light" w:uiPriority="46"/>
-    <w:lsdException w:name="List Table 2" w:uiPriority="47"/>
-    <w:lsdException w:name="List Table 3" w:uiPriority="48"/>
-    <w:lsdException w:name="List Table 4" w:uiPriority="49"/>
-    <w:lsdException w:name="List Table 5 Dark" w:uiPriority="50"/>
-    <w:lsdException w:name="List Table 6 Colorful" w:uiPriority="51"/>
-    <w:lsdException w:name="List Table 7 Colorful" w:uiPriority="52"/>
-    <w:lsdException w:name="List Table 1 Light Accent 1" w:uiPriority="46"/>
-    <w:lsdException w:name="List Table 2 Accent 1" w:uiPriority="47"/>
-    <w:lsdException w:name="List Table 3 Accent 1" w:uiPriority="48"/>
-    <w:lsdException w:name="List Table 4 Accent 1" w:uiPriority="49"/>
-    <w:lsdException w:name="List Table 5 Dark Accent 1" w:uiPriority="50"/>
-    <w:lsdException w:name="List Table 6 Colorful Accent 1" w:uiPriority="51"/>
-    <w:lsdException w:name="List Table 7 Colorful Accent 1" w:uiPriority="52"/>
-    <w:lsdException w:name="List Table 1 Light Accent 2" w:uiPriority="46"/>
-    <w:lsdException w:name="List Table 2 Accent 2" w:uiPriority="47"/>
-    <w:lsdException w:name="List Table 3 Accent 2" w:uiPriority="48"/>
-    <w:lsdException w:name="List Table 4 Accent 2" w:uiPriority="49"/>
-    <w:lsdException w:name="List Table 5 Dark Accent 2" w:uiPriority="50"/>
-    <w:lsdException w:name="List Table 6 Colorful Accent 2" w:uiPriority="51"/>
-    <w:lsdException w:name="List Table 7 Colorful Accent 2" w:uiPriority="52"/>
-    <w:lsdException w:name="List Table 1 Light Accent 3" w:uiPriority="46"/>
-    <w:lsdException w:name="List Table 2 Accent 3" w:uiPriority="47"/>
-    <w:lsdException w:name="List Table 3 Accent 3" w:uiPriority="48"/>
-    <w:lsdException w:name="List Table 4 Accent 3" w:uiPriority="49"/>
-    <w:lsdException w:name="List Table 5 Dark Accent 3" w:uiPriority="50"/>
-    <w:lsdException w:name="List Table 6 Colorful Accent 3" w:uiPriority="51"/>
-    <w:lsdException w:name="List Table 7 Colorful Accent 3" w:uiPriority="52"/>
-    <w:lsdException w:name="List Table 1 Light Accent 4" w:uiPriority="46"/>
-    <w:lsdException w:name="List Table 2 Accent 4" w:uiPriority="47"/>
-    <w:lsdException w:name="List Table 3 Accent 4" w:uiPriority="48"/>
-    <w:lsdException w:name="List Table 4 Accent 4" w:uiPriority="49"/>
-    <w:lsdException w:name="List Table 5 Dark Accent 4" w:uiPriority="50"/>
-    <w:lsdException w:name="List Table 6 Colorful Accent 4" w:uiPriority="51"/>
-    <w:lsdException w:name="List Table 7 Colorful Accent 4" w:uiPriority="52"/>
-    <w:lsdException w:name="List Table 1 Light Accent 5" w:uiPriority="46"/>
-    <w:lsdException w:name="List Table 2 Accent 5" w:uiPriority="47"/>
-    <w:lsdException w:name="List Table 3 Accent 5" w:uiPriority="48"/>
-    <w:lsdException w:name="List Table 4 Accent 5" w:uiPriority="49"/>
-    <w:lsdException w:name="List Table 5 Dark Accent 5" w:uiPriority="50"/>
-    <w:lsdException w:name="List Table 6 Colorful Accent 5" w:uiPriority="51"/>
-    <w:lsdException w:name="List Table 7 Colorful Accent 5" w:uiPriority="52"/>
-    <w:lsdException w:name="List Table 1 Light Accent 6" w:uiPriority="46"/>
-    <w:lsdException w:name="List Table 2 Accent 6" w:uiPriority="47"/>
-    <w:lsdException w:name="List Table 3 Accent 6" w:uiPriority="48"/>
-    <w:lsdException w:name="List Table 4 Accent 6" w:uiPriority="49"/>
-    <w:lsdException w:name="List Table 5 Dark Accent 6" w:uiPriority="50"/>
-    <w:lsdException w:name="List Table 6 Colorful Accent 6" w:uiPriority="51"/>
-    <w:lsdException w:name="List Table 7 Colorful Accent 6" w:uiPriority="52"/>
+  <w:latentStyles w:defLockedState="0" w:defUIPriority="99" w:defSemiHidden="1" w:defUnhideWhenUsed="1" w:defQFormat="0" w:count="267">
+    <w:lsdException w:name="Normal" w:semiHidden="0" w:uiPriority="0" w:unhideWhenUsed="0" w:qFormat="1"/>
+    <w:lsdException w:name="heading 1" w:semiHidden="0" w:uiPriority="9" w:unhideWhenUsed="0" w:qFormat="1"/>
+    <w:lsdException w:name="heading 2" w:uiPriority="9" w:qFormat="1"/>
+    <w:lsdException w:name="heading 3" w:uiPriority="9" w:qFormat="1"/>
+    <w:lsdException w:name="heading 4" w:uiPriority="9" w:qFormat="1"/>
+    <w:lsdException w:name="heading 5" w:uiPriority="9" w:qFormat="1"/>
+    <w:lsdException w:name="heading 6" w:uiPriority="9" w:qFormat="1"/>
+    <w:lsdException w:name="heading 7" w:uiPriority="9" w:qFormat="1"/>
+    <w:lsdException w:name="heading 8" w:uiPriority="9" w:qFormat="1"/>
+    <w:lsdException w:name="heading 9" w:uiPriority="9" w:qFormat="1"/>
+    <w:lsdException w:name="toc 1" w:uiPriority="39"/>
+    <w:lsdException w:name="toc 2" w:uiPriority="39"/>
+    <w:lsdException w:name="toc 3" w:uiPriority="39"/>
+    <w:lsdException w:name="toc 4" w:uiPriority="39"/>
+    <w:lsdException w:name="toc 5" w:uiPriority="39"/>
+    <w:lsdException w:name="toc 6" w:uiPriority="39"/>
+    <w:lsdException w:name="toc 7" w:uiPriority="39"/>
+    <w:lsdException w:name="toc 8" w:uiPriority="39"/>
+    <w:lsdException w:name="toc 9" w:uiPriority="39"/>
+    <w:lsdException w:name="caption" w:uiPriority="35" w:qFormat="1"/>
+    <w:lsdException w:name="Title" w:semiHidden="0" w:uiPriority="10" w:unhideWhenUsed="0" w:qFormat="1"/>
+    <w:lsdException w:name="Default Paragraph Font" w:uiPriority="1"/>
+    <w:lsdException w:name="Subtitle" w:semiHidden="0" w:uiPriority="11" w:unhideWhenUsed="0" w:qFormat="1"/>
+    <w:lsdException w:name="Strong" w:semiHidden="0" w:uiPriority="22" w:unhideWhenUsed="0" w:qFormat="1"/>
+    <w:lsdException w:name="Emphasis" w:semiHidden="0" w:uiPriority="20" w:unhideWhenUsed="0" w:qFormat="1"/>
+    <w:lsdException w:name="Table Grid" w:semiHidden="0" w:uiPriority="39" w:unhideWhenUsed="0"/>
+    <w:lsdException w:name="Placeholder Text" w:unhideWhenUsed="0"/>
+    <w:lsdException w:name="No Spacing" w:semiHidden="0" w:uiPriority="1" w:unhideWhenUsed="0" w:qFormat="1"/>
+    <w:lsdException w:name="Light Shading" w:semiHidden="0" w:uiPriority="60" w:unhideWhenUsed="0"/>
+    <w:lsdException w:name="Light List" w:semiHidden="0" w:uiPriority="61" w:unhideWhenUsed="0"/>
+    <w:lsdException w:name="Light Grid" w:semiHidden="0" w:uiPriority="62" w:unhideWhenUsed="0"/>
+    <w:lsdException w:name="Medium Shading 1" w:semiHidden="0" w:uiPriority="63" w:unhideWhenUsed="0"/>
+    <w:lsdException w:name="Medium Shading 2" w:semiHidden="0" w:uiPriority="64" w:unhideWhenUsed="0"/>
+    <w:lsdException w:name="Medium List 1" w:semiHidden="0" w:uiPriority="65" w:unhideWhenUsed="0"/>
+    <w:lsdException w:name="Medium List 2" w:semiHidden="0" w:uiPriority="66" w:unhideWhenUsed="0"/>
+    <w:lsdException w:name="Medium Grid 1" w:semiHidden="0" w:uiPriority="67" w:unhideWhenUsed="0"/>
+    <w:lsdException w:name="Medium Grid 2" w:semiHidden="0" w:uiPriority="68" w:unhideWhenUsed="0"/>
+    <w:lsdException w:name="Medium Grid 3" w:semiHidden="0" w:uiPriority="69" w:unhideWhenUsed="0"/>
+    <w:lsdException w:name="Dark List" w:semiHidden="0" w:uiPriority="70" w:unhideWhenUsed="0"/>
+    <w:lsdException w:name="Colorful Shading" w:semiHidden="0" w:uiPriority="71" w:unhideWhenUsed="0"/>
+    <w:lsdException w:name="Colorful List" w:semiHidden="0" w:uiPriority="72" w:unhideWhenUsed="0"/>
+    <w:lsdException w:name="Colorful Grid" w:semiHidden="0" w:uiPriority="73" w:unhideWhenUsed="0"/>
+    <w:lsdException w:name="Light Shading Accent 1" w:semiHidden="0" w:uiPriority="60" w:unhideWhenUsed="0"/>
+    <w:lsdException w:name="Light List Accent 1" w:semiHidden="0" w:uiPriority="61" w:unhideWhenUsed="0"/>
+    <w:lsdException w:name="Light Grid Accent 1" w:semiHidden="0" w:uiPriority="62" w:unhideWhenUsed="0"/>
+    <w:lsdException w:name="Medium Shading 1 Accent 1" w:semiHidden="0" w:uiPriority="63" w:unhideWhenUsed="0"/>
+    <w:lsdException w:name="Medium Shading 2 Accent 1" w:semiHidden="0" w:uiPriority="64" w:unhideWhenUsed="0"/>
+    <w:lsdException w:name="Medium List 1 Accent 1" w:semiHidden="0" w:uiPriority="65" w:unhideWhenUsed="0"/>
+    <w:lsdException w:name="Revision" w:unhideWhenUsed="0"/>
+    <w:lsdException w:name="List Paragraph" w:semiHidden="0" w:uiPriority="34" w:unhideWhenUsed="0" w:qFormat="1"/>
+    <w:lsdException w:name="Quote" w:semiHidden="0" w:uiPriority="29" w:unhideWhenUsed="0" w:qFormat="1"/>
+    <w:lsdException w:name="Intense Quote" w:semiHidden="0" w:uiPriority="30" w:unhideWhenUsed="0" w:qFormat="1"/>
+    <w:lsdException w:name="Medium List 2 Accent 1" w:semiHidden="0" w:uiPriority="66" w:unhideWhenUsed="0"/>
+    <w:lsdException w:name="Medium Grid 1 Accent 1" w:semiHidden="0" w:uiPriority="67" w:unhideWhenUsed="0"/>
+    <w:lsdException w:name="Medium Grid 2 Accent 1" w:semiHidden="0" w:uiPriority="68" w:unhideWhenUsed="0"/>
+    <w:lsdException w:name="Medium Grid 3 Accent 1" w:semiHidden="0" w:uiPriority="69" w:unhideWhenUsed="0"/>
+    <w:lsdException w:name="Dark List Accent 1" w:semiHidden="0" w:uiPriority="70" w:unhideWhenUsed="0"/>
+    <w:lsdException w:name="Colorful Shading Accent 1" w:semiHidden="0" w:uiPriority="71" w:unhideWhenUsed="0"/>
+    <w:lsdException w:name="Colorful List Accent 1" w:semiHidden="0" w:uiPriority="72" w:unhideWhenUsed="0"/>
+    <w:lsdException w:name="Colorful Grid Accent 1" w:semiHidden="0" w:uiPriority="73" w:unhideWhenUsed="0"/>
+    <w:lsdException w:name="Light Shading Accent 2" w:semiHidden="0" w:uiPriority="60" w:unhideWhenUsed="0"/>
+    <w:lsdException w:name="Light List Accent 2" w:semiHidden="0" w:uiPriority="61" w:unhideWhenUsed="0"/>
+    <w:lsdException w:name="Light Grid Accent 2" w:semiHidden="0" w:uiPriority="62" w:unhideWhenUsed="0"/>
+    <w:lsdException w:name="Medium Shading 1 Accent 2" w:semiHidden="0" w:uiPriority="63" w:unhideWhenUsed="0"/>
+    <w:lsdException w:name="Medium Shading 2 Accent 2" w:semiHidden="0" w:uiPriority="64" w:unhideWhenUsed="0"/>
+    <w:lsdException w:name="Medium List 1 Accent 2" w:semiHidden="0" w:uiPriority="65" w:unhideWhenUsed="0"/>
+    <w:lsdException w:name="Medium List 2 Accent 2" w:semiHidden="0" w:uiPriority="66" w:unhideWhenUsed="0"/>
+    <w:lsdException w:name="Medium Grid 1 Accent 2" w:semiHidden="0" w:uiPriority="67" w:unhideWhenUsed="0"/>
+    <w:lsdException w:name="Medium Grid 2 Accent 2" w:semiHidden="0" w:uiPriority="68" w:unhideWhenUsed="0"/>
+    <w:lsdException w:name="Medium Grid 3 Accent 2" w:semiHidden="0" w:uiPriority="69" w:unhideWhenUsed="0"/>
+    <w:lsdException w:name="Dark List Accent 2" w:semiHidden="0" w:uiPriority="70" w:unhideWhenUsed="0"/>
+    <w:lsdException w:name="Colorful Shading Accent 2" w:semiHidden="0" w:uiPriority="71" w:unhideWhenUsed="0"/>
+    <w:lsdException w:name="Colorful List Accent 2" w:semiHidden="0" w:uiPriority="72" w:unhideWhenUsed="0"/>
+    <w:lsdException w:name="Colorful Grid Accent 2" w:semiHidden="0" w:uiPriority="73" w:unhideWhenUsed="0"/>
+    <w:lsdException w:name="Light Shading Accent 3" w:semiHidden="0" w:uiPriority="60" w:unhideWhenUsed="0"/>
+    <w:lsdException w:name="Light List Accent 3" w:semiHidden="0" w:uiPriority="61" w:unhideWhenUsed="0"/>
+    <w:lsdException w:name="Light Grid Accent 3" w:semiHidden="0" w:uiPriority="62" w:unhideWhenUsed="0"/>
+    <w:lsdException w:name="Medium Shading 1 Accent 3" w:semiHidden="0" w:uiPriority="63" w:unhideWhenUsed="0"/>
+    <w:lsdException w:name="Medium Shading 2 Accent 3" w:semiHidden="0" w:uiPriority="64" w:unhideWhenUsed="0"/>
+    <w:lsdException w:name="Medium List 1 Accent 3" w:semiHidden="0" w:uiPriority="65" w:unhideWhenUsed="0"/>
+    <w:lsdException w:name="Medium List 2 Accent 3" w:semiHidden="0" w:uiPriority="66" w:unhideWhenUsed="0"/>
+    <w:lsdException w:name="Medium Grid 1 Accent 3" w:semiHidden="0" w:uiPriority="67" w:unhideWhenUsed="0"/>
+    <w:lsdException w:name="Medium Grid 2 Accent 3" w:semiHidden="0" w:uiPriority="68" w:unhideWhenUsed="0"/>
+    <w:lsdException w:name="Medium Grid 3 Accent 3" w:semiHidden="0" w:uiPriority="69" w:unhideWhenUsed="0"/>
+    <w:lsdException w:name="Dark List Accent 3" w:semiHidden="0" w:uiPriority="70" w:unhideWhenUsed="0"/>
+    <w:lsdException w:name="Colorful Shading Accent 3" w:semiHidden="0" w:uiPriority="71" w:unhideWhenUsed="0"/>
+    <w:lsdException w:name="Colorful List Accent 3" w:semiHidden="0" w:uiPriority="72" w:unhideWhenUsed="0"/>
+    <w:lsdException w:name="Colorful Grid Accent 3" w:semiHidden="0" w:uiPriority="73" w:unhideWhenUsed="0"/>
+    <w:lsdException w:name="Light Shading Accent 4" w:semiHidden="0" w:uiPriority="60" w:unhideWhenUsed="0"/>
+    <w:lsdException w:name="Light List Accent 4" w:semiHidden="0" w:uiPriority="61" w:unhideWhenUsed="0"/>
+    <w:lsdException w:name="Light Grid Accent 4" w:semiHidden="0" w:uiPriority="62" w:unhideWhenUsed="0"/>
+    <w:lsdException w:name="Medium Shading 1 Accent 4" w:semiHidden="0" w:uiPriority="63" w:unhideWhenUsed="0"/>
+    <w:lsdException w:name="Medium Shading 2 Accent 4" w:semiHidden="0" w:uiPriority="64" w:unhideWhenUsed="0"/>
+    <w:lsdException w:name="Medium List 1 Accent 4" w:semiHidden="0" w:uiPriority="65" w:unhideWhenUsed="0"/>
+    <w:lsdException w:name="Medium List 2 Accent 4" w:semiHidden="0" w:uiPriority="66" w:unhideWhenUsed="0"/>
+    <w:lsdException w:name="Medium Grid 1 Accent 4" w:semiHidden="0" w:uiPriority="67" w:unhideWhenUsed="0"/>
+    <w:lsdException w:name="Medium Grid 2 Accent 4" w:semiHidden="0" w:uiPriority="68" w:unhideWhenUsed="0"/>
+    <w:lsdException w:name="Medium Grid 3 Accent 4" w:semiHidden="0" w:uiPriority="69" w:unhideWhenUsed="0"/>
+    <w:lsdException w:name="Dark List Accent 4" w:semiHidden="0" w:uiPriority="70" w:unhideWhenUsed="0"/>
+    <w:lsdException w:name="Colorful Shading Accent 4" w:semiHidden="0" w:uiPriority="71" w:unhideWhenUsed="0"/>
+    <w:lsdException w:name="Colorful List Accent 4" w:semiHidden="0" w:uiPriority="72" w:unhideWhenUsed="0"/>
+    <w:lsdException w:name="Colorful Grid Accent 4" w:semiHidden="0" w:uiPriority="73" w:unhideWhenUsed="0"/>
+    <w:lsdException w:name="Light Shading Accent 5" w:semiHidden="0" w:uiPriority="60" w:unhideWhenUsed="0"/>
+    <w:lsdException w:name="Light List Accent 5" w:semiHidden="0" w:uiPriority="61" w:unhideWhenUsed="0"/>
+    <w:lsdException w:name="Light Grid Accent 5" w:semiHidden="0" w:uiPriority="62" w:unhideWhenUsed="0"/>
+    <w:lsdException w:name="Medium Shading 1 Accent 5" w:semiHidden="0" w:uiPriority="63" w:unhideWhenUsed="0"/>
+    <w:lsdException w:name="Medium Shading 2 Accent 5" w:semiHidden="0" w:uiPriority="64" w:unhideWhenUsed="0"/>
+    <w:lsdException w:name="Medium List 1 Accent 5" w:semiHidden="0" w:uiPriority="65" w:unhideWhenUsed="0"/>
+    <w:lsdException w:name="Medium List 2 Accent 5" w:semiHidden="0" w:uiPriority="66" w:unhideWhenUsed="0"/>
+    <w:lsdException w:name="Medium Grid 1 Accent 5" w:semiHidden="0" w:uiPriority="67" w:unhideWhenUsed="0"/>
+    <w:lsdException w:name="Medium Grid 2 Accent 5" w:semiHidden="0" w:uiPriority="68" w:unhideWhenUsed="0"/>
+    <w:lsdException w:name="Medium Grid 3 Accent 5" w:semiHidden="0" w:uiPriority="69" w:unhideWhenUsed="0"/>
+    <w:lsdException w:name="Dark List Accent 5" w:semiHidden="0" w:uiPriority="70" w:unhideWhenUsed="0"/>
+    <w:lsdException w:name="Colorful Shading Accent 5" w:semiHidden="0" w:uiPriority="71" w:unhideWhenUsed="0"/>
+    <w:lsdException w:name="Colorful List Accent 5" w:semiHidden="0" w:uiPriority="72" w:unhideWhenUsed="0"/>
+    <w:lsdException w:name="Colorful Grid Accent 5" w:semiHidden="0" w:uiPriority="73" w:unhideWhenUsed="0"/>
+    <w:lsdException w:name="Light Shading Accent 6" w:semiHidden="0" w:uiPriority="60" w:unhideWhenUsed="0"/>
+    <w:lsdException w:name="Light List Accent 6" w:semiHidden="0" w:uiPriority="61" w:unhideWhenUsed="0"/>
+    <w:lsdException w:name="Light Grid Accent 6" w:semiHidden="0" w:uiPriority="62" w:unhideWhenUsed="0"/>
+    <w:lsdException w:name="Medium Shading 1 Accent 6" w:semiHidden="0" w:uiPriority="63" w:unhideWhenUsed="0"/>
+    <w:lsdException w:name="Medium Shading 2 Accent 6" w:semiHidden="0" w:uiPriority="64" w:unhideWhenUsed="0"/>
+    <w:lsdException w:name="Medium List 1 Accent 6" w:semiHidden="0" w:uiPriority="65" w:unhideWhenUsed="0"/>
+    <w:lsdException w:name="Medium List 2 Accent 6" w:semiHidden="0" w:uiPriority="66" w:unhideWhenUsed="0"/>
+    <w:lsdException w:name="Medium Grid 1 Accent 6" w:semiHidden="0" w:uiPriority="67" w:unhideWhenUsed="0"/>
+    <w:lsdException w:name="Medium Grid 2 Accent 6" w:semiHidden="0" w:uiPriority="68" w:unhideWhenUsed="0"/>
+    <w:lsdException w:name="Medium Grid 3 Accent 6" w:semiHidden="0" w:uiPriority="69" w:unhideWhenUsed="0"/>
+    <w:lsdException w:name="Dark List Accent 6" w:semiHidden="0" w:uiPriority="70" w:unhideWhenUsed="0"/>
+    <w:lsdException w:name="Colorful Shading Accent 6" w:semiHidden="0" w:uiPriority="71" w:unhideWhenUsed="0"/>
+    <w:lsdException w:name="Colorful List Accent 6" w:semiHidden="0" w:uiPriority="72" w:unhideWhenUsed="0"/>
+    <w:lsdException w:name="Colorful Grid Accent 6" w:semiHidden="0" w:uiPriority="73" w:unhideWhenUsed="0"/>
+    <w:lsdException w:name="Subtle Emphasis" w:semiHidden="0" w:uiPriority="19" w:unhideWhenUsed="0" w:qFormat="1"/>
+    <w:lsdException w:name="Intense Emphasis" w:semiHidden="0" w:uiPriority="21" w:unhideWhenUsed="0" w:qFormat="1"/>
+    <w:lsdException w:name="Subtle Reference" w:semiHidden="0" w:uiPriority="31" w:unhideWhenUsed="0" w:qFormat="1"/>
+    <w:lsdException w:name="Intense Reference" w:semiHidden="0" w:uiPriority="32" w:unhideWhenUsed="0" w:qFormat="1"/>
+    <w:lsdException w:name="Book Title" w:semiHidden="0" w:uiPriority="33" w:unhideWhenUsed="0" w:qFormat="1"/>
+    <w:lsdException w:name="Bibliography" w:uiPriority="37"/>
+    <w:lsdException w:name="TOC Heading" w:uiPriority="39" w:qFormat="1"/>
+  </w:latentStyles>
+  <w:style w:type="paragraph" w:default="1" w:styleId="Normal">
+    <w:name w:val="Normal"/>
+    <w:qFormat/>
+  </w:style>
+  <w:style w:type="character" w:default="1" w:styleId="DefaultParagraphFont">
+    <w:name w:val="Default Paragraph Font"/>
+    <w:uiPriority w:val="1"/>
+    <w:semiHidden/>
+    <w:unhideWhenUsed/>
+  </w:style>
+  <w:style w:type="table" w:default="1" w:styleId="TableNormal">
+    <w:name w:val="Normal Table"/>
+    <w:uiPriority w:val="99"/>
+    <w:semiHidden/>
+    <w:unhideWhenUsed/>
+    <w:tblPr>
+      <w:tblInd w:w="0" w:type="dxa"/>
+      <w:tblCellMar>
+        <w:top w:w="0" w:type="dxa"/>
+        <w:left w:w="108" w:type="dxa"/>
+        <w:bottom w:w="0" w:type="dxa"/>
+        <w:right w:w="108" w:type="dxa"/>
+      </w:tblCellMar>
+    </w:tblPr>
+  </w:style>
+  <w:style w:type="numbering" w:default="1" w:styleId="NoList">
+    <w:name w:val="No List"/>
+    <w:uiPriority w:val="99"/>
+    <w:semiHidden/>
+    <w:unhideWhenUsed/>
+  </w:style>
+  <w:style w:type="character" w:styleId="PlaceholderText">
+    <w:name w:val="Placeholder Text"/>
+    <w:basedOn w:val="DefaultParagraphFont"/>
+    <w:uiPriority w:val="99"/>
+    <w:semiHidden/>
+    <w:rsid w:val="00CF33F7"/>
+    <w:rPr>
+      <w:color w:val="808080"/>
+    </w:rPr>
+  </w:style>
+  <w:style w:type="paragraph" w:customStyle="1" w:styleId="79FE7826D9784416994BA0BA3697960B">
+    <w:name w:val="79FE7826D9784416994BA0BA3697960B"/>
+  </w:style>
+  <w:style w:type="paragraph" w:customStyle="1" w:styleId="837114A6E539438082D4F8E9785479DA">
+    <w:name w:val="837114A6E539438082D4F8E9785479DA"/>
+  </w:style>
+  <w:style w:type="paragraph" w:customStyle="1" w:styleId="83DD0DB318084F98B870F6FC14DFA0D6">
+    <w:name w:val="83DD0DB318084F98B870F6FC14DFA0D6"/>
+  </w:style>
+  <w:style w:type="paragraph" w:customStyle="1" w:styleId="56D2183D86A048AEA922997B7D44C520">
+    <w:name w:val="56D2183D86A048AEA922997B7D44C520"/>
+  </w:style>
+  <w:style w:type="paragraph" w:customStyle="1" w:styleId="7FCD72818272448D851D18FB18AE8AE7">
+    <w:name w:val="7FCD72818272448D851D18FB18AE8AE7"/>
+  </w:style>
+  <w:style w:type="paragraph" w:customStyle="1" w:styleId="587F1CE213364DFBAE626E80BCBFAF09">
+    <w:name w:val="587F1CE213364DFBAE626E80BCBFAF09"/>
+  </w:style>
+  <w:style w:type="paragraph" w:customStyle="1" w:styleId="8097BD62DE4844D590B351B8ACD730F5">
+    <w:name w:val="8097BD62DE4844D590B351B8ACD730F5"/>
+    <w:rsid w:val="00CF33F7"/>
+    <w:pPr>
+      <w:spacing w:after="200" w:line="276" w:lineRule="auto"/>
+    </w:pPr>
+  </w:style>
+  <w:style w:type="paragraph" w:customStyle="1" w:styleId="D1C354C8777641E8ABC2238C86FBEB66">
+    <w:name w:val="D1C354C8777641E8ABC2238C86FBEB66"/>
+    <w:rsid w:val="00CF33F7"/>
+    <w:pPr>
+      <w:spacing w:after="200" w:line="276" w:lineRule="auto"/>
+    </w:pPr>
+  </w:style>
+  <w:style w:type="paragraph" w:customStyle="1" w:styleId="1A119BCE939B49C295A70A48AA496688">
+    <w:name w:val="1A119BCE939B49C295A70A48AA496688"/>
+    <w:rsid w:val="00CF33F7"/>
+    <w:pPr>
+      <w:spacing w:after="200" w:line="276" w:lineRule="auto"/>
+    </w:pPr>
+  </w:style>
+</w:styles>
+</file>
+
+<file path=word/glossary/stylesWithEffects.xml><?xml version="1.0" encoding="utf-8"?>
+<w:styles xmlns:wpc="http://schemas.microsoft.com/office/word/2010/wordprocessingCanvas" xmlns:mc="http://schemas.openxmlformats.org/markup-compatibility/2006" xmlns:o="urn:schemas-microsoft-com:office:office" xmlns:r="http://schemas.openxmlformats.org/officeDocument/2006/relationships" xmlns:m="http://schemas.openxmlformats.org/officeDocument/2006/math" xmlns:v="urn:schemas-microsoft-com:vml" xmlns:wp14="http://schemas.microsoft.com/office/word/2010/wordprocessingDrawing" xmlns:wp="http://schemas.openxmlformats.org/drawingml/2006/wordprocessingDrawing" xmlns:w10="urn:schemas-microsoft-com:office:word" xmlns:w="http://schemas.openxmlformats.org/wordprocessingml/2006/main" xmlns:w14="http://schemas.microsoft.com/office/word/2010/wordml" xmlns:wpg="http://schemas.microsoft.com/office/word/2010/wordprocessingGroup" xmlns:wpi="http://schemas.microsoft.com/office/word/2010/wordprocessingInk" xmlns:wne="http://schemas.microsoft.com/office/word/2006/wordml" xmlns:wps="http://schemas.microsoft.com/office/word/2010/wordprocessingShape" mc:Ignorable="w14 wp14">
+  <w:docDefaults>
+    <w:rPrDefault>
+      <w:rPr>
+        <w:rFonts w:asciiTheme="minorHAnsi" w:eastAsiaTheme="minorEastAsia" w:hAnsiTheme="minorHAnsi" w:cstheme="minorBidi"/>
+        <w:sz w:val="22"/>
+        <w:szCs w:val="22"/>
+        <w:lang w:val="en-GB" w:eastAsia="en-GB" w:bidi="ar-SA"/>
+      </w:rPr>
+    </w:rPrDefault>
+    <w:pPrDefault>
+      <w:pPr>
+        <w:spacing w:after="160" w:line="259" w:lineRule="auto"/>
+      </w:pPr>
+    </w:pPrDefault>
+  </w:docDefaults>
+  <w:latentStyles w:defLockedState="0" w:defUIPriority="99" w:defSemiHidden="1" w:defUnhideWhenUsed="1" w:defQFormat="0" w:count="267">
+    <w:lsdException w:name="Normal" w:semiHidden="0" w:uiPriority="0" w:unhideWhenUsed="0" w:qFormat="1"/>
+    <w:lsdException w:name="heading 1" w:semiHidden="0" w:uiPriority="9" w:unhideWhenUsed="0" w:qFormat="1"/>
+    <w:lsdException w:name="heading 2" w:uiPriority="9" w:qFormat="1"/>
+    <w:lsdException w:name="heading 3" w:uiPriority="9" w:qFormat="1"/>
+    <w:lsdException w:name="heading 4" w:uiPriority="9" w:qFormat="1"/>
+    <w:lsdException w:name="heading 5" w:uiPriority="9" w:qFormat="1"/>
+    <w:lsdException w:name="heading 6" w:uiPriority="9" w:qFormat="1"/>
+    <w:lsdException w:name="heading 7" w:uiPriority="9" w:qFormat="1"/>
+    <w:lsdException w:name="heading 8" w:uiPriority="9" w:qFormat="1"/>
+    <w:lsdException w:name="heading 9" w:uiPriority="9" w:qFormat="1"/>
+    <w:lsdException w:name="toc 1" w:uiPriority="39"/>
+    <w:lsdException w:name="toc 2" w:uiPriority="39"/>
+    <w:lsdException w:name="toc 3" w:uiPriority="39"/>
+    <w:lsdException w:name="toc 4" w:uiPriority="39"/>
+    <w:lsdException w:name="toc 5" w:uiPriority="39"/>
+    <w:lsdException w:name="toc 6" w:uiPriority="39"/>
+    <w:lsdException w:name="toc 7" w:uiPriority="39"/>
+    <w:lsdException w:name="toc 8" w:uiPriority="39"/>
+    <w:lsdException w:name="toc 9" w:uiPriority="39"/>
+    <w:lsdException w:name="caption" w:uiPriority="35" w:qFormat="1"/>
+    <w:lsdException w:name="Title" w:semiHidden="0" w:uiPriority="10" w:unhideWhenUsed="0" w:qFormat="1"/>
+    <w:lsdException w:name="Default Paragraph Font" w:uiPriority="1"/>
+    <w:lsdException w:name="Subtitle" w:semiHidden="0" w:uiPriority="11" w:unhideWhenUsed="0" w:qFormat="1"/>
+    <w:lsdException w:name="Strong" w:semiHidden="0" w:uiPriority="22" w:unhideWhenUsed="0" w:qFormat="1"/>
+    <w:lsdException w:name="Emphasis" w:semiHidden="0" w:uiPriority="20" w:unhideWhenUsed="0" w:qFormat="1"/>
+    <w:lsdException w:name="Table Grid" w:semiHidden="0" w:uiPriority="39" w:unhideWhenUsed="0"/>
+    <w:lsdException w:name="Placeholder Text" w:unhideWhenUsed="0"/>
+    <w:lsdException w:name="No Spacing" w:semiHidden="0" w:uiPriority="1" w:unhideWhenUsed="0" w:qFormat="1"/>
+    <w:lsdException w:name="Light Shading" w:semiHidden="0" w:uiPriority="60" w:unhideWhenUsed="0"/>
+    <w:lsdException w:name="Light List" w:semiHidden="0" w:uiPriority="61" w:unhideWhenUsed="0"/>
+    <w:lsdException w:name="Light Grid" w:semiHidden="0" w:uiPriority="62" w:unhideWhenUsed="0"/>
+    <w:lsdException w:name="Medium Shading 1" w:semiHidden="0" w:uiPriority="63" w:unhideWhenUsed="0"/>
+    <w:lsdException w:name="Medium Shading 2" w:semiHidden="0" w:uiPriority="64" w:unhideWhenUsed="0"/>
+    <w:lsdException w:name="Medium List 1" w:semiHidden="0" w:uiPriority="65" w:unhideWhenUsed="0"/>
+    <w:lsdException w:name="Medium List 2" w:semiHidden="0" w:uiPriority="66" w:unhideWhenUsed="0"/>
+    <w:lsdException w:name="Medium Grid 1" w:semiHidden="0" w:uiPriority="67" w:unhideWhenUsed="0"/>
+    <w:lsdException w:name="Medium Grid 2" w:semiHidden="0" w:uiPriority="68" w:unhideWhenUsed="0"/>
+    <w:lsdException w:name="Medium Grid 3" w:semiHidden="0" w:uiPriority="69" w:unhideWhenUsed="0"/>
+    <w:lsdException w:name="Dark List" w:semiHidden="0" w:uiPriority="70" w:unhideWhenUsed="0"/>
+    <w:lsdException w:name="Colorful Shading" w:semiHidden="0" w:uiPriority="71" w:unhideWhenUsed="0"/>
+    <w:lsdException w:name="Colorful List" w:semiHidden="0" w:uiPriority="72" w:unhideWhenUsed="0"/>
+    <w:lsdException w:name="Colorful Grid" w:semiHidden="0" w:uiPriority="73" w:unhideWhenUsed="0"/>
+    <w:lsdException w:name="Light Shading Accent 1" w:semiHidden="0" w:uiPriority="60" w:unhideWhenUsed="0"/>
+    <w:lsdException w:name="Light List Accent 1" w:semiHidden="0" w:uiPriority="61" w:unhideWhenUsed="0"/>
+    <w:lsdException w:name="Light Grid Accent 1" w:semiHidden="0" w:uiPriority="62" w:unhideWhenUsed="0"/>
+    <w:lsdException w:name="Medium Shading 1 Accent 1" w:semiHidden="0" w:uiPriority="63" w:unhideWhenUsed="0"/>
+    <w:lsdException w:name="Medium Shading 2 Accent 1" w:semiHidden="0" w:uiPriority="64" w:unhideWhenUsed="0"/>
+    <w:lsdException w:name="Medium List 1 Accent 1" w:semiHidden="0" w:uiPriority="65" w:unhideWhenUsed="0"/>
+    <w:lsdException w:name="Revision" w:unhideWhenUsed="0"/>
+    <w:lsdException w:name="List Paragraph" w:semiHidden="0" w:uiPriority="34" w:unhideWhenUsed="0" w:qFormat="1"/>
+    <w:lsdException w:name="Quote" w:semiHidden="0" w:uiPriority="29" w:unhideWhenUsed="0" w:qFormat="1"/>
+    <w:lsdException w:name="Intense Quote" w:semiHidden="0" w:uiPriority="30" w:unhideWhenUsed="0" w:qFormat="1"/>
+    <w:lsdException w:name="Medium List 2 Accent 1" w:semiHidden="0" w:uiPriority="66" w:unhideWhenUsed="0"/>
+    <w:lsdException w:name="Medium Grid 1 Accent 1" w:semiHidden="0" w:uiPriority="67" w:unhideWhenUsed="0"/>
+    <w:lsdException w:name="Medium Grid 2 Accent 1" w:semiHidden="0" w:uiPriority="68" w:unhideWhenUsed="0"/>
+    <w:lsdException w:name="Medium Grid 3 Accent 1" w:semiHidden="0" w:uiPriority="69" w:unhideWhenUsed="0"/>
+    <w:lsdException w:name="Dark List Accent 1" w:semiHidden="0" w:uiPriority="70" w:unhideWhenUsed="0"/>
+    <w:lsdException w:name="Colorful Shading Accent 1" w:semiHidden="0" w:uiPriority="71" w:unhideWhenUsed="0"/>
+    <w:lsdException w:name="Colorful List Accent 1" w:semiHidden="0" w:uiPriority="72" w:unhideWhenUsed="0"/>
+    <w:lsdException w:name="Colorful Grid Accent 1" w:semiHidden="0" w:uiPriority="73" w:unhideWhenUsed="0"/>
+    <w:lsdException w:name="Light Shading Accent 2" w:semiHidden="0" w:uiPriority="60" w:unhideWhenUsed="0"/>
+    <w:lsdException w:name="Light List Accent 2" w:semiHidden="0" w:uiPriority="61" w:unhideWhenUsed="0"/>
+    <w:lsdException w:name="Light Grid Accent 2" w:semiHidden="0" w:uiPriority="62" w:unhideWhenUsed="0"/>
+    <w:lsdException w:name="Medium Shading 1 Accent 2" w:semiHidden="0" w:uiPriority="63" w:unhideWhenUsed="0"/>
+    <w:lsdException w:name="Medium Shading 2 Accent 2" w:semiHidden="0" w:uiPriority="64" w:unhideWhenUsed="0"/>
+    <w:lsdException w:name="Medium List 1 Accent 2" w:semiHidden="0" w:uiPriority="65" w:unhideWhenUsed="0"/>
+    <w:lsdException w:name="Medium List 2 Accent 2" w:semiHidden="0" w:uiPriority="66" w:unhideWhenUsed="0"/>
+    <w:lsdException w:name="Medium Grid 1 Accent 2" w:semiHidden="0" w:uiPriority="67" w:unhideWhenUsed="0"/>
+    <w:lsdException w:name="Medium Grid 2 Accent 2" w:semiHidden="0" w:uiPriority="68" w:unhideWhenUsed="0"/>
+    <w:lsdException w:name="Medium Grid 3 Accent 2" w:semiHidden="0" w:uiPriority="69" w:unhideWhenUsed="0"/>
+    <w:lsdException w:name="Dark List Accent 2" w:semiHidden="0" w:uiPriority="70" w:unhideWhenUsed="0"/>
+    <w:lsdException w:name="Colorful Shading Accent 2" w:semiHidden="0" w:uiPriority="71" w:unhideWhenUsed="0"/>
+    <w:lsdException w:name="Colorful List Accent 2" w:semiHidden="0" w:uiPriority="72" w:unhideWhenUsed="0"/>
+    <w:lsdException w:name="Colorful Grid Accent 2" w:semiHidden="0" w:uiPriority="73" w:unhideWhenUsed="0"/>
+    <w:lsdException w:name="Light Shading Accent 3" w:semiHidden="0" w:uiPriority="60" w:unhideWhenUsed="0"/>
+    <w:lsdException w:name="Light List Accent 3" w:semiHidden="0" w:uiPriority="61" w:unhideWhenUsed="0"/>
+    <w:lsdException w:name="Light Grid Accent 3" w:semiHidden="0" w:uiPriority="62" w:unhideWhenUsed="0"/>
+    <w:lsdException w:name="Medium Shading 1 Accent 3" w:semiHidden="0" w:uiPriority="63" w:unhideWhenUsed="0"/>
+    <w:lsdException w:name="Medium Shading 2 Accent 3" w:semiHidden="0" w:uiPriority="64" w:unhideWhenUsed="0"/>
+    <w:lsdException w:name="Medium List 1 Accent 3" w:semiHidden="0" w:uiPriority="65" w:unhideWhenUsed="0"/>
+    <w:lsdException w:name="Medium List 2 Accent 3" w:semiHidden="0" w:uiPriority="66" w:unhideWhenUsed="0"/>
+    <w:lsdException w:name="Medium Grid 1 Accent 3" w:semiHidden="0" w:uiPriority="67" w:unhideWhenUsed="0"/>
+    <w:lsdException w:name="Medium Grid 2 Accent 3" w:semiHidden="0" w:uiPriority="68" w:unhideWhenUsed="0"/>
+    <w:lsdException w:name="Medium Grid 3 Accent 3" w:semiHidden="0" w:uiPriority="69" w:unhideWhenUsed="0"/>
+    <w:lsdException w:name="Dark List Accent 3" w:semiHidden="0" w:uiPriority="70" w:unhideWhenUsed="0"/>
+    <w:lsdException w:name="Colorful Shading Accent 3" w:semiHidden="0" w:uiPriority="71" w:unhideWhenUsed="0"/>
+    <w:lsdException w:name="Colorful List Accent 3" w:semiHidden="0" w:uiPriority="72" w:unhideWhenUsed="0"/>
+    <w:lsdException w:name="Colorful Grid Accent 3" w:semiHidden="0" w:uiPriority="73" w:unhideWhenUsed="0"/>
+    <w:lsdException w:name="Light Shading Accent 4" w:semiHidden="0" w:uiPriority="60" w:unhideWhenUsed="0"/>
+    <w:lsdException w:name="Light List Accent 4" w:semiHidden="0" w:uiPriority="61" w:unhideWhenUsed="0"/>
+    <w:lsdException w:name="Light Grid Accent 4" w:semiHidden="0" w:uiPriority="62" w:unhideWhenUsed="0"/>
+    <w:lsdException w:name="Medium Shading 1 Accent 4" w:semiHidden="0" w:uiPriority="63" w:unhideWhenUsed="0"/>
+    <w:lsdException w:name="Medium Shading 2 Accent 4" w:semiHidden="0" w:uiPriority="64" w:unhideWhenUsed="0"/>
+    <w:lsdException w:name="Medium List 1 Accent 4" w:semiHidden="0" w:uiPriority="65" w:unhideWhenUsed="0"/>
+    <w:lsdException w:name="Medium List 2 Accent 4" w:semiHidden="0" w:uiPriority="66" w:unhideWhenUsed="0"/>
+    <w:lsdException w:name="Medium Grid 1 Accent 4" w:semiHidden="0" w:uiPriority="67" w:unhideWhenUsed="0"/>
+    <w:lsdException w:name="Medium Grid 2 Accent 4" w:semiHidden="0" w:uiPriority="68" w:unhideWhenUsed="0"/>
+    <w:lsdException w:name="Medium Grid 3 Accent 4" w:semiHidden="0" w:uiPriority="69" w:unhideWhenUsed="0"/>
+    <w:lsdException w:name="Dark List Accent 4" w:semiHidden="0" w:uiPriority="70" w:unhideWhenUsed="0"/>
+    <w:lsdException w:name="Colorful Shading Accent 4" w:semiHidden="0" w:uiPriority="71" w:unhideWhenUsed="0"/>
+    <w:lsdException w:name="Colorful List Accent 4" w:semiHidden="0" w:uiPriority="72" w:unhideWhenUsed="0"/>
+    <w:lsdException w:name="Colorful Grid Accent 4" w:semiHidden="0" w:uiPriority="73" w:unhideWhenUsed="0"/>
+    <w:lsdException w:name="Light Shading Accent 5" w:semiHidden="0" w:uiPriority="60" w:unhideWhenUsed="0"/>
+    <w:lsdException w:name="Light List Accent 5" w:semiHidden="0" w:uiPriority="61" w:unhideWhenUsed="0"/>
+    <w:lsdException w:name="Light Grid Accent 5" w:semiHidden="0" w:uiPriority="62" w:unhideWhenUsed="0"/>
+    <w:lsdException w:name="Medium Shading 1 Accent 5" w:semiHidden="0" w:uiPriority="63" w:unhideWhenUsed="0"/>
+    <w:lsdException w:name="Medium Shading 2 Accent 5" w:semiHidden="0" w:uiPriority="64" w:unhideWhenUsed="0"/>
+    <w:lsdException w:name="Medium List 1 Accent 5" w:semiHidden="0" w:uiPriority="65" w:unhideWhenUsed="0"/>
+    <w:lsdException w:name="Medium List 2 Accent 5" w:semiHidden="0" w:uiPriority="66" w:unhideWhenUsed="0"/>
+    <w:lsdException w:name="Medium Grid 1 Accent 5" w:semiHidden="0" w:uiPriority="67" w:unhideWhenUsed="0"/>
+    <w:lsdException w:name="Medium Grid 2 Accent 5" w:semiHidden="0" w:uiPriority="68" w:unhideWhenUsed="0"/>
+    <w:lsdException w:name="Medium Grid 3 Accent 5" w:semiHidden="0" w:uiPriority="69" w:unhideWhenUsed="0"/>
+    <w:lsdException w:name="Dark List Accent 5" w:semiHidden="0" w:uiPriority="70" w:unhideWhenUsed="0"/>
+    <w:lsdException w:name="Colorful Shading Accent 5" w:semiHidden="0" w:uiPriority="71" w:unhideWhenUsed="0"/>
+    <w:lsdException w:name="Colorful List Accent 5" w:semiHidden="0" w:uiPriority="72" w:unhideWhenUsed="0"/>
+    <w:lsdException w:name="Colorful Grid Accent 5" w:semiHidden="0" w:uiPriority="73" w:unhideWhenUsed="0"/>
+    <w:lsdException w:name="Light Shading Accent 6" w:semiHidden="0" w:uiPriority="60" w:unhideWhenUsed="0"/>
+    <w:lsdException w:name="Light List Accent 6" w:semiHidden="0" w:uiPriority="61" w:unhideWhenUsed="0"/>
+    <w:lsdException w:name="Light Grid Accent 6" w:semiHidden="0" w:uiPriority="62" w:unhideWhenUsed="0"/>
+    <w:lsdException w:name="Medium Shading 1 Accent 6" w:semiHidden="0" w:uiPriority="63" w:unhideWhenUsed="0"/>
+    <w:lsdException w:name="Medium Shading 2 Accent 6" w:semiHidden="0" w:uiPriority="64" w:unhideWhenUsed="0"/>
+    <w:lsdException w:name="Medium List 1 Accent 6" w:semiHidden="0" w:uiPriority="65" w:unhideWhenUsed="0"/>
+    <w:lsdException w:name="Medium List 2 Accent 6" w:semiHidden="0" w:uiPriority="66" w:unhideWhenUsed="0"/>
+    <w:lsdException w:name="Medium Grid 1 Accent 6" w:semiHidden="0" w:uiPriority="67" w:unhideWhenUsed="0"/>
+    <w:lsdException w:name="Medium Grid 2 Accent 6" w:semiHidden="0" w:uiPriority="68" w:unhideWhenUsed="0"/>
+    <w:lsdException w:name="Medium Grid 3 Accent 6" w:semiHidden="0" w:uiPriority="69" w:unhideWhenUsed="0"/>
+    <w:lsdException w:name="Dark List Accent 6" w:semiHidden="0" w:uiPriority="70" w:unhideWhenUsed="0"/>
+    <w:lsdException w:name="Colorful Shading Accent 6" w:semiHidden="0" w:uiPriority="71" w:unhideWhenUsed="0"/>
+    <w:lsdException w:name="Colorful List Accent 6" w:semiHidden="0" w:uiPriority="72" w:unhideWhenUsed="0"/>
+    <w:lsdException w:name="Colorful Grid Accent 6" w:semiHidden="0" w:uiPriority="73" w:unhideWhenUsed="0"/>
+    <w:lsdException w:name="Subtle Emphasis" w:semiHidden="0" w:uiPriority="19" w:unhideWhenUsed="0" w:qFormat="1"/>
+    <w:lsdException w:name="Intense Emphasis" w:semiHidden="0" w:uiPriority="21" w:unhideWhenUsed="0" w:qFormat="1"/>
+    <w:lsdException w:name="Subtle Reference" w:semiHidden="0" w:uiPriority="31" w:unhideWhenUsed="0" w:qFormat="1"/>
+    <w:lsdException w:name="Intense Reference" w:semiHidden="0" w:uiPriority="32" w:unhideWhenUsed="0" w:qFormat="1"/>
+    <w:lsdException w:name="Book Title" w:semiHidden="0" w:uiPriority="33" w:unhideWhenUsed="0" w:qFormat="1"/>
+    <w:lsdException w:name="Bibliography" w:uiPriority="37"/>
+    <w:lsdException w:name="TOC Heading" w:uiPriority="39" w:qFormat="1"/>
   </w:latentStyles>
   <w:style w:type="paragraph" w:default="1" w:styleId="Normal">
     <w:name w:val="Normal"/>
@@ -11321,7 +11972,7 @@
 </file>
 
 <file path=word/glossary/webSettings.xml><?xml version="1.0" encoding="utf-8"?>
-<w:webSettings xmlns:mc="http://schemas.openxmlformats.org/markup-compatibility/2006" xmlns:r="http://schemas.openxmlformats.org/officeDocument/2006/relationships" xmlns:w="http://schemas.openxmlformats.org/wordprocessingml/2006/main" xmlns:w14="http://schemas.microsoft.com/office/word/2010/wordml" xmlns:w15="http://schemas.microsoft.com/office/word/2012/wordml" mc:Ignorable="w14 w15">
+<w:webSettings xmlns:mc="http://schemas.openxmlformats.org/markup-compatibility/2006" xmlns:r="http://schemas.openxmlformats.org/officeDocument/2006/relationships" xmlns:w="http://schemas.openxmlformats.org/wordprocessingml/2006/main" xmlns:w14="http://schemas.microsoft.com/office/word/2010/wordml" mc:Ignorable="w14">
   <w:optimizeForBrowser/>
   <w:allowPNG/>
 </w:webSettings>
@@ -11756,7 +12407,7 @@
 </file>
 
 <file path=customXml/itemProps1.xml><?xml version="1.0" encoding="utf-8"?>
-<ds:datastoreItem xmlns:ds="http://schemas.openxmlformats.org/officeDocument/2006/customXml" ds:itemID="{7CCC4DF9-7905-4F9C-AE85-64C00B8393B3}">
+<ds:datastoreItem xmlns:ds="http://schemas.openxmlformats.org/officeDocument/2006/customXml" ds:itemID="{625DDFB5-00E5-4BA5-B045-673A4E0B0992}">
   <ds:schemaRefs>
     <ds:schemaRef ds:uri="http://schemas.openxmlformats.org/officeDocument/2006/bibliography"/>
   </ds:schemaRefs>

</xml_diff>